<commit_message>
TS PP 6.2 and TS 6 final pushed 17/06/2021
</commit_message>
<xml_diff>
--- a/TS-Padam/TS-6.2/TS 6.2 Tamil Pada Paatam Corrections.docx
+++ b/TS-Padam/TS-6.2/TS 6.2 Tamil Pada Paatam Corrections.docx
@@ -59,21 +59,9 @@
           <w:bCs/>
           <w:sz w:val="32"/>
           <w:szCs w:val="32"/>
-          <w:highlight w:val="red"/>
           <w:u w:val="single"/>
         </w:rPr>
-        <w:t>????</w:t>
-      </w:r>
-      <w:r>
-        <w:rPr>
-          <w:b/>
-          <w:bCs/>
-          <w:sz w:val="32"/>
-          <w:szCs w:val="32"/>
-          <w:highlight w:val="red"/>
-          <w:u w:val="single"/>
-        </w:rPr>
-        <w:t>2020</w:t>
+        <w:t>30th June 2021</w:t>
       </w:r>
     </w:p>
     <w:p>
@@ -89,23 +77,7 @@
           <w:b/>
           <w:bCs/>
         </w:rPr>
-        <w:t>(</w:t>
-      </w:r>
-      <w:proofErr w:type="gramStart"/>
-      <w:r>
-        <w:rPr>
-          <w:b/>
-          <w:bCs/>
-        </w:rPr>
-        <w:t>ignore</w:t>
-      </w:r>
-      <w:proofErr w:type="gramEnd"/>
-      <w:r>
-        <w:rPr>
-          <w:b/>
-          <w:bCs/>
-        </w:rPr>
-        <w:t xml:space="preserve"> those which are already incorporated in your book’s version and date)</w:t>
+        <w:t>(ignore those which are already incorporated in your book’s version and date)</w:t>
       </w:r>
     </w:p>
     <w:tbl>
@@ -279,20 +251,8 @@
                 <w:sz w:val="28"/>
                 <w:szCs w:val="28"/>
               </w:rPr>
-              <w:t xml:space="preserve"> - </w:t>
-            </w:r>
-            <w:proofErr w:type="spellStart"/>
-            <w:r>
-              <w:rPr>
-                <w:rFonts w:cs="Arial"/>
-                <w:b/>
-                <w:bCs/>
-                <w:sz w:val="28"/>
-                <w:szCs w:val="28"/>
-              </w:rPr>
-              <w:t>Vaakyam</w:t>
-            </w:r>
-            <w:proofErr w:type="spellEnd"/>
+              <w:t xml:space="preserve"> - Vaakyam</w:t>
+            </w:r>
           </w:p>
           <w:p>
             <w:pPr>
@@ -353,7 +313,6 @@
                 <w:szCs w:val="28"/>
               </w:rPr>
             </w:pPr>
-            <w:proofErr w:type="spellStart"/>
             <w:r>
               <w:rPr>
                 <w:rFonts w:cs="Arial"/>
@@ -362,18 +321,7 @@
                 <w:sz w:val="28"/>
                 <w:szCs w:val="28"/>
               </w:rPr>
-              <w:t>Panchaati</w:t>
-            </w:r>
-            <w:proofErr w:type="spellEnd"/>
-            <w:r>
-              <w:rPr>
-                <w:rFonts w:cs="Arial"/>
-                <w:b/>
-                <w:bCs/>
-                <w:sz w:val="28"/>
-                <w:szCs w:val="28"/>
-              </w:rPr>
-              <w:t xml:space="preserve"> No. </w:t>
+              <w:t xml:space="preserve">Panchaati No. </w:t>
             </w:r>
             <w:r>
               <w:rPr>
@@ -528,7 +476,6 @@
               </w:rPr>
               <w:t>…</w:t>
             </w:r>
-            <w:proofErr w:type="spellStart"/>
             <w:r>
               <w:rPr>
                 <w:rFonts w:ascii="BRH Devanagari Extra" w:hAnsi="BRH Devanagari Extra" w:cs="Latha"/>
@@ -538,7 +485,6 @@
               </w:rPr>
               <w:t>óè</w:t>
             </w:r>
-            <w:proofErr w:type="spellEnd"/>
             <w:r>
               <w:rPr>
                 <w:rFonts w:ascii="BRH Tamil Tab Extra" w:hAnsi="BRH Tamil Tab Extra" w:cs="Latha"/>
@@ -691,7 +637,6 @@
               </w:rPr>
               <w:t>…</w:t>
             </w:r>
-            <w:proofErr w:type="spellStart"/>
             <w:r>
               <w:rPr>
                 <w:rFonts w:ascii="BRH Devanagari Extra" w:hAnsi="BRH Devanagari Extra" w:cs="Latha"/>
@@ -701,7 +646,6 @@
               </w:rPr>
               <w:t>óè</w:t>
             </w:r>
-            <w:proofErr w:type="spellEnd"/>
             <w:r>
               <w:rPr>
                 <w:rFonts w:ascii="BRH Tamil Tab Extra" w:hAnsi="BRH Tamil Tab Extra" w:cs="Latha"/>
@@ -784,7 +728,6 @@
                 <w:szCs w:val="32"/>
               </w:rPr>
             </w:pPr>
-            <w:proofErr w:type="spellStart"/>
             <w:r>
               <w:rPr>
                 <w:rFonts w:cs="Arial"/>
@@ -792,17 +735,7 @@
                 <w:sz w:val="28"/>
                 <w:szCs w:val="28"/>
               </w:rPr>
-              <w:t>Panchaati</w:t>
-            </w:r>
-            <w:proofErr w:type="spellEnd"/>
-            <w:r>
-              <w:rPr>
-                <w:rFonts w:cs="Arial"/>
-                <w:b/>
-                <w:sz w:val="28"/>
-                <w:szCs w:val="28"/>
-              </w:rPr>
-              <w:t xml:space="preserve"> No. 14</w:t>
+              <w:t>Panchaati No. 14</w:t>
             </w:r>
           </w:p>
         </w:tc>
@@ -1182,10 +1115,10 @@
               <w:autoSpaceDE w:val="0"/>
               <w:autoSpaceDN w:val="0"/>
               <w:adjustRightInd w:val="0"/>
+              <w:spacing w:before="0" w:line="240" w:lineRule="auto"/>
               <w:rPr>
                 <w:rFonts w:cs="Arial"/>
                 <w:b/>
-                <w:bCs/>
                 <w:sz w:val="28"/>
                 <w:szCs w:val="28"/>
               </w:rPr>
@@ -1194,58 +1127,37 @@
               <w:rPr>
                 <w:rFonts w:cs="Arial"/>
                 <w:b/>
-                <w:bCs/>
-                <w:sz w:val="28"/>
-                <w:szCs w:val="28"/>
-              </w:rPr>
-              <w:t xml:space="preserve">TS 6.2.6.2 - </w:t>
-            </w:r>
-            <w:proofErr w:type="spellStart"/>
+                <w:sz w:val="28"/>
+                <w:szCs w:val="28"/>
+              </w:rPr>
+              <w:t>TS 6.2.</w:t>
+            </w:r>
             <w:r>
               <w:rPr>
                 <w:rFonts w:cs="Arial"/>
                 <w:b/>
-                <w:bCs/>
+                <w:sz w:val="28"/>
+                <w:szCs w:val="28"/>
+              </w:rPr>
+              <w:t>5.1</w:t>
+            </w:r>
+            <w:r>
+              <w:rPr>
+                <w:rFonts w:cs="Arial"/>
+                <w:b/>
+                <w:sz w:val="28"/>
+                <w:szCs w:val="28"/>
+              </w:rPr>
+              <w:t xml:space="preserve"> - </w:t>
+            </w:r>
+            <w:r>
+              <w:rPr>
+                <w:rFonts w:cs="Arial"/>
+                <w:b/>
                 <w:sz w:val="28"/>
                 <w:szCs w:val="28"/>
               </w:rPr>
               <w:t>Vaakyam</w:t>
-            </w:r>
-            <w:proofErr w:type="spellEnd"/>
-          </w:p>
-          <w:p>
-            <w:pPr>
-              <w:widowControl w:val="0"/>
-              <w:autoSpaceDE w:val="0"/>
-              <w:autoSpaceDN w:val="0"/>
-              <w:adjustRightInd w:val="0"/>
-              <w:rPr>
-                <w:rFonts w:cs="Arial"/>
-                <w:b/>
-                <w:bCs/>
-                <w:sz w:val="28"/>
-                <w:szCs w:val="28"/>
-              </w:rPr>
-            </w:pPr>
-            <w:r>
-              <w:rPr>
-                <w:rFonts w:cs="Arial"/>
-                <w:b/>
-                <w:bCs/>
-                <w:sz w:val="28"/>
-                <w:szCs w:val="28"/>
-              </w:rPr>
-              <w:t xml:space="preserve">Line No. - </w:t>
-            </w:r>
-            <w:r>
-              <w:rPr>
-                <w:rFonts w:cs="Arial"/>
-                <w:b/>
-                <w:bCs/>
-                <w:sz w:val="28"/>
-                <w:szCs w:val="28"/>
-              </w:rPr>
-              <w:t>3</w:t>
             </w:r>
           </w:p>
           <w:p>
@@ -1262,27 +1174,47 @@
                 <w:szCs w:val="28"/>
               </w:rPr>
             </w:pPr>
-            <w:proofErr w:type="spellStart"/>
             <w:r>
               <w:rPr>
                 <w:rFonts w:cs="Arial"/>
                 <w:b/>
-                <w:bCs/>
-                <w:sz w:val="28"/>
-                <w:szCs w:val="28"/>
-              </w:rPr>
-              <w:t>Panchaati</w:t>
-            </w:r>
-            <w:proofErr w:type="spellEnd"/>
-            <w:r>
+                <w:sz w:val="28"/>
+                <w:szCs w:val="28"/>
+              </w:rPr>
+              <w:t>Last Line</w:t>
+            </w:r>
+          </w:p>
+          <w:p>
+            <w:pPr>
+              <w:widowControl w:val="0"/>
+              <w:autoSpaceDE w:val="0"/>
+              <w:autoSpaceDN w:val="0"/>
+              <w:adjustRightInd w:val="0"/>
+              <w:spacing w:before="0" w:line="240" w:lineRule="auto"/>
               <w:rPr>
                 <w:rFonts w:cs="Arial"/>
                 <w:b/>
-                <w:bCs/>
-                <w:sz w:val="28"/>
-                <w:szCs w:val="28"/>
-              </w:rPr>
-              <w:t xml:space="preserve"> No. - 31</w:t>
+                <w:sz w:val="28"/>
+                <w:szCs w:val="28"/>
+              </w:rPr>
+            </w:pPr>
+            <w:r>
+              <w:rPr>
+                <w:rFonts w:cs="Arial"/>
+                <w:b/>
+                <w:sz w:val="28"/>
+                <w:szCs w:val="28"/>
+              </w:rPr>
+              <w:t xml:space="preserve">Panchaati No. </w:t>
+            </w:r>
+            <w:r>
+              <w:rPr>
+                <w:rFonts w:cs="Arial"/>
+                <w:b/>
+                <w:sz w:val="28"/>
+                <w:szCs w:val="28"/>
+              </w:rPr>
+              <w:t>25</w:t>
             </w:r>
           </w:p>
         </w:tc>
@@ -1311,7 +1243,64 @@
                 <w:cs/>
                 <w:lang w:bidi="ta-IN"/>
               </w:rPr>
-              <w:t>தே</w:t>
+              <w:t>ச</w:t>
+            </w:r>
+            <w:r>
+              <w:rPr>
+                <w:rFonts w:ascii="BRH Tamil Tab Extra" w:hAnsi="BRH Tamil Tab Extra" w:cs="Latha"/>
+                <w:b/>
+                <w:sz w:val="36"/>
+                <w:szCs w:val="28"/>
+              </w:rPr>
+              <w:t>…</w:t>
+            </w:r>
+            <w:r>
+              <w:rPr>
+                <w:rFonts w:ascii="Latha" w:hAnsi="Latha" w:cs="Latha"/>
+                <w:sz w:val="28"/>
+                <w:szCs w:val="28"/>
+                <w:cs/>
+                <w:lang w:bidi="ta-IN"/>
+              </w:rPr>
+              <w:t>துர</w:t>
+            </w:r>
+            <w:r>
+              <w:rPr>
+                <w:rFonts w:ascii="BRH Tamil Tab Extra" w:hAnsi="BRH Tamil Tab Extra" w:cs="Latha"/>
+                <w:b/>
+                <w:sz w:val="36"/>
+                <w:szCs w:val="28"/>
+              </w:rPr>
+              <w:t>†</w:t>
+            </w:r>
+            <w:r>
+              <w:rPr>
+                <w:rFonts w:ascii="Latha" w:hAnsi="Latha" w:cs="Latha"/>
+                <w:sz w:val="28"/>
+                <w:szCs w:val="28"/>
+              </w:rPr>
+              <w:t xml:space="preserve"> </w:t>
+            </w:r>
+            <w:r>
+              <w:rPr>
+                <w:rFonts w:ascii="Latha" w:hAnsi="Latha" w:cs="Latha"/>
+                <w:sz w:val="28"/>
+                <w:szCs w:val="28"/>
+                <w:highlight w:val="yellow"/>
+                <w:cs/>
+                <w:lang w:bidi="ta-IN"/>
+              </w:rPr>
+              <w:t>ஏத</w:t>
+            </w:r>
+            <w:r>
+              <w:rPr>
+                <w:rFonts w:ascii="Latha" w:hAnsi="Latha" w:cs="Latha"/>
+                <w:sz w:val="28"/>
+                <w:szCs w:val="28"/>
+                <w:cs/>
+                <w:lang w:bidi="ta-IN"/>
+              </w:rPr>
+              <w:t>த்</w:t>
             </w:r>
             <w:r>
               <w:rPr>
@@ -1329,51 +1318,43 @@
             <w:r>
               <w:rPr>
                 <w:rFonts w:ascii="Latha" w:hAnsi="Latha" w:cs="Latha"/>
-                <w:sz w:val="28"/>
-                <w:szCs w:val="28"/>
-                <w:cs/>
-                <w:lang w:bidi="ta-IN"/>
-              </w:rPr>
-              <w:t>வ</w:t>
-            </w:r>
-            <w:r>
-              <w:rPr>
-                <w:rFonts w:ascii="BRH Tamil Tab Extra" w:hAnsi="BRH Tamil Tab Extra" w:cs="Latha"/>
-                <w:b/>
-                <w:sz w:val="36"/>
-                <w:szCs w:val="28"/>
-              </w:rPr>
-              <w:t>…</w:t>
-            </w:r>
-            <w:r>
-              <w:rPr>
-                <w:rFonts w:ascii="Latha" w:hAnsi="Latha" w:cs="Latha"/>
-                <w:sz w:val="28"/>
-                <w:szCs w:val="28"/>
-                <w:highlight w:val="yellow"/>
-                <w:cs/>
-                <w:lang w:bidi="ta-IN"/>
-              </w:rPr>
-              <w:t>ய</w:t>
-            </w:r>
-            <w:r>
-              <w:rPr>
-                <w:rFonts w:ascii="BRH Tamil Tab Extra" w:hAnsi="BRH Tamil Tab Extra" w:cs="Latha"/>
-                <w:b/>
-                <w:sz w:val="36"/>
-                <w:szCs w:val="28"/>
-              </w:rPr>
-              <w:t>†</w:t>
-            </w:r>
-            <w:r>
-              <w:rPr>
-                <w:rFonts w:ascii="Latha" w:hAnsi="Latha" w:cs="Latha"/>
-                <w:sz w:val="28"/>
-                <w:szCs w:val="28"/>
-                <w:cs/>
-                <w:lang w:bidi="ta-IN"/>
-              </w:rPr>
-              <w:t>ஜனே யாஜயேத்</w:t>
+                <w:b/>
+                <w:bCs/>
+                <w:position w:val="-12"/>
+                <w:sz w:val="28"/>
+                <w:szCs w:val="28"/>
+                <w:lang w:bidi="ta-IN"/>
+              </w:rPr>
+              <w:t xml:space="preserve"> </w:t>
+            </w:r>
+            <w:r>
+              <w:rPr>
+                <w:rFonts w:ascii="Latha" w:hAnsi="Latha" w:cs="Latha"/>
+                <w:sz w:val="28"/>
+                <w:szCs w:val="28"/>
+                <w:cs/>
+                <w:lang w:bidi="ta-IN"/>
+              </w:rPr>
+              <w:t>வை</w:t>
+            </w:r>
+            <w:r>
+              <w:rPr>
+                <w:rFonts w:ascii="Latha" w:hAnsi="Latha" w:cs="Latha"/>
+                <w:sz w:val="28"/>
+                <w:szCs w:val="28"/>
+              </w:rPr>
+              <w:t xml:space="preserve">-  [  ]   </w:t>
+            </w:r>
+            <w:r>
+              <w:rPr>
+                <w:rFonts w:ascii="Latha" w:hAnsi="Latha" w:cs="Latha"/>
+                <w:b/>
+                <w:bCs/>
+                <w:sz w:val="32"/>
+                <w:szCs w:val="32"/>
+                <w:lang w:bidi="ta-IN"/>
+              </w:rPr>
+              <w:t>25</w:t>
             </w:r>
           </w:p>
         </w:tc>
@@ -1387,6 +1368,8 @@
               <w:ind w:right="-108"/>
               <w:rPr>
                 <w:rFonts w:ascii="Latha" w:hAnsi="Latha" w:cs="Latha"/>
+                <w:b/>
+                <w:bCs/>
                 <w:sz w:val="28"/>
                 <w:szCs w:val="28"/>
                 <w:highlight w:val="green"/>
@@ -1402,7 +1385,74 @@
                 <w:cs/>
                 <w:lang w:bidi="ta-IN"/>
               </w:rPr>
-              <w:t>தே</w:t>
+              <w:t>ச</w:t>
+            </w:r>
+            <w:r>
+              <w:rPr>
+                <w:rFonts w:ascii="BRH Tamil Tab Extra" w:hAnsi="BRH Tamil Tab Extra" w:cs="Latha"/>
+                <w:b/>
+                <w:sz w:val="36"/>
+                <w:szCs w:val="28"/>
+              </w:rPr>
+              <w:t>…</w:t>
+            </w:r>
+            <w:r>
+              <w:rPr>
+                <w:rFonts w:ascii="Latha" w:hAnsi="Latha" w:cs="Latha"/>
+                <w:sz w:val="28"/>
+                <w:szCs w:val="28"/>
+                <w:cs/>
+                <w:lang w:bidi="ta-IN"/>
+              </w:rPr>
+              <w:t>துர</w:t>
+            </w:r>
+            <w:r>
+              <w:rPr>
+                <w:rFonts w:ascii="BRH Tamil Tab Extra" w:hAnsi="BRH Tamil Tab Extra" w:cs="Latha"/>
+                <w:b/>
+                <w:sz w:val="36"/>
+                <w:szCs w:val="28"/>
+              </w:rPr>
+              <w:t>†</w:t>
+            </w:r>
+            <w:r>
+              <w:rPr>
+                <w:rFonts w:ascii="Latha" w:hAnsi="Latha" w:cs="Latha"/>
+                <w:sz w:val="28"/>
+                <w:szCs w:val="28"/>
+              </w:rPr>
+              <w:t xml:space="preserve"> </w:t>
+            </w:r>
+            <w:r>
+              <w:rPr>
+                <w:rFonts w:ascii="Latha" w:hAnsi="Latha" w:cs="Latha"/>
+                <w:sz w:val="28"/>
+                <w:szCs w:val="28"/>
+                <w:highlight w:val="green"/>
+                <w:cs/>
+                <w:lang w:bidi="ta-IN"/>
+              </w:rPr>
+              <w:t>ஏ</w:t>
+            </w:r>
+            <w:r>
+              <w:rPr>
+                <w:rFonts w:ascii="BRH Tamil Tab Extra" w:hAnsi="BRH Tamil Tab Extra" w:cs="Latha"/>
+                <w:b/>
+                <w:sz w:val="36"/>
+                <w:szCs w:val="28"/>
+                <w:highlight w:val="green"/>
+              </w:rPr>
+              <w:t>…</w:t>
+            </w:r>
+            <w:r>
+              <w:rPr>
+                <w:rFonts w:ascii="Latha" w:hAnsi="Latha" w:cs="Latha"/>
+                <w:sz w:val="28"/>
+                <w:szCs w:val="28"/>
+                <w:cs/>
+                <w:lang w:bidi="ta-IN"/>
+              </w:rPr>
+              <w:t>தத்</w:t>
             </w:r>
             <w:r>
               <w:rPr>
@@ -1420,61 +1470,43 @@
             <w:r>
               <w:rPr>
                 <w:rFonts w:ascii="Latha" w:hAnsi="Latha" w:cs="Latha"/>
-                <w:sz w:val="28"/>
-                <w:szCs w:val="28"/>
-                <w:cs/>
-                <w:lang w:bidi="ta-IN"/>
-              </w:rPr>
-              <w:t>வ</w:t>
-            </w:r>
-            <w:r>
-              <w:rPr>
-                <w:rFonts w:ascii="BRH Tamil Tab Extra" w:hAnsi="BRH Tamil Tab Extra" w:cs="Latha"/>
-                <w:b/>
-                <w:sz w:val="36"/>
-                <w:szCs w:val="28"/>
-              </w:rPr>
-              <w:t>…</w:t>
-            </w:r>
-            <w:r>
-              <w:rPr>
-                <w:rFonts w:ascii="Latha" w:hAnsi="Latha" w:cs="Latha"/>
-                <w:sz w:val="28"/>
-                <w:szCs w:val="28"/>
-                <w:cs/>
-                <w:lang w:bidi="ta-IN"/>
-              </w:rPr>
-              <w:t>ய</w:t>
-            </w:r>
-            <w:r>
-              <w:rPr>
-                <w:rFonts w:ascii="Latha" w:hAnsi="Latha" w:cs="Latha"/>
-                <w:sz w:val="28"/>
-                <w:szCs w:val="28"/>
-                <w:highlight w:val="green"/>
-                <w:cs/>
-                <w:lang w:bidi="ta-IN"/>
-              </w:rPr>
-              <w:t>ஜ</w:t>
-            </w:r>
-            <w:r>
-              <w:rPr>
-                <w:rFonts w:ascii="BRH Tamil Tab Extra" w:hAnsi="BRH Tamil Tab Extra" w:cs="Latha"/>
-                <w:b/>
-                <w:sz w:val="36"/>
-                <w:szCs w:val="28"/>
-              </w:rPr>
-              <w:t>†</w:t>
-            </w:r>
-            <w:r>
-              <w:rPr>
-                <w:rFonts w:ascii="Latha" w:hAnsi="Latha" w:cs="Latha"/>
-                <w:sz w:val="28"/>
-                <w:szCs w:val="28"/>
-                <w:cs/>
-                <w:lang w:bidi="ta-IN"/>
-              </w:rPr>
-              <w:t>னே யாஜயேத்</w:t>
+                <w:b/>
+                <w:bCs/>
+                <w:position w:val="-12"/>
+                <w:sz w:val="28"/>
+                <w:szCs w:val="28"/>
+                <w:lang w:bidi="ta-IN"/>
+              </w:rPr>
+              <w:t xml:space="preserve"> </w:t>
+            </w:r>
+            <w:r>
+              <w:rPr>
+                <w:rFonts w:ascii="Latha" w:hAnsi="Latha" w:cs="Latha"/>
+                <w:sz w:val="28"/>
+                <w:szCs w:val="28"/>
+                <w:cs/>
+                <w:lang w:bidi="ta-IN"/>
+              </w:rPr>
+              <w:t>வை</w:t>
+            </w:r>
+            <w:r>
+              <w:rPr>
+                <w:rFonts w:ascii="Latha" w:hAnsi="Latha" w:cs="Latha"/>
+                <w:sz w:val="28"/>
+                <w:szCs w:val="28"/>
+              </w:rPr>
+              <w:t xml:space="preserve">-  [  ]   </w:t>
+            </w:r>
+            <w:r>
+              <w:rPr>
+                <w:rFonts w:ascii="Latha" w:hAnsi="Latha" w:cs="Latha"/>
+                <w:b/>
+                <w:bCs/>
+                <w:sz w:val="32"/>
+                <w:szCs w:val="32"/>
+                <w:lang w:bidi="ta-IN"/>
+              </w:rPr>
+              <w:t>25</w:t>
             </w:r>
           </w:p>
         </w:tc>
@@ -1509,60 +1541,8 @@
                 <w:sz w:val="28"/>
                 <w:szCs w:val="28"/>
               </w:rPr>
-              <w:t>TS 6.2.</w:t>
-            </w:r>
-            <w:r>
-              <w:rPr>
-                <w:rFonts w:cs="Arial"/>
-                <w:b/>
-                <w:bCs/>
-                <w:sz w:val="28"/>
-                <w:szCs w:val="28"/>
-              </w:rPr>
-              <w:t>6</w:t>
-            </w:r>
-            <w:r>
-              <w:rPr>
-                <w:rFonts w:cs="Arial"/>
-                <w:b/>
-                <w:bCs/>
-                <w:sz w:val="28"/>
-                <w:szCs w:val="28"/>
-              </w:rPr>
-              <w:t>.</w:t>
-            </w:r>
-            <w:r>
-              <w:rPr>
-                <w:rFonts w:cs="Arial"/>
-                <w:b/>
-                <w:bCs/>
-                <w:sz w:val="28"/>
-                <w:szCs w:val="28"/>
-              </w:rPr>
-              <w:t>2</w:t>
-            </w:r>
-            <w:r>
-              <w:rPr>
-                <w:rFonts w:cs="Arial"/>
-                <w:b/>
-                <w:bCs/>
-                <w:sz w:val="28"/>
-                <w:szCs w:val="28"/>
-              </w:rPr>
-              <w:t xml:space="preserve"> - </w:t>
-            </w:r>
-            <w:proofErr w:type="spellStart"/>
-            <w:r>
-              <w:rPr>
-                <w:rFonts w:cs="Arial"/>
-                <w:b/>
-                <w:bCs/>
-                <w:sz w:val="28"/>
-                <w:szCs w:val="28"/>
-              </w:rPr>
-              <w:t>Vaakyam</w:t>
-            </w:r>
-            <w:proofErr w:type="spellEnd"/>
+              <w:t>TS 6.2.6.2 - Vaakyam</w:t>
+            </w:r>
           </w:p>
           <w:p>
             <w:pPr>
@@ -1586,7 +1566,7 @@
                 <w:sz w:val="28"/>
                 <w:szCs w:val="28"/>
               </w:rPr>
-              <w:t>Line</w:t>
+              <w:t xml:space="preserve">Line No. - </w:t>
             </w:r>
             <w:r>
               <w:rPr>
@@ -1596,7 +1576,7 @@
                 <w:sz w:val="28"/>
                 <w:szCs w:val="28"/>
               </w:rPr>
-              <w:t xml:space="preserve"> – Last Line</w:t>
+              <w:t>3</w:t>
             </w:r>
           </w:p>
           <w:p>
@@ -1613,7 +1593,6 @@
                 <w:szCs w:val="28"/>
               </w:rPr>
             </w:pPr>
-            <w:proofErr w:type="spellStart"/>
             <w:r>
               <w:rPr>
                 <w:rFonts w:cs="Arial"/>
@@ -1622,10 +1601,217 @@
                 <w:sz w:val="28"/>
                 <w:szCs w:val="28"/>
               </w:rPr>
-              <w:t>Panchaati</w:t>
-            </w:r>
-            <w:proofErr w:type="spellEnd"/>
-            <w:r>
+              <w:t>Panchaati No. - 31</w:t>
+            </w:r>
+          </w:p>
+        </w:tc>
+        <w:tc>
+          <w:tcPr>
+            <w:tcW w:w="5580" w:type="dxa"/>
+          </w:tcPr>
+          <w:p>
+            <w:pPr>
+              <w:spacing w:before="0" w:line="240" w:lineRule="auto"/>
+              <w:ind w:right="-108"/>
+              <w:rPr>
+                <w:rFonts w:ascii="Latha" w:hAnsi="Latha" w:cs="Latha"/>
+                <w:sz w:val="28"/>
+                <w:szCs w:val="28"/>
+                <w:highlight w:val="yellow"/>
+                <w:cs/>
+                <w:lang w:bidi="ta-IN"/>
+              </w:rPr>
+            </w:pPr>
+            <w:r>
+              <w:rPr>
+                <w:rFonts w:ascii="Latha" w:hAnsi="Latha" w:cs="Latha"/>
+                <w:sz w:val="28"/>
+                <w:szCs w:val="28"/>
+                <w:cs/>
+                <w:lang w:bidi="ta-IN"/>
+              </w:rPr>
+              <w:t>தே</w:t>
+            </w:r>
+            <w:r>
+              <w:rPr>
+                <w:rFonts w:ascii="Latha" w:hAnsi="Latha" w:cs="Latha"/>
+                <w:b/>
+                <w:bCs/>
+                <w:position w:val="-12"/>
+                <w:sz w:val="28"/>
+                <w:szCs w:val="28"/>
+                <w:cs/>
+                <w:lang w:bidi="ta-IN"/>
+              </w:rPr>
+              <w:t>3</w:t>
+            </w:r>
+            <w:r>
+              <w:rPr>
+                <w:rFonts w:ascii="Latha" w:hAnsi="Latha" w:cs="Latha"/>
+                <w:sz w:val="28"/>
+                <w:szCs w:val="28"/>
+                <w:cs/>
+                <w:lang w:bidi="ta-IN"/>
+              </w:rPr>
+              <w:t>வ</w:t>
+            </w:r>
+            <w:r>
+              <w:rPr>
+                <w:rFonts w:ascii="BRH Tamil Tab Extra" w:hAnsi="BRH Tamil Tab Extra" w:cs="Latha"/>
+                <w:b/>
+                <w:sz w:val="36"/>
+                <w:szCs w:val="28"/>
+              </w:rPr>
+              <w:t>…</w:t>
+            </w:r>
+            <w:r>
+              <w:rPr>
+                <w:rFonts w:ascii="Latha" w:hAnsi="Latha" w:cs="Latha"/>
+                <w:sz w:val="28"/>
+                <w:szCs w:val="28"/>
+                <w:highlight w:val="yellow"/>
+                <w:cs/>
+                <w:lang w:bidi="ta-IN"/>
+              </w:rPr>
+              <w:t>ய</w:t>
+            </w:r>
+            <w:r>
+              <w:rPr>
+                <w:rFonts w:ascii="BRH Tamil Tab Extra" w:hAnsi="BRH Tamil Tab Extra" w:cs="Latha"/>
+                <w:b/>
+                <w:sz w:val="36"/>
+                <w:szCs w:val="28"/>
+              </w:rPr>
+              <w:t>†</w:t>
+            </w:r>
+            <w:r>
+              <w:rPr>
+                <w:rFonts w:ascii="Latha" w:hAnsi="Latha" w:cs="Latha"/>
+                <w:sz w:val="28"/>
+                <w:szCs w:val="28"/>
+                <w:cs/>
+                <w:lang w:bidi="ta-IN"/>
+              </w:rPr>
+              <w:t>ஜனே யாஜயேத்</w:t>
+            </w:r>
+          </w:p>
+        </w:tc>
+        <w:tc>
+          <w:tcPr>
+            <w:tcW w:w="5760" w:type="dxa"/>
+          </w:tcPr>
+          <w:p>
+            <w:pPr>
+              <w:spacing w:before="0" w:line="240" w:lineRule="auto"/>
+              <w:ind w:right="-108"/>
+              <w:rPr>
+                <w:rFonts w:ascii="Latha" w:hAnsi="Latha" w:cs="Latha"/>
+                <w:sz w:val="28"/>
+                <w:szCs w:val="28"/>
+                <w:highlight w:val="green"/>
+                <w:cs/>
+                <w:lang w:bidi="ta-IN"/>
+              </w:rPr>
+            </w:pPr>
+            <w:r>
+              <w:rPr>
+                <w:rFonts w:ascii="Latha" w:hAnsi="Latha" w:cs="Latha"/>
+                <w:sz w:val="28"/>
+                <w:szCs w:val="28"/>
+                <w:cs/>
+                <w:lang w:bidi="ta-IN"/>
+              </w:rPr>
+              <w:t>தே</w:t>
+            </w:r>
+            <w:r>
+              <w:rPr>
+                <w:rFonts w:ascii="Latha" w:hAnsi="Latha" w:cs="Latha"/>
+                <w:b/>
+                <w:bCs/>
+                <w:position w:val="-12"/>
+                <w:sz w:val="28"/>
+                <w:szCs w:val="28"/>
+                <w:cs/>
+                <w:lang w:bidi="ta-IN"/>
+              </w:rPr>
+              <w:t>3</w:t>
+            </w:r>
+            <w:r>
+              <w:rPr>
+                <w:rFonts w:ascii="Latha" w:hAnsi="Latha" w:cs="Latha"/>
+                <w:sz w:val="28"/>
+                <w:szCs w:val="28"/>
+                <w:cs/>
+                <w:lang w:bidi="ta-IN"/>
+              </w:rPr>
+              <w:t>வ</w:t>
+            </w:r>
+            <w:r>
+              <w:rPr>
+                <w:rFonts w:ascii="BRH Tamil Tab Extra" w:hAnsi="BRH Tamil Tab Extra" w:cs="Latha"/>
+                <w:b/>
+                <w:sz w:val="36"/>
+                <w:szCs w:val="28"/>
+              </w:rPr>
+              <w:t>…</w:t>
+            </w:r>
+            <w:r>
+              <w:rPr>
+                <w:rFonts w:ascii="Latha" w:hAnsi="Latha" w:cs="Latha"/>
+                <w:sz w:val="28"/>
+                <w:szCs w:val="28"/>
+                <w:cs/>
+                <w:lang w:bidi="ta-IN"/>
+              </w:rPr>
+              <w:t>ய</w:t>
+            </w:r>
+            <w:r>
+              <w:rPr>
+                <w:rFonts w:ascii="Latha" w:hAnsi="Latha" w:cs="Latha"/>
+                <w:sz w:val="28"/>
+                <w:szCs w:val="28"/>
+                <w:highlight w:val="green"/>
+                <w:cs/>
+                <w:lang w:bidi="ta-IN"/>
+              </w:rPr>
+              <w:t>ஜ</w:t>
+            </w:r>
+            <w:r>
+              <w:rPr>
+                <w:rFonts w:ascii="BRH Tamil Tab Extra" w:hAnsi="BRH Tamil Tab Extra" w:cs="Latha"/>
+                <w:b/>
+                <w:sz w:val="36"/>
+                <w:szCs w:val="28"/>
+              </w:rPr>
+              <w:t>†</w:t>
+            </w:r>
+            <w:r>
+              <w:rPr>
+                <w:rFonts w:ascii="Latha" w:hAnsi="Latha" w:cs="Latha"/>
+                <w:sz w:val="28"/>
+                <w:szCs w:val="28"/>
+                <w:cs/>
+                <w:lang w:bidi="ta-IN"/>
+              </w:rPr>
+              <w:t>னே யாஜயேத்</w:t>
+            </w:r>
+          </w:p>
+        </w:tc>
+      </w:tr>
+      <w:tr>
+        <w:trPr>
+          <w:trHeight w:val="994"/>
+        </w:trPr>
+        <w:tc>
+          <w:tcPr>
+            <w:tcW w:w="3150" w:type="dxa"/>
+          </w:tcPr>
+          <w:p>
+            <w:pPr>
+              <w:widowControl w:val="0"/>
+              <w:autoSpaceDE w:val="0"/>
+              <w:autoSpaceDN w:val="0"/>
+              <w:adjustRightInd w:val="0"/>
               <w:rPr>
                 <w:rFonts w:cs="Arial"/>
                 <w:b/>
@@ -1633,7 +1819,116 @@
                 <w:sz w:val="28"/>
                 <w:szCs w:val="28"/>
               </w:rPr>
-              <w:t xml:space="preserve"> No.</w:t>
+            </w:pPr>
+            <w:r>
+              <w:rPr>
+                <w:rFonts w:cs="Arial"/>
+                <w:b/>
+                <w:bCs/>
+                <w:sz w:val="28"/>
+                <w:szCs w:val="28"/>
+              </w:rPr>
+              <w:t>TS 6.2.</w:t>
+            </w:r>
+            <w:r>
+              <w:rPr>
+                <w:rFonts w:cs="Arial"/>
+                <w:b/>
+                <w:bCs/>
+                <w:sz w:val="28"/>
+                <w:szCs w:val="28"/>
+              </w:rPr>
+              <w:t>6</w:t>
+            </w:r>
+            <w:r>
+              <w:rPr>
+                <w:rFonts w:cs="Arial"/>
+                <w:b/>
+                <w:bCs/>
+                <w:sz w:val="28"/>
+                <w:szCs w:val="28"/>
+              </w:rPr>
+              <w:t>.</w:t>
+            </w:r>
+            <w:r>
+              <w:rPr>
+                <w:rFonts w:cs="Arial"/>
+                <w:b/>
+                <w:bCs/>
+                <w:sz w:val="28"/>
+                <w:szCs w:val="28"/>
+              </w:rPr>
+              <w:t>2</w:t>
+            </w:r>
+            <w:r>
+              <w:rPr>
+                <w:rFonts w:cs="Arial"/>
+                <w:b/>
+                <w:bCs/>
+                <w:sz w:val="28"/>
+                <w:szCs w:val="28"/>
+              </w:rPr>
+              <w:t xml:space="preserve"> - Vaakyam</w:t>
+            </w:r>
+          </w:p>
+          <w:p>
+            <w:pPr>
+              <w:widowControl w:val="0"/>
+              <w:autoSpaceDE w:val="0"/>
+              <w:autoSpaceDN w:val="0"/>
+              <w:adjustRightInd w:val="0"/>
+              <w:rPr>
+                <w:rFonts w:cs="Arial"/>
+                <w:b/>
+                <w:bCs/>
+                <w:sz w:val="28"/>
+                <w:szCs w:val="28"/>
+              </w:rPr>
+            </w:pPr>
+            <w:r>
+              <w:rPr>
+                <w:rFonts w:cs="Arial"/>
+                <w:b/>
+                <w:bCs/>
+                <w:sz w:val="28"/>
+                <w:szCs w:val="28"/>
+              </w:rPr>
+              <w:t>Line</w:t>
+            </w:r>
+            <w:r>
+              <w:rPr>
+                <w:rFonts w:cs="Arial"/>
+                <w:b/>
+                <w:bCs/>
+                <w:sz w:val="28"/>
+                <w:szCs w:val="28"/>
+              </w:rPr>
+              <w:t xml:space="preserve"> – Last Line</w:t>
+            </w:r>
+          </w:p>
+          <w:p>
+            <w:pPr>
+              <w:widowControl w:val="0"/>
+              <w:autoSpaceDE w:val="0"/>
+              <w:autoSpaceDN w:val="0"/>
+              <w:adjustRightInd w:val="0"/>
+              <w:spacing w:before="0" w:line="240" w:lineRule="auto"/>
+              <w:rPr>
+                <w:rFonts w:cs="Arial"/>
+                <w:b/>
+                <w:sz w:val="28"/>
+                <w:szCs w:val="28"/>
+              </w:rPr>
+            </w:pPr>
+            <w:r>
+              <w:rPr>
+                <w:rFonts w:cs="Arial"/>
+                <w:b/>
+                <w:bCs/>
+                <w:sz w:val="28"/>
+                <w:szCs w:val="28"/>
+              </w:rPr>
+              <w:t>Panchaati No.</w:t>
             </w:r>
             <w:r>
               <w:rPr>
@@ -2068,19 +2363,8 @@
                 <w:sz w:val="28"/>
                 <w:szCs w:val="28"/>
               </w:rPr>
-              <w:t xml:space="preserve">TS 6.2.9.3 - </w:t>
-            </w:r>
-            <w:proofErr w:type="spellStart"/>
-            <w:r>
-              <w:rPr>
-                <w:rFonts w:cs="Arial"/>
-                <w:b/>
-                <w:sz w:val="28"/>
-                <w:szCs w:val="28"/>
-              </w:rPr>
-              <w:t>Vaakyam</w:t>
-            </w:r>
-            <w:proofErr w:type="spellEnd"/>
+              <w:t>TS 6.2.9.3 - Vaakyam</w:t>
+            </w:r>
           </w:p>
           <w:p>
             <w:pPr>
@@ -2120,7 +2404,6 @@
                 <w:szCs w:val="28"/>
               </w:rPr>
             </w:pPr>
-            <w:proofErr w:type="spellStart"/>
             <w:r>
               <w:rPr>
                 <w:rFonts w:cs="Arial"/>
@@ -2128,17 +2411,7 @@
                 <w:sz w:val="28"/>
                 <w:szCs w:val="28"/>
               </w:rPr>
-              <w:t>Panchaati</w:t>
-            </w:r>
-            <w:proofErr w:type="spellEnd"/>
-            <w:r>
-              <w:rPr>
-                <w:rFonts w:cs="Arial"/>
-                <w:b/>
-                <w:sz w:val="28"/>
-                <w:szCs w:val="28"/>
-              </w:rPr>
-              <w:t xml:space="preserve"> No. 47</w:t>
+              <w:t>Panchaati No. 47</w:t>
             </w:r>
           </w:p>
         </w:tc>
@@ -2455,6 +2728,7 @@
                 <w:sz w:val="28"/>
                 <w:szCs w:val="28"/>
               </w:rPr>
+              <w:lastRenderedPageBreak/>
               <w:t>TS 6.2.9.3 - Padam</w:t>
             </w:r>
           </w:p>
@@ -2496,7 +2770,6 @@
                 <w:szCs w:val="28"/>
               </w:rPr>
             </w:pPr>
-            <w:proofErr w:type="spellStart"/>
             <w:r>
               <w:rPr>
                 <w:rFonts w:cs="Arial"/>
@@ -2504,17 +2777,7 @@
                 <w:sz w:val="28"/>
                 <w:szCs w:val="28"/>
               </w:rPr>
-              <w:t>Panchaati</w:t>
-            </w:r>
-            <w:proofErr w:type="spellEnd"/>
-            <w:r>
-              <w:rPr>
-                <w:rFonts w:cs="Arial"/>
-                <w:b/>
-                <w:sz w:val="28"/>
-                <w:szCs w:val="28"/>
-              </w:rPr>
-              <w:t xml:space="preserve"> No. 47</w:t>
+              <w:t>Panchaati No. 47</w:t>
             </w:r>
           </w:p>
         </w:tc>
@@ -2973,7 +3236,6 @@
                 <w:sz w:val="28"/>
                 <w:szCs w:val="28"/>
               </w:rPr>
-              <w:lastRenderedPageBreak/>
               <w:t>TS 6.2.9.4 - Padam</w:t>
             </w:r>
           </w:p>
@@ -3015,7 +3277,6 @@
                 <w:szCs w:val="28"/>
               </w:rPr>
             </w:pPr>
-            <w:proofErr w:type="spellStart"/>
             <w:r>
               <w:rPr>
                 <w:rFonts w:cs="Arial"/>
@@ -3023,17 +3284,7 @@
                 <w:sz w:val="28"/>
                 <w:szCs w:val="28"/>
               </w:rPr>
-              <w:t>Panchaati</w:t>
-            </w:r>
-            <w:proofErr w:type="spellEnd"/>
-            <w:r>
-              <w:rPr>
-                <w:rFonts w:cs="Arial"/>
-                <w:b/>
-                <w:sz w:val="28"/>
-                <w:szCs w:val="28"/>
-              </w:rPr>
-              <w:t xml:space="preserve"> No. 48</w:t>
+              <w:t>Panchaati No. 48</w:t>
             </w:r>
           </w:p>
         </w:tc>
@@ -3965,20 +4216,8 @@
                 <w:sz w:val="28"/>
                 <w:szCs w:val="28"/>
               </w:rPr>
-              <w:t xml:space="preserve">TS 6.2.10.3 - </w:t>
-            </w:r>
-            <w:proofErr w:type="spellStart"/>
-            <w:r>
-              <w:rPr>
-                <w:rFonts w:cs="Arial"/>
-                <w:b/>
-                <w:bCs/>
-                <w:sz w:val="28"/>
-                <w:szCs w:val="28"/>
-              </w:rPr>
-              <w:t>Vaakyam</w:t>
-            </w:r>
-            <w:proofErr w:type="spellEnd"/>
+              <w:t>TS 6.2.10.3 - Vaakyam</w:t>
+            </w:r>
           </w:p>
           <w:p>
             <w:pPr>
@@ -4029,7 +4268,6 @@
                 <w:szCs w:val="28"/>
               </w:rPr>
             </w:pPr>
-            <w:proofErr w:type="spellStart"/>
             <w:r>
               <w:rPr>
                 <w:rFonts w:cs="Arial"/>
@@ -4038,18 +4276,7 @@
                 <w:sz w:val="28"/>
                 <w:szCs w:val="28"/>
               </w:rPr>
-              <w:t>Panchaati</w:t>
-            </w:r>
-            <w:proofErr w:type="spellEnd"/>
-            <w:r>
-              <w:rPr>
-                <w:rFonts w:cs="Arial"/>
-                <w:b/>
-                <w:bCs/>
-                <w:sz w:val="28"/>
-                <w:szCs w:val="28"/>
-              </w:rPr>
-              <w:t xml:space="preserve"> No. 51</w:t>
+              <w:t>Panchaati No. 51</w:t>
             </w:r>
           </w:p>
         </w:tc>
@@ -4371,29 +4598,7 @@
                 <w:sz w:val="28"/>
                 <w:szCs w:val="28"/>
               </w:rPr>
-              <w:t>(</w:t>
-            </w:r>
-            <w:proofErr w:type="spellStart"/>
-            <w:r>
-              <w:rPr>
-                <w:rFonts w:cs="Arial"/>
-                <w:b/>
-                <w:bCs/>
-                <w:sz w:val="28"/>
-                <w:szCs w:val="28"/>
-              </w:rPr>
-              <w:t>swaritam</w:t>
-            </w:r>
-            <w:proofErr w:type="spellEnd"/>
-            <w:r>
-              <w:rPr>
-                <w:rFonts w:cs="Arial"/>
-                <w:b/>
-                <w:bCs/>
-                <w:sz w:val="28"/>
-                <w:szCs w:val="28"/>
-              </w:rPr>
-              <w:t xml:space="preserve"> remo</w:t>
+              <w:t>(swaritam remo</w:t>
             </w:r>
             <w:r>
               <w:rPr>
@@ -4496,7 +4701,6 @@
                 <w:szCs w:val="28"/>
               </w:rPr>
             </w:pPr>
-            <w:proofErr w:type="spellStart"/>
             <w:r>
               <w:rPr>
                 <w:rFonts w:cs="Arial"/>
@@ -4505,18 +4709,7 @@
                 <w:sz w:val="28"/>
                 <w:szCs w:val="28"/>
               </w:rPr>
-              <w:t>Panchaati</w:t>
-            </w:r>
-            <w:proofErr w:type="spellEnd"/>
-            <w:r>
-              <w:rPr>
-                <w:rFonts w:cs="Arial"/>
-                <w:b/>
-                <w:bCs/>
-                <w:sz w:val="28"/>
-                <w:szCs w:val="28"/>
-              </w:rPr>
-              <w:t xml:space="preserve"> No. 53</w:t>
+              <w:t>Panchaati No. 53</w:t>
             </w:r>
           </w:p>
         </w:tc>
@@ -5235,7 +5428,6 @@
                 <w:szCs w:val="28"/>
               </w:rPr>
             </w:pPr>
-            <w:proofErr w:type="spellStart"/>
             <w:r>
               <w:rPr>
                 <w:rFonts w:cs="Arial"/>
@@ -5243,17 +5435,7 @@
                 <w:sz w:val="28"/>
                 <w:szCs w:val="28"/>
               </w:rPr>
-              <w:t>Panchaati</w:t>
-            </w:r>
-            <w:proofErr w:type="spellEnd"/>
-            <w:r>
-              <w:rPr>
-                <w:rFonts w:cs="Arial"/>
-                <w:b/>
-                <w:sz w:val="28"/>
-                <w:szCs w:val="28"/>
-              </w:rPr>
-              <w:t xml:space="preserve"> No. 53</w:t>
+              <w:t>Panchaati No. 53</w:t>
             </w:r>
           </w:p>
         </w:tc>
@@ -5812,6 +5994,7 @@
                 <w:sz w:val="28"/>
                 <w:szCs w:val="28"/>
               </w:rPr>
+              <w:lastRenderedPageBreak/>
               <w:t>TS 6.2.10.</w:t>
             </w:r>
             <w:r>
@@ -5884,7 +6067,6 @@
                 <w:szCs w:val="28"/>
               </w:rPr>
             </w:pPr>
-            <w:proofErr w:type="spellStart"/>
             <w:r>
               <w:rPr>
                 <w:rFonts w:cs="Arial"/>
@@ -5893,18 +6075,7 @@
                 <w:sz w:val="28"/>
                 <w:szCs w:val="28"/>
               </w:rPr>
-              <w:t>Panchaati</w:t>
-            </w:r>
-            <w:proofErr w:type="spellEnd"/>
-            <w:r>
-              <w:rPr>
-                <w:rFonts w:cs="Arial"/>
-                <w:b/>
-                <w:bCs/>
-                <w:sz w:val="28"/>
-                <w:szCs w:val="28"/>
-              </w:rPr>
-              <w:t xml:space="preserve"> No. 5</w:t>
+              <w:t>Panchaati No. 5</w:t>
             </w:r>
             <w:r>
               <w:rPr>
@@ -6428,7 +6599,6 @@
                 <w:sz w:val="28"/>
                 <w:szCs w:val="28"/>
               </w:rPr>
-              <w:lastRenderedPageBreak/>
               <w:t>TS 6.2.1</w:t>
             </w:r>
             <w:r>
@@ -6521,7 +6691,6 @@
                 <w:szCs w:val="28"/>
               </w:rPr>
             </w:pPr>
-            <w:proofErr w:type="spellStart"/>
             <w:r>
               <w:rPr>
                 <w:rFonts w:cs="Arial"/>
@@ -6530,18 +6699,7 @@
                 <w:sz w:val="28"/>
                 <w:szCs w:val="28"/>
               </w:rPr>
-              <w:t>Panchaati</w:t>
-            </w:r>
-            <w:proofErr w:type="spellEnd"/>
-            <w:r>
-              <w:rPr>
-                <w:rFonts w:cs="Arial"/>
-                <w:b/>
-                <w:bCs/>
-                <w:sz w:val="28"/>
-                <w:szCs w:val="28"/>
-              </w:rPr>
-              <w:t xml:space="preserve"> No. 5</w:t>
+              <w:t>Panchaati No. 5</w:t>
             </w:r>
             <w:r>
               <w:rPr>
@@ -7255,23 +7413,7 @@
           <w:b/>
           <w:bCs/>
         </w:rPr>
-        <w:t>(</w:t>
-      </w:r>
-      <w:proofErr w:type="gramStart"/>
-      <w:r>
-        <w:rPr>
-          <w:b/>
-          <w:bCs/>
-        </w:rPr>
-        <w:t>ignore</w:t>
-      </w:r>
-      <w:proofErr w:type="gramEnd"/>
-      <w:r>
-        <w:rPr>
-          <w:b/>
-          <w:bCs/>
-        </w:rPr>
-        <w:t xml:space="preserve"> those which are already incorporated in your book’s version and date)</w:t>
+        <w:t>(ignore those which are already incorporated in your book’s version and date)</w:t>
       </w:r>
     </w:p>
     <w:tbl>
@@ -7448,19 +7590,8 @@
                 <w:sz w:val="28"/>
                 <w:szCs w:val="28"/>
               </w:rPr>
-              <w:t xml:space="preserve">30th </w:t>
-            </w:r>
-            <w:proofErr w:type="spellStart"/>
-            <w:r>
-              <w:rPr>
-                <w:rFonts w:cs="Arial"/>
-                <w:b/>
-                <w:sz w:val="28"/>
-                <w:szCs w:val="28"/>
-              </w:rPr>
-              <w:t>Panchaati</w:t>
-            </w:r>
-            <w:proofErr w:type="spellEnd"/>
+              <w:t>30th Panchaati</w:t>
+            </w:r>
           </w:p>
         </w:tc>
         <w:tc>
@@ -7881,19 +8012,8 @@
                 <w:sz w:val="28"/>
                 <w:szCs w:val="28"/>
               </w:rPr>
-              <w:t xml:space="preserve">37th </w:t>
-            </w:r>
-            <w:proofErr w:type="spellStart"/>
-            <w:r>
-              <w:rPr>
-                <w:rFonts w:cs="Arial"/>
-                <w:b/>
-                <w:sz w:val="28"/>
-                <w:szCs w:val="28"/>
-              </w:rPr>
-              <w:t>Panchaati</w:t>
-            </w:r>
-            <w:proofErr w:type="spellEnd"/>
+              <w:t>37th Panchaati</w:t>
+            </w:r>
           </w:p>
           <w:p>
             <w:pPr>
@@ -7916,27 +8036,7 @@
                 <w:sz w:val="28"/>
                 <w:szCs w:val="28"/>
               </w:rPr>
-              <w:t>(</w:t>
-            </w:r>
-            <w:proofErr w:type="gramStart"/>
-            <w:r>
-              <w:rPr>
-                <w:rFonts w:cs="Arial"/>
-                <w:b/>
-                <w:sz w:val="28"/>
-                <w:szCs w:val="28"/>
-              </w:rPr>
-              <w:t>penultimate</w:t>
-            </w:r>
-            <w:proofErr w:type="gramEnd"/>
-            <w:r>
-              <w:rPr>
-                <w:rFonts w:cs="Arial"/>
-                <w:b/>
-                <w:sz w:val="28"/>
-                <w:szCs w:val="28"/>
-              </w:rPr>
-              <w:t xml:space="preserve"> line)</w:t>
+              <w:t>(penultimate line)</w:t>
             </w:r>
           </w:p>
         </w:tc>
@@ -8659,19 +8759,8 @@
                 <w:sz w:val="28"/>
                 <w:szCs w:val="28"/>
               </w:rPr>
-              <w:t xml:space="preserve">TS 6.2.8.4 – </w:t>
-            </w:r>
-            <w:proofErr w:type="spellStart"/>
-            <w:r>
-              <w:rPr>
-                <w:rFonts w:cs="Arial"/>
-                <w:b/>
-                <w:sz w:val="28"/>
-                <w:szCs w:val="28"/>
-              </w:rPr>
-              <w:t>Vaakyam</w:t>
-            </w:r>
-            <w:proofErr w:type="spellEnd"/>
+              <w:t>TS 6.2.8.4 – Vaakyam</w:t>
+            </w:r>
           </w:p>
           <w:p>
             <w:pPr>
@@ -8694,19 +8783,8 @@
                 <w:sz w:val="28"/>
                 <w:szCs w:val="28"/>
               </w:rPr>
-              <w:t xml:space="preserve">42nd </w:t>
-            </w:r>
-            <w:proofErr w:type="spellStart"/>
-            <w:r>
-              <w:rPr>
-                <w:rFonts w:cs="Arial"/>
-                <w:b/>
-                <w:sz w:val="28"/>
-                <w:szCs w:val="28"/>
-              </w:rPr>
-              <w:t>Panchaati</w:t>
-            </w:r>
-            <w:proofErr w:type="spellEnd"/>
+              <w:t>42nd Panchaati</w:t>
+            </w:r>
           </w:p>
           <w:p>
             <w:pPr>
@@ -9112,19 +9190,8 @@
                 <w:sz w:val="28"/>
                 <w:szCs w:val="28"/>
               </w:rPr>
-              <w:t xml:space="preserve">43rd </w:t>
-            </w:r>
-            <w:proofErr w:type="spellStart"/>
-            <w:r>
-              <w:rPr>
-                <w:rFonts w:cs="Arial"/>
-                <w:b/>
-                <w:sz w:val="28"/>
-                <w:szCs w:val="28"/>
-              </w:rPr>
-              <w:t>Panchaati</w:t>
-            </w:r>
-            <w:proofErr w:type="spellEnd"/>
+              <w:t>43rd Panchaati</w:t>
+            </w:r>
           </w:p>
         </w:tc>
         <w:tc>
@@ -9573,23 +9640,7 @@
                 <w:sz w:val="32"/>
                 <w:szCs w:val="32"/>
               </w:rPr>
-              <w:t xml:space="preserve">(it is </w:t>
-            </w:r>
-            <w:proofErr w:type="spellStart"/>
-            <w:r>
-              <w:rPr>
-                <w:sz w:val="32"/>
-                <w:szCs w:val="32"/>
-              </w:rPr>
-              <w:t>hraswam</w:t>
-            </w:r>
-            <w:proofErr w:type="spellEnd"/>
-            <w:r>
-              <w:rPr>
-                <w:sz w:val="32"/>
-                <w:szCs w:val="32"/>
-              </w:rPr>
-              <w:t>)</w:t>
+              <w:t>(it is hraswam)</w:t>
             </w:r>
           </w:p>
         </w:tc>
@@ -9653,19 +9704,8 @@
                 <w:sz w:val="28"/>
                 <w:szCs w:val="28"/>
               </w:rPr>
-              <w:t xml:space="preserve">43rd </w:t>
-            </w:r>
-            <w:proofErr w:type="spellStart"/>
-            <w:r>
-              <w:rPr>
-                <w:rFonts w:cs="Arial"/>
-                <w:b/>
-                <w:sz w:val="28"/>
-                <w:szCs w:val="28"/>
-              </w:rPr>
-              <w:t>Panchaati</w:t>
-            </w:r>
-            <w:proofErr w:type="spellEnd"/>
+              <w:t>43rd Panchaati</w:t>
+            </w:r>
           </w:p>
         </w:tc>
         <w:tc>
@@ -10124,19 +10164,8 @@
                 <w:szCs w:val="28"/>
               </w:rPr>
               <w:lastRenderedPageBreak/>
-              <w:t xml:space="preserve">TS 6.2.10.5 – </w:t>
-            </w:r>
-            <w:proofErr w:type="spellStart"/>
-            <w:r>
-              <w:rPr>
-                <w:rFonts w:cs="Arial"/>
-                <w:b/>
-                <w:sz w:val="28"/>
-                <w:szCs w:val="28"/>
-              </w:rPr>
-              <w:t>Vaakyam</w:t>
-            </w:r>
-            <w:proofErr w:type="spellEnd"/>
+              <w:t>TS 6.2.10.5 – Vaakyam</w:t>
+            </w:r>
           </w:p>
           <w:p>
             <w:pPr>
@@ -10160,19 +10189,8 @@
                 <w:sz w:val="28"/>
                 <w:szCs w:val="28"/>
               </w:rPr>
-              <w:t xml:space="preserve">53rd </w:t>
-            </w:r>
-            <w:proofErr w:type="spellStart"/>
-            <w:r>
-              <w:rPr>
-                <w:rFonts w:cs="Arial"/>
-                <w:b/>
-                <w:sz w:val="28"/>
-                <w:szCs w:val="28"/>
-              </w:rPr>
-              <w:t>Panchaati</w:t>
-            </w:r>
-            <w:proofErr w:type="spellEnd"/>
+              <w:t>53rd Panchaati</w:t>
+            </w:r>
           </w:p>
         </w:tc>
         <w:tc>
@@ -10544,19 +10562,8 @@
                 <w:sz w:val="28"/>
                 <w:szCs w:val="28"/>
               </w:rPr>
-              <w:t xml:space="preserve">54th </w:t>
-            </w:r>
-            <w:proofErr w:type="spellStart"/>
-            <w:r>
-              <w:rPr>
-                <w:rFonts w:cs="Arial"/>
-                <w:b/>
-                <w:sz w:val="28"/>
-                <w:szCs w:val="28"/>
-              </w:rPr>
-              <w:t>Panchaati</w:t>
-            </w:r>
-            <w:proofErr w:type="spellEnd"/>
+              <w:t>54th Panchaati</w:t>
+            </w:r>
           </w:p>
         </w:tc>
         <w:tc>
@@ -11480,19 +11487,8 @@
                 <w:sz w:val="28"/>
                 <w:szCs w:val="28"/>
               </w:rPr>
-              <w:t xml:space="preserve">TS 6.2.10.7 – </w:t>
-            </w:r>
-            <w:proofErr w:type="spellStart"/>
-            <w:r>
-              <w:rPr>
-                <w:rFonts w:cs="Arial"/>
-                <w:b/>
-                <w:sz w:val="28"/>
-                <w:szCs w:val="28"/>
-              </w:rPr>
-              <w:t>Vaakyam</w:t>
-            </w:r>
-            <w:proofErr w:type="spellEnd"/>
+              <w:t>TS 6.2.10.7 – Vaakyam</w:t>
+            </w:r>
           </w:p>
           <w:p>
             <w:pPr>
@@ -11515,19 +11511,8 @@
                 <w:sz w:val="28"/>
                 <w:szCs w:val="28"/>
               </w:rPr>
-              <w:t xml:space="preserve">55th </w:t>
-            </w:r>
-            <w:proofErr w:type="spellStart"/>
-            <w:r>
-              <w:rPr>
-                <w:rFonts w:cs="Arial"/>
-                <w:b/>
-                <w:sz w:val="28"/>
-                <w:szCs w:val="28"/>
-              </w:rPr>
-              <w:t>Panchaati</w:t>
-            </w:r>
-            <w:proofErr w:type="spellEnd"/>
+              <w:t>55th Panchaati</w:t>
+            </w:r>
           </w:p>
           <w:p>
             <w:pPr>
@@ -12209,19 +12194,8 @@
                 <w:sz w:val="28"/>
                 <w:szCs w:val="28"/>
               </w:rPr>
-              <w:t xml:space="preserve">55th </w:t>
-            </w:r>
-            <w:proofErr w:type="spellStart"/>
-            <w:r>
-              <w:rPr>
-                <w:rFonts w:cs="Arial"/>
-                <w:b/>
-                <w:sz w:val="28"/>
-                <w:szCs w:val="28"/>
-              </w:rPr>
-              <w:t>Panchaati</w:t>
-            </w:r>
-            <w:proofErr w:type="spellEnd"/>
+              <w:t>55th Panchaati</w:t>
+            </w:r>
           </w:p>
         </w:tc>
         <w:tc>
@@ -12964,19 +12938,8 @@
                 <w:sz w:val="28"/>
                 <w:szCs w:val="28"/>
               </w:rPr>
-              <w:t xml:space="preserve">TS 6.2.11.1 – </w:t>
-            </w:r>
-            <w:proofErr w:type="spellStart"/>
-            <w:r>
-              <w:rPr>
-                <w:rFonts w:cs="Arial"/>
-                <w:b/>
-                <w:sz w:val="28"/>
-                <w:szCs w:val="28"/>
-              </w:rPr>
-              <w:t>Vaakyam</w:t>
-            </w:r>
-            <w:proofErr w:type="spellEnd"/>
+              <w:t>TS 6.2.11.1 – Vaakyam</w:t>
+            </w:r>
           </w:p>
           <w:p>
             <w:pPr>
@@ -13000,19 +12963,8 @@
                 <w:sz w:val="28"/>
                 <w:szCs w:val="28"/>
               </w:rPr>
-              <w:t xml:space="preserve">56th </w:t>
-            </w:r>
-            <w:proofErr w:type="spellStart"/>
-            <w:r>
-              <w:rPr>
-                <w:rFonts w:cs="Arial"/>
-                <w:b/>
-                <w:sz w:val="28"/>
-                <w:szCs w:val="28"/>
-              </w:rPr>
-              <w:t>Panchaati</w:t>
-            </w:r>
-            <w:proofErr w:type="spellEnd"/>
+              <w:t>56th Panchaati</w:t>
+            </w:r>
           </w:p>
         </w:tc>
         <w:tc>
@@ -13400,19 +13352,8 @@
                 <w:sz w:val="28"/>
                 <w:szCs w:val="28"/>
               </w:rPr>
-              <w:t xml:space="preserve">56th </w:t>
-            </w:r>
-            <w:proofErr w:type="spellStart"/>
-            <w:r>
-              <w:rPr>
-                <w:rFonts w:cs="Arial"/>
-                <w:b/>
-                <w:sz w:val="28"/>
-                <w:szCs w:val="28"/>
-              </w:rPr>
-              <w:t>Panchaati</w:t>
-            </w:r>
-            <w:proofErr w:type="spellEnd"/>
+              <w:t>56th Panchaati</w:t>
+            </w:r>
           </w:p>
         </w:tc>
         <w:tc>
@@ -14134,23 +14075,7 @@
                 <w:sz w:val="32"/>
                 <w:szCs w:val="32"/>
               </w:rPr>
-              <w:t xml:space="preserve">(it is </w:t>
-            </w:r>
-            <w:proofErr w:type="spellStart"/>
-            <w:r>
-              <w:rPr>
-                <w:sz w:val="32"/>
-                <w:szCs w:val="32"/>
-              </w:rPr>
-              <w:t>hraswam</w:t>
-            </w:r>
-            <w:proofErr w:type="spellEnd"/>
-            <w:r>
-              <w:rPr>
-                <w:sz w:val="32"/>
-                <w:szCs w:val="32"/>
-              </w:rPr>
-              <w:t>)</w:t>
+              <w:t>(it is hraswam)</w:t>
             </w:r>
           </w:p>
         </w:tc>
@@ -14332,23 +14257,7 @@
           <w:b/>
           <w:bCs/>
         </w:rPr>
-        <w:t>(</w:t>
-      </w:r>
-      <w:proofErr w:type="gramStart"/>
-      <w:r>
-        <w:rPr>
-          <w:b/>
-          <w:bCs/>
-        </w:rPr>
-        <w:t>ignore</w:t>
-      </w:r>
-      <w:proofErr w:type="gramEnd"/>
-      <w:r>
-        <w:rPr>
-          <w:b/>
-          <w:bCs/>
-        </w:rPr>
-        <w:t xml:space="preserve"> those which are already incorporated in your book’s version and date)</w:t>
+        <w:t>(ignore those which are already incorporated in your book’s version and date)</w:t>
       </w:r>
     </w:p>
     <w:tbl>
@@ -14888,15 +14797,7 @@
         <w:b/>
         <w:bCs/>
       </w:rPr>
-      <w:t xml:space="preserve">                                                     </w:t>
-    </w:r>
-    <w:proofErr w:type="gramStart"/>
-    <w:r>
-      <w:rPr>
-        <w:b/>
-        <w:bCs/>
-      </w:rPr>
-      <w:t>www.v</w:t>
+      <w:t xml:space="preserve">                                                     www.v</w:t>
     </w:r>
     <w:r>
       <w:rPr>
@@ -14918,13 +14819,6 @@
         <w:bCs/>
       </w:rPr>
       <w:tab/>
-    </w:r>
-    <w:proofErr w:type="gramEnd"/>
-    <w:r>
-      <w:rPr>
-        <w:b/>
-        <w:bCs/>
-      </w:rPr>
       <w:t xml:space="preserve">                                  </w:t>
     </w:r>
     <w:r>

</xml_diff>

<commit_message>
TS PP 6.2 and 6.3 Tamil final pushed 07/10/2021
</commit_message>
<xml_diff>
--- a/TS-Padam/TS-6.2/TS 6.2 Tamil Pada Paatam Corrections.docx
+++ b/TS-Padam/TS-6.2/TS 6.2 Tamil Pada Paatam Corrections.docx
@@ -2,6 +2,350 @@
 <file path=word/document.xml><?xml version="1.0" encoding="utf-8"?>
 <w:document xmlns:wpc="http://schemas.microsoft.com/office/word/2010/wordprocessingCanvas" xmlns:cx="http://schemas.microsoft.com/office/drawing/2014/chartex" xmlns:cx1="http://schemas.microsoft.com/office/drawing/2015/9/8/chartex" xmlns:cx2="http://schemas.microsoft.com/office/drawing/2015/10/21/chartex" xmlns:cx3="http://schemas.microsoft.com/office/drawing/2016/5/9/chartex" xmlns:cx4="http://schemas.microsoft.com/office/drawing/2016/5/10/chartex" xmlns:cx5="http://schemas.microsoft.com/office/drawing/2016/5/11/chartex" xmlns:cx6="http://schemas.microsoft.com/office/drawing/2016/5/12/chartex" xmlns:cx7="http://schemas.microsoft.com/office/drawing/2016/5/13/chartex" xmlns:cx8="http://schemas.microsoft.com/office/drawing/2016/5/14/chartex" xmlns:mc="http://schemas.openxmlformats.org/markup-compatibility/2006" xmlns:aink="http://schemas.microsoft.com/office/drawing/2016/ink" xmlns:am3d="http://schemas.microsoft.com/office/drawing/2017/model3d" xmlns:o="urn:schemas-microsoft-com:office:office" xmlns:r="http://schemas.openxmlformats.org/officeDocument/2006/relationships" xmlns:m="http://schemas.openxmlformats.org/officeDocument/2006/math" xmlns:v="urn:schemas-microsoft-com:vml" xmlns:wp14="http://schemas.microsoft.com/office/word/2010/wordprocessingDrawing" xmlns:wp="http://schemas.openxmlformats.org/drawingml/2006/wordprocessingDrawing" xmlns:w10="urn:schemas-microsoft-com:office:word" xmlns:w="http://schemas.openxmlformats.org/wordprocessingml/2006/main" xmlns:w14="http://schemas.microsoft.com/office/word/2010/wordml" xmlns:w15="http://schemas.microsoft.com/office/word/2012/wordml" xmlns:w16cex="http://schemas.microsoft.com/office/word/2018/wordml/cex" xmlns:w16cid="http://schemas.microsoft.com/office/word/2016/wordml/cid" xmlns:w16="http://schemas.microsoft.com/office/word/2018/wordml" xmlns:w16sdtdh="http://schemas.microsoft.com/office/word/2020/wordml/sdtdatahash" xmlns:w16se="http://schemas.microsoft.com/office/word/2015/wordml/symex" xmlns:wpg="http://schemas.microsoft.com/office/word/2010/wordprocessingGroup" xmlns:wpi="http://schemas.microsoft.com/office/word/2010/wordprocessingInk" xmlns:wne="http://schemas.microsoft.com/office/word/2006/wordml" xmlns:wps="http://schemas.microsoft.com/office/word/2010/wordprocessingShape" mc:Ignorable="w14 w15 w16se w16cid w16 w16cex w16sdtdh wp14">
   <w:body>
+    <w:p>
+      <w:pPr>
+        <w:jc w:val="center"/>
+        <w:rPr>
+          <w:b/>
+          <w:bCs/>
+          <w:sz w:val="32"/>
+          <w:szCs w:val="32"/>
+          <w:u w:val="single"/>
+        </w:rPr>
+      </w:pPr>
+      <w:r>
+        <w:rPr>
+          <w:b/>
+          <w:bCs/>
+          <w:sz w:val="32"/>
+          <w:szCs w:val="32"/>
+          <w:u w:val="single"/>
+        </w:rPr>
+        <w:t xml:space="preserve">TS Pada Paatam – TS 6.2 </w:t>
+      </w:r>
+      <w:r>
+        <w:rPr>
+          <w:b/>
+          <w:bCs/>
+          <w:sz w:val="32"/>
+          <w:szCs w:val="32"/>
+          <w:u w:val="single"/>
+        </w:rPr>
+        <w:t>Tamil</w:t>
+      </w:r>
+      <w:r>
+        <w:rPr>
+          <w:b/>
+          <w:bCs/>
+          <w:sz w:val="32"/>
+          <w:szCs w:val="32"/>
+          <w:u w:val="single"/>
+        </w:rPr>
+        <w:t xml:space="preserve"> co</w:t>
+      </w:r>
+      <w:r>
+        <w:rPr>
+          <w:b/>
+          <w:bCs/>
+          <w:sz w:val="32"/>
+          <w:szCs w:val="32"/>
+          <w:u w:val="single"/>
+        </w:rPr>
+        <w:t>rrections –</w:t>
+      </w:r>
+      <w:r>
+        <w:rPr>
+          <w:b/>
+          <w:bCs/>
+          <w:sz w:val="32"/>
+          <w:szCs w:val="32"/>
+          <w:u w:val="single"/>
+        </w:rPr>
+        <w:t xml:space="preserve"> </w:t>
+      </w:r>
+      <w:r>
+        <w:rPr>
+          <w:b/>
+          <w:bCs/>
+          <w:sz w:val="32"/>
+          <w:szCs w:val="32"/>
+          <w:u w:val="single"/>
+        </w:rPr>
+        <w:t xml:space="preserve">Observed till </w:t>
+      </w:r>
+      <w:r>
+        <w:rPr>
+          <w:b/>
+          <w:bCs/>
+          <w:sz w:val="32"/>
+          <w:szCs w:val="32"/>
+          <w:u w:val="single"/>
+        </w:rPr>
+        <w:t>30th Sep 2021</w:t>
+      </w:r>
+    </w:p>
+    <w:p>
+      <w:pPr>
+        <w:jc w:val="center"/>
+        <w:rPr>
+          <w:b/>
+          <w:bCs/>
+        </w:rPr>
+      </w:pPr>
+      <w:r>
+        <w:rPr>
+          <w:b/>
+          <w:bCs/>
+        </w:rPr>
+        <w:t>(</w:t>
+      </w:r>
+      <w:proofErr w:type="gramStart"/>
+      <w:r>
+        <w:rPr>
+          <w:b/>
+          <w:bCs/>
+        </w:rPr>
+        <w:t>ignore</w:t>
+      </w:r>
+      <w:proofErr w:type="gramEnd"/>
+      <w:r>
+        <w:rPr>
+          <w:b/>
+          <w:bCs/>
+        </w:rPr>
+        <w:t xml:space="preserve"> those which are already incorporated in your book’s version and date)</w:t>
+      </w:r>
+    </w:p>
+    <w:tbl>
+      <w:tblPr>
+        <w:tblW w:w="13413" w:type="dxa"/>
+        <w:tblInd w:w="-714" w:type="dxa"/>
+        <w:tblBorders>
+          <w:top w:val="single" w:sz="4" w:space="0" w:color="000000"/>
+          <w:left w:val="single" w:sz="4" w:space="0" w:color="000000"/>
+          <w:bottom w:val="single" w:sz="4" w:space="0" w:color="000000"/>
+          <w:right w:val="single" w:sz="4" w:space="0" w:color="000000"/>
+          <w:insideH w:val="single" w:sz="4" w:space="0" w:color="000000"/>
+          <w:insideV w:val="single" w:sz="4" w:space="0" w:color="000000"/>
+        </w:tblBorders>
+        <w:tblLook w:val="04A0" w:firstRow="1" w:lastRow="0" w:firstColumn="1" w:lastColumn="0" w:noHBand="0" w:noVBand="1"/>
+      </w:tblPr>
+      <w:tblGrid>
+        <w:gridCol w:w="3374"/>
+        <w:gridCol w:w="4738"/>
+        <w:gridCol w:w="5301"/>
+      </w:tblGrid>
+      <w:tr>
+        <w:tc>
+          <w:tcPr>
+            <w:tcW w:w="3374" w:type="dxa"/>
+          </w:tcPr>
+          <w:p>
+            <w:pPr>
+              <w:jc w:val="center"/>
+              <w:rPr>
+                <w:b/>
+                <w:bCs/>
+                <w:sz w:val="32"/>
+                <w:szCs w:val="32"/>
+              </w:rPr>
+            </w:pPr>
+            <w:r>
+              <w:rPr>
+                <w:b/>
+                <w:bCs/>
+                <w:sz w:val="32"/>
+                <w:szCs w:val="32"/>
+              </w:rPr>
+              <w:t>Section, Paragraph</w:t>
+            </w:r>
+          </w:p>
+          <w:p>
+            <w:pPr>
+              <w:jc w:val="center"/>
+              <w:rPr>
+                <w:b/>
+                <w:bCs/>
+                <w:sz w:val="32"/>
+                <w:szCs w:val="32"/>
+              </w:rPr>
+            </w:pPr>
+            <w:r>
+              <w:rPr>
+                <w:b/>
+                <w:bCs/>
+                <w:sz w:val="32"/>
+                <w:szCs w:val="32"/>
+              </w:rPr>
+              <w:t>Reference</w:t>
+            </w:r>
+          </w:p>
+        </w:tc>
+        <w:tc>
+          <w:tcPr>
+            <w:tcW w:w="4738" w:type="dxa"/>
+          </w:tcPr>
+          <w:p>
+            <w:pPr>
+              <w:jc w:val="center"/>
+              <w:rPr>
+                <w:b/>
+                <w:bCs/>
+                <w:sz w:val="32"/>
+                <w:szCs w:val="32"/>
+              </w:rPr>
+            </w:pPr>
+            <w:r>
+              <w:rPr>
+                <w:b/>
+                <w:bCs/>
+                <w:sz w:val="32"/>
+                <w:szCs w:val="32"/>
+              </w:rPr>
+              <w:t>As Printed</w:t>
+            </w:r>
+          </w:p>
+        </w:tc>
+        <w:tc>
+          <w:tcPr>
+            <w:tcW w:w="5301" w:type="dxa"/>
+          </w:tcPr>
+          <w:p>
+            <w:pPr>
+              <w:ind w:right="-18"/>
+              <w:jc w:val="center"/>
+              <w:rPr>
+                <w:b/>
+                <w:bCs/>
+                <w:sz w:val="32"/>
+                <w:szCs w:val="32"/>
+              </w:rPr>
+            </w:pPr>
+            <w:r>
+              <w:rPr>
+                <w:b/>
+                <w:bCs/>
+                <w:sz w:val="32"/>
+                <w:szCs w:val="32"/>
+              </w:rPr>
+              <w:t>To be read as or corrected as</w:t>
+            </w:r>
+          </w:p>
+        </w:tc>
+      </w:tr>
+      <w:tr>
+        <w:trPr>
+          <w:trHeight w:val="577"/>
+        </w:trPr>
+        <w:tc>
+          <w:tcPr>
+            <w:tcW w:w="3374" w:type="dxa"/>
+          </w:tcPr>
+          <w:p>
+            <w:pPr>
+              <w:widowControl w:val="0"/>
+              <w:autoSpaceDE w:val="0"/>
+              <w:autoSpaceDN w:val="0"/>
+              <w:adjustRightInd w:val="0"/>
+              <w:jc w:val="center"/>
+              <w:rPr>
+                <w:rFonts w:cs="Arial"/>
+                <w:b/>
+                <w:bCs/>
+                <w:sz w:val="28"/>
+                <w:szCs w:val="28"/>
+              </w:rPr>
+            </w:pPr>
+            <w:r>
+              <w:rPr>
+                <w:rFonts w:cs="Arial"/>
+                <w:b/>
+                <w:bCs/>
+                <w:sz w:val="28"/>
+                <w:szCs w:val="28"/>
+              </w:rPr>
+              <w:t>No corrections found</w:t>
+            </w:r>
+          </w:p>
+        </w:tc>
+        <w:tc>
+          <w:tcPr>
+            <w:tcW w:w="4738" w:type="dxa"/>
+          </w:tcPr>
+          <w:p>
+            <w:pPr>
+              <w:ind w:right="-108"/>
+              <w:jc w:val="center"/>
+              <w:rPr>
+                <w:rFonts w:ascii="BRH Malayalam Extra" w:hAnsi="BRH Malayalam Extra" w:cs="BRH Malayalam Extra"/>
+                <w:sz w:val="40"/>
+                <w:szCs w:val="40"/>
+                <w:highlight w:val="yellow"/>
+              </w:rPr>
+            </w:pPr>
+            <w:r>
+              <w:rPr>
+                <w:rFonts w:cs="Arial"/>
+                <w:b/>
+                <w:bCs/>
+                <w:sz w:val="28"/>
+                <w:szCs w:val="28"/>
+              </w:rPr>
+              <w:t>No corrections found</w:t>
+            </w:r>
+          </w:p>
+        </w:tc>
+        <w:tc>
+          <w:tcPr>
+            <w:tcW w:w="5301" w:type="dxa"/>
+          </w:tcPr>
+          <w:p>
+            <w:pPr>
+              <w:ind w:right="-108"/>
+              <w:jc w:val="center"/>
+              <w:rPr>
+                <w:rFonts w:ascii="BRH Malayalam Extra" w:hAnsi="BRH Malayalam Extra" w:cs="BRH Malayalam Extra"/>
+                <w:sz w:val="40"/>
+                <w:szCs w:val="40"/>
+                <w:highlight w:val="green"/>
+              </w:rPr>
+            </w:pPr>
+            <w:r>
+              <w:rPr>
+                <w:rFonts w:cs="Arial"/>
+                <w:b/>
+                <w:bCs/>
+                <w:sz w:val="28"/>
+                <w:szCs w:val="28"/>
+              </w:rPr>
+              <w:t>No corrections found</w:t>
+            </w:r>
+          </w:p>
+        </w:tc>
+      </w:tr>
+    </w:tbl>
+    <w:p>
+      <w:pPr>
+        <w:jc w:val="center"/>
+        <w:rPr>
+          <w:b/>
+          <w:bCs/>
+          <w:sz w:val="32"/>
+          <w:szCs w:val="32"/>
+          <w:u w:val="single"/>
+        </w:rPr>
+      </w:pPr>
+      <w:r>
+        <w:rPr>
+          <w:b/>
+          <w:bCs/>
+          <w:sz w:val="32"/>
+          <w:szCs w:val="32"/>
+          <w:u w:val="single"/>
+        </w:rPr>
+        <w:t>==============</w:t>
+      </w:r>
+    </w:p>
     <w:p>
       <w:pPr>
         <w:jc w:val="center"/>
@@ -77,7 +421,23 @@
           <w:b/>
           <w:bCs/>
         </w:rPr>
-        <w:t>(ignore those which are already incorporated in your book’s version and date)</w:t>
+        <w:t>(</w:t>
+      </w:r>
+      <w:proofErr w:type="gramStart"/>
+      <w:r>
+        <w:rPr>
+          <w:b/>
+          <w:bCs/>
+        </w:rPr>
+        <w:t>ignore</w:t>
+      </w:r>
+      <w:proofErr w:type="gramEnd"/>
+      <w:r>
+        <w:rPr>
+          <w:b/>
+          <w:bCs/>
+        </w:rPr>
+        <w:t xml:space="preserve"> those which are already incorporated in your book’s version and date)</w:t>
       </w:r>
     </w:p>
     <w:tbl>
@@ -1601,6 +1961,7 @@
                 <w:sz w:val="28"/>
                 <w:szCs w:val="28"/>
               </w:rPr>
+              <w:lastRenderedPageBreak/>
               <w:t>Panchaati No. - 31</w:t>
             </w:r>
           </w:p>
@@ -1630,6 +1991,7 @@
                 <w:cs/>
                 <w:lang w:bidi="ta-IN"/>
               </w:rPr>
+              <w:lastRenderedPageBreak/>
               <w:t>தே</w:t>
             </w:r>
             <w:r>
@@ -2728,7 +3090,6 @@
                 <w:sz w:val="28"/>
                 <w:szCs w:val="28"/>
               </w:rPr>
-              <w:lastRenderedPageBreak/>
               <w:t>TS 6.2.9.3 - Padam</w:t>
             </w:r>
           </w:p>
@@ -4659,6 +5020,7 @@
                 <w:sz w:val="28"/>
                 <w:szCs w:val="28"/>
               </w:rPr>
+              <w:lastRenderedPageBreak/>
               <w:t>TS 6.2.10.5 - Padam</w:t>
             </w:r>
           </w:p>
@@ -5994,7 +6356,6 @@
                 <w:sz w:val="28"/>
                 <w:szCs w:val="28"/>
               </w:rPr>
-              <w:lastRenderedPageBreak/>
               <w:t>TS 6.2.10.</w:t>
             </w:r>
             <w:r>
@@ -7413,7 +7774,23 @@
           <w:b/>
           <w:bCs/>
         </w:rPr>
-        <w:t>(ignore those which are already incorporated in your book’s version and date)</w:t>
+        <w:t>(</w:t>
+      </w:r>
+      <w:proofErr w:type="gramStart"/>
+      <w:r>
+        <w:rPr>
+          <w:b/>
+          <w:bCs/>
+        </w:rPr>
+        <w:t>ignore</w:t>
+      </w:r>
+      <w:proofErr w:type="gramEnd"/>
+      <w:r>
+        <w:rPr>
+          <w:b/>
+          <w:bCs/>
+        </w:rPr>
+        <w:t xml:space="preserve"> those which are already incorporated in your book’s version and date)</w:t>
       </w:r>
     </w:p>
     <w:tbl>
@@ -8036,7 +8413,27 @@
                 <w:sz w:val="28"/>
                 <w:szCs w:val="28"/>
               </w:rPr>
-              <w:t>(penultimate line)</w:t>
+              <w:t>(</w:t>
+            </w:r>
+            <w:proofErr w:type="gramStart"/>
+            <w:r>
+              <w:rPr>
+                <w:rFonts w:cs="Arial"/>
+                <w:b/>
+                <w:sz w:val="28"/>
+                <w:szCs w:val="28"/>
+              </w:rPr>
+              <w:t>penultimate</w:t>
+            </w:r>
+            <w:proofErr w:type="gramEnd"/>
+            <w:r>
+              <w:rPr>
+                <w:rFonts w:cs="Arial"/>
+                <w:b/>
+                <w:sz w:val="28"/>
+                <w:szCs w:val="28"/>
+              </w:rPr>
+              <w:t xml:space="preserve"> line)</w:t>
             </w:r>
           </w:p>
         </w:tc>
@@ -14257,7 +14654,23 @@
           <w:b/>
           <w:bCs/>
         </w:rPr>
-        <w:t>(ignore those which are already incorporated in your book’s version and date)</w:t>
+        <w:t>(</w:t>
+      </w:r>
+      <w:proofErr w:type="gramStart"/>
+      <w:r>
+        <w:rPr>
+          <w:b/>
+          <w:bCs/>
+        </w:rPr>
+        <w:t>ignore</w:t>
+      </w:r>
+      <w:proofErr w:type="gramEnd"/>
+      <w:r>
+        <w:rPr>
+          <w:b/>
+          <w:bCs/>
+        </w:rPr>
+        <w:t xml:space="preserve"> those which are already incorporated in your book’s version and date)</w:t>
       </w:r>
     </w:p>
     <w:tbl>
@@ -14790,14 +15203,36 @@
       <w:pBdr>
         <w:top w:val="single" w:sz="4" w:space="1" w:color="auto"/>
       </w:pBdr>
-      <w:jc w:val="center"/>
+      <w:jc w:val="right"/>
     </w:pPr>
     <w:r>
       <w:rPr>
         <w:b/>
         <w:bCs/>
       </w:rPr>
-      <w:t xml:space="preserve">                                                     www.v</w:t>
+      <w:t xml:space="preserve">                                                 </w:t>
+    </w:r>
+    <w:r>
+      <w:rPr>
+        <w:b/>
+        <w:bCs/>
+      </w:rPr>
+      <w:t xml:space="preserve">                     </w:t>
+    </w:r>
+    <w:r>
+      <w:rPr>
+        <w:b/>
+        <w:bCs/>
+      </w:rPr>
+      <w:t xml:space="preserve">    </w:t>
+    </w:r>
+    <w:proofErr w:type="gramStart"/>
+    <w:r>
+      <w:rPr>
+        <w:b/>
+        <w:bCs/>
+      </w:rPr>
+      <w:t>www.v</w:t>
     </w:r>
     <w:r>
       <w:rPr>
@@ -14819,7 +15254,28 @@
         <w:bCs/>
       </w:rPr>
       <w:tab/>
-      <w:t xml:space="preserve">                                  </w:t>
+    </w:r>
+    <w:proofErr w:type="gramEnd"/>
+    <w:r>
+      <w:rPr>
+        <w:b/>
+        <w:bCs/>
+      </w:rPr>
+      <w:t xml:space="preserve">                                </w:t>
+    </w:r>
+    <w:r>
+      <w:rPr>
+        <w:b/>
+        <w:bCs/>
+      </w:rPr>
+      <w:t xml:space="preserve">                               </w:t>
+    </w:r>
+    <w:r>
+      <w:rPr>
+        <w:b/>
+        <w:bCs/>
+      </w:rPr>
+      <w:t xml:space="preserve">  </w:t>
     </w:r>
     <w:r>
       <w:rPr>
@@ -14918,6 +15374,7 @@
       <w:pBdr>
         <w:top w:val="single" w:sz="4" w:space="1" w:color="auto"/>
       </w:pBdr>
+      <w:jc w:val="right"/>
       <w:rPr>
         <w:b/>
         <w:bCs/>
@@ -14970,6 +15427,13 @@
         <w:b/>
         <w:bCs/>
       </w:rPr>
+      <w:t xml:space="preserve">        </w:t>
+    </w:r>
+    <w:r>
+      <w:rPr>
+        <w:b/>
+        <w:bCs/>
+      </w:rPr>
       <w:t>v</w:t>
     </w:r>
     <w:r>
@@ -15002,6 +15466,9 @@
     </w:r>
     <w:r>
       <w:tab/>
+    </w:r>
+    <w:r>
+      <w:t xml:space="preserve">           </w:t>
     </w:r>
     <w:r>
       <w:rPr>

</xml_diff>

<commit_message>
nmv 06 09 2023
</commit_message>
<xml_diff>
--- a/TS-Padam/TS-6.2/TS 6.2 Tamil Pada Paatam Corrections.docx
+++ b/TS-Padam/TS-6.2/TS 6.2 Tamil Pada Paatam Corrections.docx
@@ -1,6 +1,6 @@
 
 <file path=word/document.xml><?xml version="1.0" encoding="utf-8"?>
-<w:document xmlns:wpc="http://schemas.microsoft.com/office/word/2010/wordprocessingCanvas" xmlns:cx="http://schemas.microsoft.com/office/drawing/2014/chartex" xmlns:cx1="http://schemas.microsoft.com/office/drawing/2015/9/8/chartex" xmlns:mc="http://schemas.openxmlformats.org/markup-compatibility/2006" xmlns:o="urn:schemas-microsoft-com:office:office" xmlns:r="http://schemas.openxmlformats.org/officeDocument/2006/relationships" xmlns:m="http://schemas.openxmlformats.org/officeDocument/2006/math" xmlns:v="urn:schemas-microsoft-com:vml" xmlns:wp14="http://schemas.microsoft.com/office/word/2010/wordprocessingDrawing" xmlns:wp="http://schemas.openxmlformats.org/drawingml/2006/wordprocessingDrawing" xmlns:w10="urn:schemas-microsoft-com:office:word" xmlns:w="http://schemas.openxmlformats.org/wordprocessingml/2006/main" xmlns:w14="http://schemas.microsoft.com/office/word/2010/wordml" xmlns:w15="http://schemas.microsoft.com/office/word/2012/wordml" xmlns:w16se="http://schemas.microsoft.com/office/word/2015/wordml/symex" xmlns:wpg="http://schemas.microsoft.com/office/word/2010/wordprocessingGroup" xmlns:wpi="http://schemas.microsoft.com/office/word/2010/wordprocessingInk" xmlns:wne="http://schemas.microsoft.com/office/word/2006/wordml" xmlns:wps="http://schemas.microsoft.com/office/word/2010/wordprocessingShape" mc:Ignorable="w14 w15 w16se wp14">
+<w:document xmlns:wpc="http://schemas.microsoft.com/office/word/2010/wordprocessingCanvas" xmlns:cx="http://schemas.microsoft.com/office/drawing/2014/chartex" xmlns:cx1="http://schemas.microsoft.com/office/drawing/2015/9/8/chartex" xmlns:cx2="http://schemas.microsoft.com/office/drawing/2015/10/21/chartex" xmlns:cx3="http://schemas.microsoft.com/office/drawing/2016/5/9/chartex" xmlns:cx4="http://schemas.microsoft.com/office/drawing/2016/5/10/chartex" xmlns:cx5="http://schemas.microsoft.com/office/drawing/2016/5/11/chartex" xmlns:cx6="http://schemas.microsoft.com/office/drawing/2016/5/12/chartex" xmlns:cx7="http://schemas.microsoft.com/office/drawing/2016/5/13/chartex" xmlns:cx8="http://schemas.microsoft.com/office/drawing/2016/5/14/chartex" xmlns:mc="http://schemas.openxmlformats.org/markup-compatibility/2006" xmlns:aink="http://schemas.microsoft.com/office/drawing/2016/ink" xmlns:am3d="http://schemas.microsoft.com/office/drawing/2017/model3d" xmlns:o="urn:schemas-microsoft-com:office:office" xmlns:oel="http://schemas.microsoft.com/office/2019/extlst" xmlns:r="http://schemas.openxmlformats.org/officeDocument/2006/relationships" xmlns:m="http://schemas.openxmlformats.org/officeDocument/2006/math" xmlns:v="urn:schemas-microsoft-com:vml" xmlns:wp14="http://schemas.microsoft.com/office/word/2010/wordprocessingDrawing" xmlns:wp="http://schemas.openxmlformats.org/drawingml/2006/wordprocessingDrawing" xmlns:w10="urn:schemas-microsoft-com:office:word" xmlns:w="http://schemas.openxmlformats.org/wordprocessingml/2006/main" xmlns:w14="http://schemas.microsoft.com/office/word/2010/wordml" xmlns:w15="http://schemas.microsoft.com/office/word/2012/wordml" xmlns:w16cex="http://schemas.microsoft.com/office/word/2018/wordml/cex" xmlns:w16cid="http://schemas.microsoft.com/office/word/2016/wordml/cid" xmlns:w16="http://schemas.microsoft.com/office/word/2018/wordml" xmlns:w16sdtdh="http://schemas.microsoft.com/office/word/2020/wordml/sdtdatahash" xmlns:w16se="http://schemas.microsoft.com/office/word/2015/wordml/symex" xmlns:wpg="http://schemas.microsoft.com/office/word/2010/wordprocessingGroup" xmlns:wpi="http://schemas.microsoft.com/office/word/2010/wordprocessingInk" xmlns:wne="http://schemas.microsoft.com/office/word/2006/wordml" xmlns:wps="http://schemas.microsoft.com/office/word/2010/wordprocessingShape" mc:Ignorable="w14 w15 w16se w16cid w16 w16cex w16sdtdh wp14">
   <w:body>
     <w:p>
       <w:pPr>
@@ -21,71 +21,7 @@
           <w:szCs w:val="32"/>
           <w:u w:val="single"/>
         </w:rPr>
-        <w:t xml:space="preserve">TS </w:t>
-      </w:r>
-      <w:proofErr w:type="spellStart"/>
-      <w:r>
-        <w:rPr>
-          <w:b/>
-          <w:bCs/>
-          <w:sz w:val="32"/>
-          <w:szCs w:val="32"/>
-          <w:u w:val="single"/>
-        </w:rPr>
-        <w:t>Pada</w:t>
-      </w:r>
-      <w:proofErr w:type="spellEnd"/>
-      <w:r>
-        <w:rPr>
-          <w:b/>
-          <w:bCs/>
-          <w:sz w:val="32"/>
-          <w:szCs w:val="32"/>
-          <w:u w:val="single"/>
-        </w:rPr>
-        <w:t xml:space="preserve"> </w:t>
-      </w:r>
-      <w:proofErr w:type="spellStart"/>
-      <w:r>
-        <w:rPr>
-          <w:b/>
-          <w:bCs/>
-          <w:sz w:val="32"/>
-          <w:szCs w:val="32"/>
-          <w:u w:val="single"/>
-        </w:rPr>
-        <w:t>Paatam</w:t>
-      </w:r>
-      <w:proofErr w:type="spellEnd"/>
-      <w:r>
-        <w:rPr>
-          <w:b/>
-          <w:bCs/>
-          <w:sz w:val="32"/>
-          <w:szCs w:val="32"/>
-          <w:u w:val="single"/>
-        </w:rPr>
-        <w:t xml:space="preserve"> – TS 6.2 </w:t>
-      </w:r>
-      <w:r>
-        <w:rPr>
-          <w:b/>
-          <w:bCs/>
-          <w:sz w:val="32"/>
-          <w:szCs w:val="32"/>
-          <w:u w:val="single"/>
-        </w:rPr>
-        <w:t>Tamil</w:t>
-      </w:r>
-      <w:r>
-        <w:rPr>
-          <w:b/>
-          <w:bCs/>
-          <w:sz w:val="32"/>
-          <w:szCs w:val="32"/>
-          <w:u w:val="single"/>
-        </w:rPr>
-        <w:t xml:space="preserve"> co</w:t>
+        <w:t>TS Pada Paatam – TS 6.2 Tamil co</w:t>
       </w:r>
       <w:r>
         <w:rPr>
@@ -276,6 +212,692 @@
       </w:tr>
       <w:tr>
         <w:trPr>
+          <w:trHeight w:val="1324"/>
+        </w:trPr>
+        <w:tc>
+          <w:tcPr>
+            <w:tcW w:w="3374" w:type="dxa"/>
+          </w:tcPr>
+          <w:p>
+            <w:pPr>
+              <w:widowControl w:val="0"/>
+              <w:autoSpaceDE w:val="0"/>
+              <w:autoSpaceDN w:val="0"/>
+              <w:adjustRightInd w:val="0"/>
+              <w:spacing w:before="0" w:line="240" w:lineRule="auto"/>
+              <w:rPr>
+                <w:rFonts w:cs="Arial"/>
+                <w:b/>
+                <w:bCs/>
+                <w:sz w:val="28"/>
+                <w:szCs w:val="28"/>
+              </w:rPr>
+            </w:pPr>
+            <w:r>
+              <w:rPr>
+                <w:rFonts w:cs="Arial"/>
+                <w:b/>
+                <w:bCs/>
+                <w:sz w:val="28"/>
+                <w:szCs w:val="28"/>
+              </w:rPr>
+              <w:t>TS 6.2.</w:t>
+            </w:r>
+            <w:r>
+              <w:rPr>
+                <w:rFonts w:cs="Arial"/>
+                <w:b/>
+                <w:bCs/>
+                <w:sz w:val="28"/>
+                <w:szCs w:val="28"/>
+              </w:rPr>
+              <w:t>3.5</w:t>
+            </w:r>
+            <w:r>
+              <w:rPr>
+                <w:rFonts w:cs="Arial"/>
+                <w:b/>
+                <w:bCs/>
+                <w:sz w:val="28"/>
+                <w:szCs w:val="28"/>
+              </w:rPr>
+              <w:t xml:space="preserve"> - Padam</w:t>
+            </w:r>
+          </w:p>
+          <w:p>
+            <w:pPr>
+              <w:widowControl w:val="0"/>
+              <w:autoSpaceDE w:val="0"/>
+              <w:autoSpaceDN w:val="0"/>
+              <w:adjustRightInd w:val="0"/>
+              <w:spacing w:before="0" w:line="240" w:lineRule="auto"/>
+              <w:rPr>
+                <w:rFonts w:cs="Arial"/>
+                <w:b/>
+                <w:bCs/>
+                <w:sz w:val="28"/>
+                <w:szCs w:val="28"/>
+              </w:rPr>
+            </w:pPr>
+            <w:r>
+              <w:rPr>
+                <w:rFonts w:cs="Arial"/>
+                <w:b/>
+                <w:bCs/>
+                <w:sz w:val="28"/>
+                <w:szCs w:val="28"/>
+              </w:rPr>
+              <w:t xml:space="preserve">Padam No. </w:t>
+            </w:r>
+            <w:r>
+              <w:rPr>
+                <w:rFonts w:cs="Arial"/>
+                <w:b/>
+                <w:bCs/>
+                <w:sz w:val="28"/>
+                <w:szCs w:val="28"/>
+              </w:rPr>
+              <w:t>- 59</w:t>
+            </w:r>
+          </w:p>
+          <w:p>
+            <w:pPr>
+              <w:widowControl w:val="0"/>
+              <w:autoSpaceDE w:val="0"/>
+              <w:autoSpaceDN w:val="0"/>
+              <w:adjustRightInd w:val="0"/>
+              <w:spacing w:before="0" w:line="240" w:lineRule="auto"/>
+              <w:rPr>
+                <w:rFonts w:cs="Arial"/>
+                <w:b/>
+                <w:bCs/>
+                <w:sz w:val="28"/>
+                <w:szCs w:val="28"/>
+              </w:rPr>
+            </w:pPr>
+            <w:r>
+              <w:rPr>
+                <w:rFonts w:cs="Arial"/>
+                <w:b/>
+                <w:bCs/>
+                <w:sz w:val="28"/>
+                <w:szCs w:val="28"/>
+              </w:rPr>
+              <w:t xml:space="preserve">Panchaati No. </w:t>
+            </w:r>
+            <w:r>
+              <w:rPr>
+                <w:rFonts w:cs="Arial"/>
+                <w:b/>
+                <w:bCs/>
+                <w:sz w:val="28"/>
+                <w:szCs w:val="28"/>
+              </w:rPr>
+              <w:t>- 19</w:t>
+            </w:r>
+          </w:p>
+        </w:tc>
+        <w:tc>
+          <w:tcPr>
+            <w:tcW w:w="4738" w:type="dxa"/>
+          </w:tcPr>
+          <w:p>
+            <w:pPr>
+              <w:widowControl w:val="0"/>
+              <w:autoSpaceDE w:val="0"/>
+              <w:autoSpaceDN w:val="0"/>
+              <w:adjustRightInd w:val="0"/>
+              <w:spacing w:before="0" w:line="240" w:lineRule="auto"/>
+              <w:rPr>
+                <w:rFonts w:ascii="Latha" w:hAnsi="Latha" w:cs="Latha"/>
+                <w:sz w:val="28"/>
+                <w:szCs w:val="28"/>
+              </w:rPr>
+            </w:pPr>
+            <w:r>
+              <w:rPr>
+                <w:rFonts w:ascii="Latha" w:hAnsi="Latha" w:cs="Latha"/>
+                <w:sz w:val="28"/>
+                <w:szCs w:val="28"/>
+                <w:cs/>
+                <w:lang w:bidi="ta-IN"/>
+              </w:rPr>
+              <w:t xml:space="preserve">வை </w:t>
+            </w:r>
+            <w:r>
+              <w:rPr>
+                <w:rFonts w:ascii="Latha" w:hAnsi="Latha" w:cs="Latha"/>
+                <w:sz w:val="28"/>
+                <w:szCs w:val="28"/>
+              </w:rPr>
+              <w:t xml:space="preserve">| </w:t>
+            </w:r>
+            <w:r>
+              <w:rPr>
+                <w:rFonts w:ascii="Latha" w:hAnsi="Latha" w:cs="Latha"/>
+                <w:sz w:val="28"/>
+                <w:szCs w:val="28"/>
+                <w:cs/>
+                <w:lang w:bidi="ta-IN"/>
+              </w:rPr>
+              <w:t>ப</w:t>
+            </w:r>
+            <w:r>
+              <w:rPr>
+                <w:rFonts w:ascii="BRH Tamil Tab Extra" w:hAnsi="BRH Tamil Tab Extra" w:cs="Latha"/>
+                <w:b/>
+                <w:sz w:val="32"/>
+                <w:szCs w:val="28"/>
+              </w:rPr>
+              <w:t>…</w:t>
+            </w:r>
+            <w:r>
+              <w:rPr>
+                <w:rFonts w:ascii="Latha" w:hAnsi="Latha" w:cs="Latha"/>
+                <w:sz w:val="28"/>
+                <w:szCs w:val="28"/>
+                <w:cs/>
+                <w:lang w:bidi="ta-IN"/>
+              </w:rPr>
+              <w:t>ரோவ</w:t>
+            </w:r>
+            <w:r>
+              <w:rPr>
+                <w:rFonts w:ascii="BRH Tamil Tab Extra" w:hAnsi="BRH Tamil Tab Extra" w:cs="Latha"/>
+                <w:b/>
+                <w:sz w:val="36"/>
+                <w:szCs w:val="28"/>
+              </w:rPr>
+              <w:t>†</w:t>
+            </w:r>
+            <w:r>
+              <w:rPr>
+                <w:rFonts w:ascii="Latha" w:hAnsi="Latha" w:cs="Latha"/>
+                <w:sz w:val="28"/>
+                <w:szCs w:val="28"/>
+                <w:cs/>
+                <w:lang w:bidi="ta-IN"/>
+              </w:rPr>
+              <w:t>ரீய</w:t>
+            </w:r>
+            <w:r>
+              <w:rPr>
+                <w:rFonts w:ascii="BRH Tamil Tab Extra" w:hAnsi="BRH Tamil Tab Extra" w:cs="Latha"/>
+                <w:b/>
+                <w:sz w:val="32"/>
+                <w:szCs w:val="28"/>
+              </w:rPr>
+              <w:t>…</w:t>
+            </w:r>
+            <w:r>
+              <w:rPr>
+                <w:rFonts w:ascii="Latha" w:hAnsi="Latha" w:cs="Latha"/>
+                <w:sz w:val="28"/>
+                <w:szCs w:val="28"/>
+                <w:cs/>
+                <w:lang w:bidi="ta-IN"/>
+              </w:rPr>
+              <w:t>ஸீதி</w:t>
+            </w:r>
+            <w:r>
+              <w:rPr>
+                <w:rFonts w:ascii="BRH Tamil Tab Extra" w:hAnsi="BRH Tamil Tab Extra" w:cs="Latha"/>
+                <w:b/>
+                <w:sz w:val="36"/>
+                <w:szCs w:val="28"/>
+              </w:rPr>
+              <w:t>†</w:t>
+            </w:r>
+            <w:r>
+              <w:rPr>
+                <w:rFonts w:ascii="Latha" w:hAnsi="Latha" w:cs="Latha"/>
+                <w:sz w:val="28"/>
+                <w:szCs w:val="28"/>
+              </w:rPr>
+              <w:t xml:space="preserve"> </w:t>
+            </w:r>
+          </w:p>
+          <w:p>
+            <w:pPr>
+              <w:widowControl w:val="0"/>
+              <w:autoSpaceDE w:val="0"/>
+              <w:autoSpaceDN w:val="0"/>
+              <w:adjustRightInd w:val="0"/>
+              <w:spacing w:before="0" w:line="240" w:lineRule="auto"/>
+              <w:rPr>
+                <w:rFonts w:ascii="BRH Malayalam Extra" w:hAnsi="BRH Malayalam Extra" w:cs="BRH Malayalam Extra"/>
+                <w:sz w:val="40"/>
+                <w:szCs w:val="40"/>
+              </w:rPr>
+            </w:pPr>
+            <w:r>
+              <w:rPr>
+                <w:rFonts w:ascii="Latha" w:hAnsi="Latha" w:cs="Latha"/>
+                <w:sz w:val="28"/>
+                <w:szCs w:val="28"/>
+                <w:cs/>
+                <w:lang w:bidi="ta-IN"/>
+              </w:rPr>
+              <w:t>ப</w:t>
+            </w:r>
+            <w:r>
+              <w:rPr>
+                <w:rFonts w:ascii="BRH Tamil Tab Extra" w:hAnsi="BRH Tamil Tab Extra" w:cs="Latha"/>
+                <w:b/>
+                <w:sz w:val="32"/>
+                <w:szCs w:val="28"/>
+              </w:rPr>
+              <w:t>…</w:t>
+            </w:r>
+            <w:r>
+              <w:rPr>
+                <w:rFonts w:ascii="Latha" w:hAnsi="Latha" w:cs="Latha"/>
+                <w:sz w:val="28"/>
+                <w:szCs w:val="28"/>
+                <w:cs/>
+                <w:lang w:bidi="ta-IN"/>
+              </w:rPr>
+              <w:t>ர</w:t>
+            </w:r>
+            <w:r>
+              <w:rPr>
+                <w:rFonts w:ascii="Latha" w:hAnsi="Latha" w:cs="Latha"/>
+                <w:b/>
+                <w:bCs/>
+                <w:sz w:val="32"/>
+                <w:szCs w:val="32"/>
+                <w:cs/>
+                <w:lang w:bidi="ta-IN"/>
+              </w:rPr>
+              <w:t>:</w:t>
+            </w:r>
+            <w:r>
+              <w:rPr>
+                <w:rFonts w:ascii="Latha" w:hAnsi="Latha" w:cs="Latha"/>
+                <w:sz w:val="28"/>
+                <w:szCs w:val="28"/>
+                <w:cs/>
+                <w:lang w:bidi="ta-IN"/>
+              </w:rPr>
+              <w:t xml:space="preserve"> </w:t>
+            </w:r>
+            <w:r>
+              <w:rPr>
+                <w:rFonts w:ascii="Latha" w:hAnsi="Latha" w:cs="Latha"/>
+                <w:sz w:val="28"/>
+                <w:szCs w:val="28"/>
+              </w:rPr>
+              <w:t xml:space="preserve">-- </w:t>
+            </w:r>
+            <w:r>
+              <w:rPr>
+                <w:rFonts w:ascii="Latha" w:hAnsi="Latha" w:cs="Latha"/>
+                <w:sz w:val="28"/>
+                <w:szCs w:val="28"/>
+                <w:cs/>
+                <w:lang w:bidi="ta-IN"/>
+              </w:rPr>
+              <w:t>வ</w:t>
+            </w:r>
+            <w:r>
+              <w:rPr>
+                <w:rFonts w:ascii="BRH Tamil Tab Extra" w:hAnsi="BRH Tamil Tab Extra" w:cs="Latha"/>
+                <w:b/>
+                <w:sz w:val="32"/>
+                <w:szCs w:val="28"/>
+              </w:rPr>
+              <w:t>…</w:t>
+            </w:r>
+            <w:r>
+              <w:rPr>
+                <w:rFonts w:ascii="Latha" w:hAnsi="Latha" w:cs="Latha"/>
+                <w:sz w:val="28"/>
+                <w:szCs w:val="28"/>
+                <w:cs/>
+                <w:lang w:bidi="ta-IN"/>
+              </w:rPr>
+              <w:t>ரீ</w:t>
+            </w:r>
+            <w:r>
+              <w:rPr>
+                <w:rFonts w:ascii="BRH Tamil Tab Extra" w:hAnsi="BRH Tamil Tab Extra" w:cs="Latha"/>
+                <w:b/>
+                <w:sz w:val="32"/>
+                <w:szCs w:val="28"/>
+              </w:rPr>
+              <w:t>…</w:t>
+            </w:r>
+            <w:r>
+              <w:rPr>
+                <w:rFonts w:ascii="Latha" w:hAnsi="Latha" w:cs="Latha"/>
+                <w:sz w:val="28"/>
+                <w:szCs w:val="28"/>
+                <w:cs/>
+                <w:lang w:bidi="ta-IN"/>
+              </w:rPr>
+              <w:t>ய</w:t>
+            </w:r>
+            <w:r>
+              <w:rPr>
+                <w:rFonts w:ascii="BRH Tamil Tab Extra" w:hAnsi="BRH Tamil Tab Extra" w:cs="Latha"/>
+                <w:b/>
+                <w:sz w:val="32"/>
+                <w:szCs w:val="28"/>
+              </w:rPr>
+              <w:t>…</w:t>
+            </w:r>
+            <w:r>
+              <w:rPr>
+                <w:rFonts w:ascii="Latha" w:hAnsi="Latha" w:cs="Latha"/>
+                <w:sz w:val="28"/>
+                <w:szCs w:val="28"/>
+                <w:highlight w:val="yellow"/>
+                <w:cs/>
+                <w:lang w:bidi="ta-IN"/>
+              </w:rPr>
+              <w:t>ஸி</w:t>
+            </w:r>
+            <w:r>
+              <w:rPr>
+                <w:rFonts w:ascii="BRH Tamil Tab Extra" w:hAnsi="BRH Tamil Tab Extra" w:cs="Latha"/>
+                <w:b/>
+                <w:sz w:val="32"/>
+                <w:szCs w:val="28"/>
+              </w:rPr>
+              <w:t>…</w:t>
+            </w:r>
+            <w:r>
+              <w:rPr>
+                <w:rFonts w:ascii="Latha" w:hAnsi="Latha" w:cs="Latha"/>
+                <w:sz w:val="28"/>
+                <w:szCs w:val="28"/>
+              </w:rPr>
+              <w:t xml:space="preserve"> |</w:t>
+            </w:r>
+          </w:p>
+        </w:tc>
+        <w:tc>
+          <w:tcPr>
+            <w:tcW w:w="5301" w:type="dxa"/>
+          </w:tcPr>
+          <w:p>
+            <w:pPr>
+              <w:widowControl w:val="0"/>
+              <w:autoSpaceDE w:val="0"/>
+              <w:autoSpaceDN w:val="0"/>
+              <w:adjustRightInd w:val="0"/>
+              <w:spacing w:before="0" w:line="240" w:lineRule="auto"/>
+              <w:rPr>
+                <w:rFonts w:ascii="Latha" w:hAnsi="Latha" w:cs="Latha"/>
+                <w:sz w:val="28"/>
+                <w:szCs w:val="28"/>
+              </w:rPr>
+            </w:pPr>
+            <w:r>
+              <w:rPr>
+                <w:rFonts w:ascii="Latha" w:hAnsi="Latha" w:cs="Latha"/>
+                <w:sz w:val="28"/>
+                <w:szCs w:val="28"/>
+                <w:cs/>
+                <w:lang w:bidi="ta-IN"/>
+              </w:rPr>
+              <w:t xml:space="preserve">வை </w:t>
+            </w:r>
+            <w:r>
+              <w:rPr>
+                <w:rFonts w:ascii="Latha" w:hAnsi="Latha" w:cs="Latha"/>
+                <w:sz w:val="28"/>
+                <w:szCs w:val="28"/>
+              </w:rPr>
+              <w:t xml:space="preserve">| </w:t>
+            </w:r>
+            <w:r>
+              <w:rPr>
+                <w:rFonts w:ascii="Latha" w:hAnsi="Latha" w:cs="Latha"/>
+                <w:sz w:val="28"/>
+                <w:szCs w:val="28"/>
+                <w:cs/>
+                <w:lang w:bidi="ta-IN"/>
+              </w:rPr>
+              <w:t>ப</w:t>
+            </w:r>
+            <w:r>
+              <w:rPr>
+                <w:rFonts w:ascii="BRH Tamil Tab Extra" w:hAnsi="BRH Tamil Tab Extra" w:cs="Latha"/>
+                <w:b/>
+                <w:sz w:val="32"/>
+                <w:szCs w:val="28"/>
+              </w:rPr>
+              <w:t>…</w:t>
+            </w:r>
+            <w:r>
+              <w:rPr>
+                <w:rFonts w:ascii="Latha" w:hAnsi="Latha" w:cs="Latha"/>
+                <w:sz w:val="28"/>
+                <w:szCs w:val="28"/>
+                <w:cs/>
+                <w:lang w:bidi="ta-IN"/>
+              </w:rPr>
+              <w:t>ரோவ</w:t>
+            </w:r>
+            <w:r>
+              <w:rPr>
+                <w:rFonts w:ascii="BRH Tamil Tab Extra" w:hAnsi="BRH Tamil Tab Extra" w:cs="Latha"/>
+                <w:b/>
+                <w:sz w:val="36"/>
+                <w:szCs w:val="28"/>
+              </w:rPr>
+              <w:t>†</w:t>
+            </w:r>
+            <w:r>
+              <w:rPr>
+                <w:rFonts w:ascii="Latha" w:hAnsi="Latha" w:cs="Latha"/>
+                <w:sz w:val="28"/>
+                <w:szCs w:val="28"/>
+                <w:cs/>
+                <w:lang w:bidi="ta-IN"/>
+              </w:rPr>
+              <w:t>ரீய</w:t>
+            </w:r>
+            <w:r>
+              <w:rPr>
+                <w:rFonts w:ascii="BRH Tamil Tab Extra" w:hAnsi="BRH Tamil Tab Extra" w:cs="Latha"/>
+                <w:b/>
+                <w:sz w:val="32"/>
+                <w:szCs w:val="28"/>
+              </w:rPr>
+              <w:t>…</w:t>
+            </w:r>
+            <w:r>
+              <w:rPr>
+                <w:rFonts w:ascii="Latha" w:hAnsi="Latha" w:cs="Latha"/>
+                <w:sz w:val="28"/>
+                <w:szCs w:val="28"/>
+                <w:cs/>
+                <w:lang w:bidi="ta-IN"/>
+              </w:rPr>
+              <w:t>ஸீதி</w:t>
+            </w:r>
+            <w:r>
+              <w:rPr>
+                <w:rFonts w:ascii="BRH Tamil Tab Extra" w:hAnsi="BRH Tamil Tab Extra" w:cs="Latha"/>
+                <w:b/>
+                <w:sz w:val="36"/>
+                <w:szCs w:val="28"/>
+              </w:rPr>
+              <w:t>†</w:t>
+            </w:r>
+            <w:r>
+              <w:rPr>
+                <w:rFonts w:ascii="Latha" w:hAnsi="Latha" w:cs="Latha"/>
+                <w:sz w:val="28"/>
+                <w:szCs w:val="28"/>
+              </w:rPr>
+              <w:t xml:space="preserve"> </w:t>
+            </w:r>
+          </w:p>
+          <w:p>
+            <w:pPr>
+              <w:widowControl w:val="0"/>
+              <w:autoSpaceDE w:val="0"/>
+              <w:autoSpaceDN w:val="0"/>
+              <w:adjustRightInd w:val="0"/>
+              <w:spacing w:before="0" w:line="240" w:lineRule="auto"/>
+              <w:rPr>
+                <w:rFonts w:ascii="BRH Malayalam Extra" w:hAnsi="BRH Malayalam Extra" w:cs="BRH Malayalam Extra"/>
+                <w:sz w:val="40"/>
+                <w:szCs w:val="40"/>
+              </w:rPr>
+            </w:pPr>
+            <w:r>
+              <w:rPr>
+                <w:rFonts w:ascii="Latha" w:hAnsi="Latha" w:cs="Latha"/>
+                <w:sz w:val="28"/>
+                <w:szCs w:val="28"/>
+                <w:cs/>
+                <w:lang w:bidi="ta-IN"/>
+              </w:rPr>
+              <w:t>ப</w:t>
+            </w:r>
+            <w:r>
+              <w:rPr>
+                <w:rFonts w:ascii="BRH Tamil Tab Extra" w:hAnsi="BRH Tamil Tab Extra" w:cs="Latha"/>
+                <w:b/>
+                <w:sz w:val="32"/>
+                <w:szCs w:val="28"/>
+              </w:rPr>
+              <w:t>…</w:t>
+            </w:r>
+            <w:r>
+              <w:rPr>
+                <w:rFonts w:ascii="Latha" w:hAnsi="Latha" w:cs="Latha"/>
+                <w:sz w:val="28"/>
+                <w:szCs w:val="28"/>
+                <w:cs/>
+                <w:lang w:bidi="ta-IN"/>
+              </w:rPr>
+              <w:t>ர</w:t>
+            </w:r>
+            <w:r>
+              <w:rPr>
+                <w:rFonts w:ascii="Latha" w:hAnsi="Latha" w:cs="Latha"/>
+                <w:b/>
+                <w:bCs/>
+                <w:sz w:val="32"/>
+                <w:szCs w:val="32"/>
+                <w:cs/>
+                <w:lang w:bidi="ta-IN"/>
+              </w:rPr>
+              <w:t>:</w:t>
+            </w:r>
+            <w:r>
+              <w:rPr>
+                <w:rFonts w:ascii="Latha" w:hAnsi="Latha" w:cs="Latha"/>
+                <w:sz w:val="28"/>
+                <w:szCs w:val="28"/>
+                <w:cs/>
+                <w:lang w:bidi="ta-IN"/>
+              </w:rPr>
+              <w:t xml:space="preserve"> </w:t>
+            </w:r>
+            <w:r>
+              <w:rPr>
+                <w:rFonts w:ascii="Latha" w:hAnsi="Latha" w:cs="Latha"/>
+                <w:sz w:val="28"/>
+                <w:szCs w:val="28"/>
+              </w:rPr>
+              <w:t xml:space="preserve">-- </w:t>
+            </w:r>
+            <w:r>
+              <w:rPr>
+                <w:rFonts w:ascii="Latha" w:hAnsi="Latha" w:cs="Latha"/>
+                <w:sz w:val="28"/>
+                <w:szCs w:val="28"/>
+                <w:cs/>
+                <w:lang w:bidi="ta-IN"/>
+              </w:rPr>
+              <w:t>வ</w:t>
+            </w:r>
+            <w:r>
+              <w:rPr>
+                <w:rFonts w:ascii="BRH Tamil Tab Extra" w:hAnsi="BRH Tamil Tab Extra" w:cs="Latha"/>
+                <w:b/>
+                <w:sz w:val="32"/>
+                <w:szCs w:val="28"/>
+              </w:rPr>
+              <w:t>…</w:t>
+            </w:r>
+            <w:r>
+              <w:rPr>
+                <w:rFonts w:ascii="Latha" w:hAnsi="Latha" w:cs="Latha"/>
+                <w:sz w:val="28"/>
+                <w:szCs w:val="28"/>
+                <w:cs/>
+                <w:lang w:bidi="ta-IN"/>
+              </w:rPr>
+              <w:t>ரீ</w:t>
+            </w:r>
+            <w:r>
+              <w:rPr>
+                <w:rFonts w:ascii="BRH Tamil Tab Extra" w:hAnsi="BRH Tamil Tab Extra" w:cs="Latha"/>
+                <w:b/>
+                <w:sz w:val="32"/>
+                <w:szCs w:val="28"/>
+              </w:rPr>
+              <w:t>…</w:t>
+            </w:r>
+            <w:r>
+              <w:rPr>
+                <w:rFonts w:ascii="Latha" w:hAnsi="Latha" w:cs="Latha"/>
+                <w:sz w:val="28"/>
+                <w:szCs w:val="28"/>
+                <w:cs/>
+                <w:lang w:bidi="ta-IN"/>
+              </w:rPr>
+              <w:t>ய</w:t>
+            </w:r>
+            <w:r>
+              <w:rPr>
+                <w:rFonts w:ascii="BRH Tamil Tab Extra" w:hAnsi="BRH Tamil Tab Extra" w:cs="Latha"/>
+                <w:b/>
+                <w:sz w:val="32"/>
+                <w:szCs w:val="28"/>
+              </w:rPr>
+              <w:t>…</w:t>
+            </w:r>
+            <w:r>
+              <w:rPr>
+                <w:rFonts w:ascii="Latha" w:hAnsi="Latha" w:cs="Latha"/>
+                <w:sz w:val="28"/>
+                <w:szCs w:val="28"/>
+                <w:highlight w:val="green"/>
+                <w:cs/>
+                <w:lang w:bidi="ta-IN"/>
+              </w:rPr>
+              <w:t>ஸீ</w:t>
+            </w:r>
+            <w:r>
+              <w:rPr>
+                <w:rFonts w:ascii="BRH Tamil Tab Extra" w:hAnsi="BRH Tamil Tab Extra" w:cs="Latha"/>
+                <w:b/>
+                <w:sz w:val="32"/>
+                <w:szCs w:val="28"/>
+              </w:rPr>
+              <w:t>…</w:t>
+            </w:r>
+            <w:r>
+              <w:rPr>
+                <w:rFonts w:ascii="Latha" w:hAnsi="Latha" w:cs="Latha"/>
+                <w:sz w:val="28"/>
+                <w:szCs w:val="28"/>
+              </w:rPr>
+              <w:t xml:space="preserve"> |</w:t>
+            </w:r>
+          </w:p>
+        </w:tc>
+      </w:tr>
+      <w:tr>
+        <w:trPr>
           <w:trHeight w:val="1139"/>
         </w:trPr>
         <w:tc>
@@ -325,20 +947,8 @@
                 <w:sz w:val="28"/>
                 <w:szCs w:val="28"/>
               </w:rPr>
-              <w:t xml:space="preserve"> - </w:t>
-            </w:r>
-            <w:proofErr w:type="spellStart"/>
-            <w:r>
-              <w:rPr>
-                <w:rFonts w:cs="Arial"/>
-                <w:b/>
-                <w:bCs/>
-                <w:sz w:val="28"/>
-                <w:szCs w:val="28"/>
-              </w:rPr>
-              <w:t>Vaakyam</w:t>
-            </w:r>
-            <w:proofErr w:type="spellEnd"/>
+              <w:t xml:space="preserve"> - Vaakyam</w:t>
+            </w:r>
           </w:p>
           <w:p>
             <w:pPr>
@@ -391,27 +1001,15 @@
                 <w:szCs w:val="28"/>
               </w:rPr>
             </w:pPr>
-            <w:proofErr w:type="spellStart"/>
-            <w:r>
-              <w:rPr>
-                <w:rFonts w:cs="Arial"/>
-                <w:b/>
-                <w:bCs/>
-                <w:sz w:val="28"/>
-                <w:szCs w:val="28"/>
-              </w:rPr>
-              <w:t>Panchaati</w:t>
-            </w:r>
-            <w:proofErr w:type="spellEnd"/>
-            <w:r>
-              <w:rPr>
-                <w:rFonts w:cs="Arial"/>
-                <w:b/>
-                <w:bCs/>
-                <w:sz w:val="28"/>
-                <w:szCs w:val="28"/>
-              </w:rPr>
-              <w:t xml:space="preserve"> No. </w:t>
+            <w:r>
+              <w:rPr>
+                <w:rFonts w:cs="Arial"/>
+                <w:b/>
+                <w:bCs/>
+                <w:sz w:val="28"/>
+                <w:szCs w:val="28"/>
+              </w:rPr>
+              <w:t xml:space="preserve">Panchaati No. </w:t>
             </w:r>
             <w:r>
               <w:rPr>
@@ -581,23 +1179,7 @@
                 <w:b/>
                 <w:bCs/>
               </w:rPr>
-              <w:t>“</w:t>
-            </w:r>
-            <w:proofErr w:type="spellStart"/>
-            <w:r>
-              <w:rPr>
-                <w:b/>
-                <w:bCs/>
-              </w:rPr>
-              <w:t>sra</w:t>
-            </w:r>
-            <w:proofErr w:type="spellEnd"/>
-            <w:r>
-              <w:rPr>
-                <w:b/>
-                <w:bCs/>
-              </w:rPr>
-              <w:t>”</w:t>
+              <w:t>“sra”</w:t>
             </w:r>
             <w:r>
               <w:rPr>
@@ -662,7 +1244,6 @@
               </w:rPr>
               <w:t xml:space="preserve"> - </w:t>
             </w:r>
-            <w:proofErr w:type="spellStart"/>
             <w:r>
               <w:rPr>
                 <w:rFonts w:cs="Arial"/>
@@ -673,7 +1254,6 @@
               </w:rPr>
               <w:t>Padam</w:t>
             </w:r>
-            <w:proofErr w:type="spellEnd"/>
           </w:p>
           <w:p>
             <w:pPr>
@@ -726,27 +1306,15 @@
                 <w:szCs w:val="32"/>
               </w:rPr>
             </w:pPr>
-            <w:proofErr w:type="spellStart"/>
-            <w:r>
-              <w:rPr>
-                <w:rFonts w:cs="Arial"/>
-                <w:b/>
-                <w:bCs/>
-                <w:sz w:val="28"/>
-                <w:szCs w:val="28"/>
-              </w:rPr>
-              <w:t>Panchaati</w:t>
-            </w:r>
-            <w:proofErr w:type="spellEnd"/>
-            <w:r>
-              <w:rPr>
-                <w:rFonts w:cs="Arial"/>
-                <w:b/>
-                <w:bCs/>
-                <w:sz w:val="28"/>
-                <w:szCs w:val="28"/>
-              </w:rPr>
-              <w:t xml:space="preserve"> No. </w:t>
+            <w:r>
+              <w:rPr>
+                <w:rFonts w:cs="Arial"/>
+                <w:b/>
+                <w:bCs/>
+                <w:sz w:val="28"/>
+                <w:szCs w:val="28"/>
+              </w:rPr>
+              <w:t xml:space="preserve">Panchaati No. </w:t>
             </w:r>
             <w:r>
               <w:rPr>
@@ -958,8 +1526,6 @@
               </w:rPr>
               <w:t>ஸ்ர</w:t>
             </w:r>
-            <w:bookmarkStart w:id="0" w:name="_GoBack"/>
-            <w:bookmarkEnd w:id="0"/>
             <w:r>
               <w:rPr>
                 <w:rFonts w:ascii="Latha" w:hAnsi="Latha" w:cs="Latha"/>
@@ -1010,23 +1576,7 @@
                 <w:b/>
                 <w:bCs/>
               </w:rPr>
-              <w:t>“</w:t>
-            </w:r>
-            <w:proofErr w:type="spellStart"/>
-            <w:r>
-              <w:rPr>
-                <w:b/>
-                <w:bCs/>
-              </w:rPr>
-              <w:t>sra</w:t>
-            </w:r>
-            <w:proofErr w:type="spellEnd"/>
-            <w:r>
-              <w:rPr>
-                <w:b/>
-                <w:bCs/>
-              </w:rPr>
-              <w:t>”</w:t>
+              <w:t>“sra”</w:t>
             </w:r>
             <w:r>
               <w:rPr>
@@ -1118,51 +1668,7 @@
           <w:szCs w:val="32"/>
           <w:u w:val="single"/>
         </w:rPr>
-        <w:t xml:space="preserve">TS </w:t>
-      </w:r>
-      <w:proofErr w:type="spellStart"/>
-      <w:r>
-        <w:rPr>
-          <w:b/>
-          <w:bCs/>
-          <w:sz w:val="32"/>
-          <w:szCs w:val="32"/>
-          <w:u w:val="single"/>
-        </w:rPr>
-        <w:t>Pada</w:t>
-      </w:r>
-      <w:proofErr w:type="spellEnd"/>
-      <w:r>
-        <w:rPr>
-          <w:b/>
-          <w:bCs/>
-          <w:sz w:val="32"/>
-          <w:szCs w:val="32"/>
-          <w:u w:val="single"/>
-        </w:rPr>
-        <w:t xml:space="preserve"> </w:t>
-      </w:r>
-      <w:proofErr w:type="spellStart"/>
-      <w:r>
-        <w:rPr>
-          <w:b/>
-          <w:bCs/>
-          <w:sz w:val="32"/>
-          <w:szCs w:val="32"/>
-          <w:u w:val="single"/>
-        </w:rPr>
-        <w:t>Paatam</w:t>
-      </w:r>
-      <w:proofErr w:type="spellEnd"/>
-      <w:r>
-        <w:rPr>
-          <w:b/>
-          <w:bCs/>
-          <w:sz w:val="32"/>
-          <w:szCs w:val="32"/>
-          <w:u w:val="single"/>
-        </w:rPr>
-        <w:t xml:space="preserve"> – TS 6.2 Tamil co</w:t>
+        <w:t>TS Pada Paatam – TS 6.2 Tamil co</w:t>
       </w:r>
       <w:r>
         <w:rPr>
@@ -1218,6 +1724,7 @@
           <w:b/>
           <w:bCs/>
         </w:rPr>
+        <w:lastRenderedPageBreak/>
         <w:t>(ignore those which are already incorporated in your book’s version and date)</w:t>
       </w:r>
     </w:p>
@@ -1369,7 +1876,6 @@
                 <w:sz w:val="28"/>
                 <w:szCs w:val="28"/>
               </w:rPr>
-              <w:lastRenderedPageBreak/>
               <w:t>No corrections found</w:t>
             </w:r>
           </w:p>
@@ -1471,51 +1977,7 @@
           <w:szCs w:val="32"/>
           <w:u w:val="single"/>
         </w:rPr>
-        <w:t xml:space="preserve">TS </w:t>
-      </w:r>
-      <w:proofErr w:type="spellStart"/>
-      <w:r>
-        <w:rPr>
-          <w:b/>
-          <w:bCs/>
-          <w:sz w:val="32"/>
-          <w:szCs w:val="32"/>
-          <w:u w:val="single"/>
-        </w:rPr>
-        <w:t>Pada</w:t>
-      </w:r>
-      <w:proofErr w:type="spellEnd"/>
-      <w:r>
-        <w:rPr>
-          <w:b/>
-          <w:bCs/>
-          <w:sz w:val="32"/>
-          <w:szCs w:val="32"/>
-          <w:u w:val="single"/>
-        </w:rPr>
-        <w:t xml:space="preserve"> </w:t>
-      </w:r>
-      <w:proofErr w:type="spellStart"/>
-      <w:r>
-        <w:rPr>
-          <w:b/>
-          <w:bCs/>
-          <w:sz w:val="32"/>
-          <w:szCs w:val="32"/>
-          <w:u w:val="single"/>
-        </w:rPr>
-        <w:t>Paatam</w:t>
-      </w:r>
-      <w:proofErr w:type="spellEnd"/>
-      <w:r>
-        <w:rPr>
-          <w:b/>
-          <w:bCs/>
-          <w:sz w:val="32"/>
-          <w:szCs w:val="32"/>
-          <w:u w:val="single"/>
-        </w:rPr>
-        <w:t xml:space="preserve"> – TS 6.2 Tamil co</w:t>
+        <w:t>TS Pada Paatam – TS 6.2 Tamil co</w:t>
       </w:r>
       <w:r>
         <w:rPr>
@@ -1745,20 +2207,8 @@
                 <w:sz w:val="28"/>
                 <w:szCs w:val="28"/>
               </w:rPr>
-              <w:t xml:space="preserve"> - </w:t>
-            </w:r>
-            <w:proofErr w:type="spellStart"/>
-            <w:r>
-              <w:rPr>
-                <w:rFonts w:cs="Arial"/>
-                <w:b/>
-                <w:bCs/>
-                <w:sz w:val="28"/>
-                <w:szCs w:val="28"/>
-              </w:rPr>
-              <w:t>Vaakyam</w:t>
-            </w:r>
-            <w:proofErr w:type="spellEnd"/>
+              <w:t xml:space="preserve"> - Vaakyam</w:t>
+            </w:r>
           </w:p>
           <w:p>
             <w:pPr>
@@ -1819,27 +2269,15 @@
                 <w:szCs w:val="28"/>
               </w:rPr>
             </w:pPr>
-            <w:proofErr w:type="spellStart"/>
-            <w:r>
-              <w:rPr>
-                <w:rFonts w:cs="Arial"/>
-                <w:b/>
-                <w:bCs/>
-                <w:sz w:val="28"/>
-                <w:szCs w:val="28"/>
-              </w:rPr>
-              <w:t>Panchaati</w:t>
-            </w:r>
-            <w:proofErr w:type="spellEnd"/>
-            <w:r>
-              <w:rPr>
-                <w:rFonts w:cs="Arial"/>
-                <w:b/>
-                <w:bCs/>
-                <w:sz w:val="28"/>
-                <w:szCs w:val="28"/>
-              </w:rPr>
-              <w:t xml:space="preserve"> No. </w:t>
+            <w:r>
+              <w:rPr>
+                <w:rFonts w:cs="Arial"/>
+                <w:b/>
+                <w:bCs/>
+                <w:sz w:val="28"/>
+                <w:szCs w:val="28"/>
+              </w:rPr>
+              <w:t xml:space="preserve">Panchaati No. </w:t>
             </w:r>
             <w:r>
               <w:rPr>
@@ -1994,7 +2432,6 @@
               </w:rPr>
               <w:t>…</w:t>
             </w:r>
-            <w:proofErr w:type="spellStart"/>
             <w:r>
               <w:rPr>
                 <w:rFonts w:ascii="BRH Devanagari Extra" w:hAnsi="BRH Devanagari Extra" w:cs="Latha"/>
@@ -2004,7 +2441,6 @@
               </w:rPr>
               <w:t>óè</w:t>
             </w:r>
-            <w:proofErr w:type="spellEnd"/>
             <w:r>
               <w:rPr>
                 <w:rFonts w:ascii="BRH Tamil Tab Extra" w:hAnsi="BRH Tamil Tab Extra" w:cs="Latha"/>
@@ -2157,7 +2593,6 @@
               </w:rPr>
               <w:t>…</w:t>
             </w:r>
-            <w:proofErr w:type="spellStart"/>
             <w:r>
               <w:rPr>
                 <w:rFonts w:ascii="BRH Devanagari Extra" w:hAnsi="BRH Devanagari Extra" w:cs="Latha"/>
@@ -2167,7 +2602,6 @@
               </w:rPr>
               <w:t>óè</w:t>
             </w:r>
-            <w:proofErr w:type="spellEnd"/>
             <w:r>
               <w:rPr>
                 <w:rFonts w:ascii="BRH Tamil Tab Extra" w:hAnsi="BRH Tamil Tab Extra" w:cs="Latha"/>
@@ -2209,19 +2643,8 @@
                 <w:sz w:val="28"/>
                 <w:szCs w:val="28"/>
               </w:rPr>
-              <w:t xml:space="preserve">TS 6.2.2.7 - </w:t>
-            </w:r>
-            <w:proofErr w:type="spellStart"/>
-            <w:r>
-              <w:rPr>
-                <w:rFonts w:cs="Arial"/>
-                <w:b/>
-                <w:sz w:val="28"/>
-                <w:szCs w:val="28"/>
-              </w:rPr>
-              <w:t>Padam</w:t>
-            </w:r>
-            <w:proofErr w:type="spellEnd"/>
+              <w:t>TS 6.2.2.7 - Padam</w:t>
+            </w:r>
           </w:p>
           <w:p>
             <w:pPr>
@@ -2237,25 +2660,14 @@
                 <w:szCs w:val="28"/>
               </w:rPr>
             </w:pPr>
-            <w:proofErr w:type="spellStart"/>
-            <w:r>
-              <w:rPr>
-                <w:rFonts w:cs="Arial"/>
-                <w:b/>
-                <w:sz w:val="28"/>
-                <w:szCs w:val="28"/>
-              </w:rPr>
-              <w:t>Padam</w:t>
-            </w:r>
-            <w:proofErr w:type="spellEnd"/>
-            <w:r>
-              <w:rPr>
-                <w:rFonts w:cs="Arial"/>
-                <w:b/>
-                <w:sz w:val="28"/>
-                <w:szCs w:val="28"/>
-              </w:rPr>
-              <w:t xml:space="preserve"> No. 34</w:t>
+            <w:r>
+              <w:rPr>
+                <w:rFonts w:cs="Arial"/>
+                <w:b/>
+                <w:sz w:val="28"/>
+                <w:szCs w:val="28"/>
+              </w:rPr>
+              <w:t>Padam No. 34</w:t>
             </w:r>
           </w:p>
           <w:p>
@@ -2272,25 +2684,14 @@
                 <w:szCs w:val="32"/>
               </w:rPr>
             </w:pPr>
-            <w:proofErr w:type="spellStart"/>
-            <w:r>
-              <w:rPr>
-                <w:rFonts w:cs="Arial"/>
-                <w:b/>
-                <w:sz w:val="28"/>
-                <w:szCs w:val="28"/>
-              </w:rPr>
-              <w:t>Panchaati</w:t>
-            </w:r>
-            <w:proofErr w:type="spellEnd"/>
-            <w:r>
-              <w:rPr>
-                <w:rFonts w:cs="Arial"/>
-                <w:b/>
-                <w:sz w:val="28"/>
-                <w:szCs w:val="28"/>
-              </w:rPr>
-              <w:t xml:space="preserve"> No. 14</w:t>
+            <w:r>
+              <w:rPr>
+                <w:rFonts w:cs="Arial"/>
+                <w:b/>
+                <w:sz w:val="28"/>
+                <w:szCs w:val="28"/>
+              </w:rPr>
+              <w:t>Panchaati No. 14</w:t>
             </w:r>
           </w:p>
         </w:tc>
@@ -2705,7 +3106,6 @@
               </w:rPr>
               <w:t xml:space="preserve"> - </w:t>
             </w:r>
-            <w:proofErr w:type="spellStart"/>
             <w:r>
               <w:rPr>
                 <w:rFonts w:cs="Arial"/>
@@ -2715,7 +3115,6 @@
               </w:rPr>
               <w:t>Vaakyam</w:t>
             </w:r>
-            <w:proofErr w:type="spellEnd"/>
           </w:p>
           <w:p>
             <w:pPr>
@@ -2755,25 +3154,14 @@
                 <w:szCs w:val="28"/>
               </w:rPr>
             </w:pPr>
-            <w:proofErr w:type="spellStart"/>
-            <w:r>
-              <w:rPr>
-                <w:rFonts w:cs="Arial"/>
-                <w:b/>
-                <w:sz w:val="28"/>
-                <w:szCs w:val="28"/>
-              </w:rPr>
-              <w:t>Panchaati</w:t>
-            </w:r>
-            <w:proofErr w:type="spellEnd"/>
-            <w:r>
-              <w:rPr>
-                <w:rFonts w:cs="Arial"/>
-                <w:b/>
-                <w:sz w:val="28"/>
-                <w:szCs w:val="28"/>
-              </w:rPr>
-              <w:t xml:space="preserve"> No. </w:t>
+            <w:r>
+              <w:rPr>
+                <w:rFonts w:cs="Arial"/>
+                <w:b/>
+                <w:sz w:val="28"/>
+                <w:szCs w:val="28"/>
+              </w:rPr>
+              <w:t xml:space="preserve">Panchaati No. </w:t>
             </w:r>
             <w:r>
               <w:rPr>
@@ -3109,20 +3497,8 @@
                 <w:sz w:val="28"/>
                 <w:szCs w:val="28"/>
               </w:rPr>
-              <w:t xml:space="preserve">TS 6.2.6.2 - </w:t>
-            </w:r>
-            <w:proofErr w:type="spellStart"/>
-            <w:r>
-              <w:rPr>
-                <w:rFonts w:cs="Arial"/>
-                <w:b/>
-                <w:bCs/>
-                <w:sz w:val="28"/>
-                <w:szCs w:val="28"/>
-              </w:rPr>
-              <w:t>Vaakyam</w:t>
-            </w:r>
-            <w:proofErr w:type="spellEnd"/>
+              <w:t>TS 6.2.6.2 - Vaakyam</w:t>
+            </w:r>
           </w:p>
           <w:p>
             <w:pPr>
@@ -3173,27 +3549,15 @@
                 <w:szCs w:val="28"/>
               </w:rPr>
             </w:pPr>
-            <w:proofErr w:type="spellStart"/>
-            <w:r>
-              <w:rPr>
-                <w:rFonts w:cs="Arial"/>
-                <w:b/>
-                <w:bCs/>
-                <w:sz w:val="28"/>
-                <w:szCs w:val="28"/>
-              </w:rPr>
-              <w:t>Panchaati</w:t>
-            </w:r>
-            <w:proofErr w:type="spellEnd"/>
-            <w:r>
-              <w:rPr>
-                <w:rFonts w:cs="Arial"/>
-                <w:b/>
-                <w:bCs/>
-                <w:sz w:val="28"/>
-                <w:szCs w:val="28"/>
-              </w:rPr>
-              <w:t xml:space="preserve"> No. - 31</w:t>
+            <w:r>
+              <w:rPr>
+                <w:rFonts w:cs="Arial"/>
+                <w:b/>
+                <w:bCs/>
+                <w:sz w:val="28"/>
+                <w:szCs w:val="28"/>
+              </w:rPr>
+              <w:t>Panchaati No. - 31</w:t>
             </w:r>
           </w:p>
         </w:tc>
@@ -3420,6 +3784,7 @@
                 <w:sz w:val="28"/>
                 <w:szCs w:val="28"/>
               </w:rPr>
+              <w:lastRenderedPageBreak/>
               <w:t>TS 6.2.</w:t>
             </w:r>
             <w:r>
@@ -3460,20 +3825,8 @@
                 <w:sz w:val="28"/>
                 <w:szCs w:val="28"/>
               </w:rPr>
-              <w:t xml:space="preserve"> - </w:t>
-            </w:r>
-            <w:proofErr w:type="spellStart"/>
-            <w:r>
-              <w:rPr>
-                <w:rFonts w:cs="Arial"/>
-                <w:b/>
-                <w:bCs/>
-                <w:sz w:val="28"/>
-                <w:szCs w:val="28"/>
-              </w:rPr>
-              <w:t>Vaakyam</w:t>
-            </w:r>
-            <w:proofErr w:type="spellEnd"/>
+              <w:t xml:space="preserve"> - Vaakyam</w:t>
+            </w:r>
           </w:p>
           <w:p>
             <w:pPr>
@@ -3524,27 +3877,15 @@
                 <w:szCs w:val="28"/>
               </w:rPr>
             </w:pPr>
-            <w:proofErr w:type="spellStart"/>
-            <w:r>
-              <w:rPr>
-                <w:rFonts w:cs="Arial"/>
-                <w:b/>
-                <w:bCs/>
-                <w:sz w:val="28"/>
-                <w:szCs w:val="28"/>
-              </w:rPr>
-              <w:t>Panchaati</w:t>
-            </w:r>
-            <w:proofErr w:type="spellEnd"/>
-            <w:r>
-              <w:rPr>
-                <w:rFonts w:cs="Arial"/>
-                <w:b/>
-                <w:bCs/>
-                <w:sz w:val="28"/>
-                <w:szCs w:val="28"/>
-              </w:rPr>
-              <w:t xml:space="preserve"> No.</w:t>
+            <w:r>
+              <w:rPr>
+                <w:rFonts w:cs="Arial"/>
+                <w:b/>
+                <w:bCs/>
+                <w:sz w:val="28"/>
+                <w:szCs w:val="28"/>
+              </w:rPr>
+              <w:t>Panchaati No.</w:t>
             </w:r>
             <w:r>
               <w:rPr>
@@ -3775,7 +4116,7 @@
               </w:rPr>
               <w:t>ஹ</w:t>
             </w:r>
-            <w:bookmarkStart w:id="1" w:name="_Hlk74631083"/>
+            <w:bookmarkStart w:id="0" w:name="_Hlk74631083"/>
             <w:r>
               <w:rPr>
                 <w:rFonts w:ascii="BRH Tamil Tab Extra" w:hAnsi="BRH Tamil Tab Extra" w:cs="Latha"/>
@@ -3785,7 +4126,7 @@
               </w:rPr>
               <w:t>†</w:t>
             </w:r>
-            <w:bookmarkEnd w:id="1"/>
+            <w:bookmarkEnd w:id="0"/>
             <w:r>
               <w:rPr>
                 <w:rFonts w:ascii="Latha" w:hAnsi="Latha" w:cs="Latha"/>
@@ -3979,20 +4320,8 @@
                 <w:sz w:val="28"/>
                 <w:szCs w:val="28"/>
               </w:rPr>
-              <w:lastRenderedPageBreak/>
-              <w:t xml:space="preserve">TS 6.2.9.3 - </w:t>
-            </w:r>
-            <w:proofErr w:type="spellStart"/>
-            <w:r>
-              <w:rPr>
-                <w:rFonts w:cs="Arial"/>
-                <w:b/>
-                <w:sz w:val="28"/>
-                <w:szCs w:val="28"/>
-              </w:rPr>
-              <w:t>Vaakyam</w:t>
-            </w:r>
-            <w:proofErr w:type="spellEnd"/>
+              <w:t>TS 6.2.9.3 - Vaakyam</w:t>
+            </w:r>
           </w:p>
           <w:p>
             <w:pPr>
@@ -4032,25 +4361,14 @@
                 <w:szCs w:val="28"/>
               </w:rPr>
             </w:pPr>
-            <w:proofErr w:type="spellStart"/>
-            <w:r>
-              <w:rPr>
-                <w:rFonts w:cs="Arial"/>
-                <w:b/>
-                <w:sz w:val="28"/>
-                <w:szCs w:val="28"/>
-              </w:rPr>
-              <w:t>Panchaati</w:t>
-            </w:r>
-            <w:proofErr w:type="spellEnd"/>
-            <w:r>
-              <w:rPr>
-                <w:rFonts w:cs="Arial"/>
-                <w:b/>
-                <w:sz w:val="28"/>
-                <w:szCs w:val="28"/>
-              </w:rPr>
-              <w:t xml:space="preserve"> No. 47</w:t>
+            <w:r>
+              <w:rPr>
+                <w:rFonts w:cs="Arial"/>
+                <w:b/>
+                <w:sz w:val="28"/>
+                <w:szCs w:val="28"/>
+              </w:rPr>
+              <w:t>Panchaati No. 47</w:t>
             </w:r>
           </w:p>
         </w:tc>
@@ -4367,19 +4685,8 @@
                 <w:sz w:val="28"/>
                 <w:szCs w:val="28"/>
               </w:rPr>
-              <w:t xml:space="preserve">TS 6.2.9.3 - </w:t>
-            </w:r>
-            <w:proofErr w:type="spellStart"/>
-            <w:r>
-              <w:rPr>
-                <w:rFonts w:cs="Arial"/>
-                <w:b/>
-                <w:sz w:val="28"/>
-                <w:szCs w:val="28"/>
-              </w:rPr>
-              <w:t>Padam</w:t>
-            </w:r>
-            <w:proofErr w:type="spellEnd"/>
+              <w:t>TS 6.2.9.3 - Padam</w:t>
+            </w:r>
           </w:p>
           <w:p>
             <w:pPr>
@@ -4395,25 +4702,14 @@
                 <w:szCs w:val="28"/>
               </w:rPr>
             </w:pPr>
-            <w:proofErr w:type="spellStart"/>
-            <w:r>
-              <w:rPr>
-                <w:rFonts w:cs="Arial"/>
-                <w:b/>
-                <w:sz w:val="28"/>
-                <w:szCs w:val="28"/>
-              </w:rPr>
-              <w:t>Padam</w:t>
-            </w:r>
-            <w:proofErr w:type="spellEnd"/>
-            <w:r>
-              <w:rPr>
-                <w:rFonts w:cs="Arial"/>
-                <w:b/>
-                <w:sz w:val="28"/>
-                <w:szCs w:val="28"/>
-              </w:rPr>
-              <w:t xml:space="preserve"> No. 19</w:t>
+            <w:r>
+              <w:rPr>
+                <w:rFonts w:cs="Arial"/>
+                <w:b/>
+                <w:sz w:val="28"/>
+                <w:szCs w:val="28"/>
+              </w:rPr>
+              <w:t>Padam No. 19</w:t>
             </w:r>
           </w:p>
           <w:p>
@@ -4430,25 +4726,14 @@
                 <w:szCs w:val="28"/>
               </w:rPr>
             </w:pPr>
-            <w:proofErr w:type="spellStart"/>
-            <w:r>
-              <w:rPr>
-                <w:rFonts w:cs="Arial"/>
-                <w:b/>
-                <w:sz w:val="28"/>
-                <w:szCs w:val="28"/>
-              </w:rPr>
-              <w:t>Panchaati</w:t>
-            </w:r>
-            <w:proofErr w:type="spellEnd"/>
-            <w:r>
-              <w:rPr>
-                <w:rFonts w:cs="Arial"/>
-                <w:b/>
-                <w:sz w:val="28"/>
-                <w:szCs w:val="28"/>
-              </w:rPr>
-              <w:t xml:space="preserve"> No. 47</w:t>
+            <w:r>
+              <w:rPr>
+                <w:rFonts w:cs="Arial"/>
+                <w:b/>
+                <w:sz w:val="28"/>
+                <w:szCs w:val="28"/>
+              </w:rPr>
+              <w:t>Panchaati No. 47</w:t>
             </w:r>
           </w:p>
         </w:tc>
@@ -4907,19 +5192,8 @@
                 <w:sz w:val="28"/>
                 <w:szCs w:val="28"/>
               </w:rPr>
-              <w:t xml:space="preserve">TS 6.2.9.4 - </w:t>
-            </w:r>
-            <w:proofErr w:type="spellStart"/>
-            <w:r>
-              <w:rPr>
-                <w:rFonts w:cs="Arial"/>
-                <w:b/>
-                <w:sz w:val="28"/>
-                <w:szCs w:val="28"/>
-              </w:rPr>
-              <w:t>Padam</w:t>
-            </w:r>
-            <w:proofErr w:type="spellEnd"/>
+              <w:t>TS 6.2.9.4 - Padam</w:t>
+            </w:r>
           </w:p>
           <w:p>
             <w:pPr>
@@ -4935,25 +5209,14 @@
                 <w:szCs w:val="28"/>
               </w:rPr>
             </w:pPr>
-            <w:proofErr w:type="spellStart"/>
-            <w:r>
-              <w:rPr>
-                <w:rFonts w:cs="Arial"/>
-                <w:b/>
-                <w:sz w:val="28"/>
-                <w:szCs w:val="28"/>
-              </w:rPr>
-              <w:t>Padam</w:t>
-            </w:r>
-            <w:proofErr w:type="spellEnd"/>
-            <w:r>
-              <w:rPr>
-                <w:rFonts w:cs="Arial"/>
-                <w:b/>
-                <w:sz w:val="28"/>
-                <w:szCs w:val="28"/>
-              </w:rPr>
-              <w:t xml:space="preserve"> No. 27</w:t>
+            <w:r>
+              <w:rPr>
+                <w:rFonts w:cs="Arial"/>
+                <w:b/>
+                <w:sz w:val="28"/>
+                <w:szCs w:val="28"/>
+              </w:rPr>
+              <w:t>Padam No. 27</w:t>
             </w:r>
           </w:p>
           <w:p>
@@ -4970,25 +5233,14 @@
                 <w:szCs w:val="28"/>
               </w:rPr>
             </w:pPr>
-            <w:proofErr w:type="spellStart"/>
-            <w:r>
-              <w:rPr>
-                <w:rFonts w:cs="Arial"/>
-                <w:b/>
-                <w:sz w:val="28"/>
-                <w:szCs w:val="28"/>
-              </w:rPr>
-              <w:t>Panchaati</w:t>
-            </w:r>
-            <w:proofErr w:type="spellEnd"/>
-            <w:r>
-              <w:rPr>
-                <w:rFonts w:cs="Arial"/>
-                <w:b/>
-                <w:sz w:val="28"/>
-                <w:szCs w:val="28"/>
-              </w:rPr>
-              <w:t xml:space="preserve"> No. 48</w:t>
+            <w:r>
+              <w:rPr>
+                <w:rFonts w:cs="Arial"/>
+                <w:b/>
+                <w:sz w:val="28"/>
+                <w:szCs w:val="28"/>
+              </w:rPr>
+              <w:t>Panchaati No. 48</w:t>
             </w:r>
           </w:p>
         </w:tc>
@@ -5920,20 +6172,8 @@
                 <w:sz w:val="28"/>
                 <w:szCs w:val="28"/>
               </w:rPr>
-              <w:t xml:space="preserve">TS 6.2.10.3 - </w:t>
-            </w:r>
-            <w:proofErr w:type="spellStart"/>
-            <w:r>
-              <w:rPr>
-                <w:rFonts w:cs="Arial"/>
-                <w:b/>
-                <w:bCs/>
-                <w:sz w:val="28"/>
-                <w:szCs w:val="28"/>
-              </w:rPr>
-              <w:t>Vaakyam</w:t>
-            </w:r>
-            <w:proofErr w:type="spellEnd"/>
+              <w:t>TS 6.2.10.3 - Vaakyam</w:t>
+            </w:r>
           </w:p>
           <w:p>
             <w:pPr>
@@ -5984,27 +6224,15 @@
                 <w:szCs w:val="28"/>
               </w:rPr>
             </w:pPr>
-            <w:proofErr w:type="spellStart"/>
-            <w:r>
-              <w:rPr>
-                <w:rFonts w:cs="Arial"/>
-                <w:b/>
-                <w:bCs/>
-                <w:sz w:val="28"/>
-                <w:szCs w:val="28"/>
-              </w:rPr>
-              <w:t>Panchaati</w:t>
-            </w:r>
-            <w:proofErr w:type="spellEnd"/>
-            <w:r>
-              <w:rPr>
-                <w:rFonts w:cs="Arial"/>
-                <w:b/>
-                <w:bCs/>
-                <w:sz w:val="28"/>
-                <w:szCs w:val="28"/>
-              </w:rPr>
-              <w:t xml:space="preserve"> No. 51</w:t>
+            <w:r>
+              <w:rPr>
+                <w:rFonts w:cs="Arial"/>
+                <w:b/>
+                <w:bCs/>
+                <w:sz w:val="28"/>
+                <w:szCs w:val="28"/>
+              </w:rPr>
+              <w:t>Panchaati No. 51</w:t>
             </w:r>
           </w:p>
         </w:tc>
@@ -6326,29 +6554,7 @@
                 <w:sz w:val="28"/>
                 <w:szCs w:val="28"/>
               </w:rPr>
-              <w:t>(</w:t>
-            </w:r>
-            <w:proofErr w:type="spellStart"/>
-            <w:r>
-              <w:rPr>
-                <w:rFonts w:cs="Arial"/>
-                <w:b/>
-                <w:bCs/>
-                <w:sz w:val="28"/>
-                <w:szCs w:val="28"/>
-              </w:rPr>
-              <w:t>swaritam</w:t>
-            </w:r>
-            <w:proofErr w:type="spellEnd"/>
-            <w:r>
-              <w:rPr>
-                <w:rFonts w:cs="Arial"/>
-                <w:b/>
-                <w:bCs/>
-                <w:sz w:val="28"/>
-                <w:szCs w:val="28"/>
-              </w:rPr>
-              <w:t xml:space="preserve"> remo</w:t>
+              <w:t>(swaritam remo</w:t>
             </w:r>
             <w:r>
               <w:rPr>
@@ -6409,20 +6615,8 @@
                 <w:sz w:val="28"/>
                 <w:szCs w:val="28"/>
               </w:rPr>
-              <w:t xml:space="preserve">TS 6.2.10.5 - </w:t>
-            </w:r>
-            <w:proofErr w:type="spellStart"/>
-            <w:r>
-              <w:rPr>
-                <w:rFonts w:cs="Arial"/>
-                <w:b/>
-                <w:bCs/>
-                <w:sz w:val="28"/>
-                <w:szCs w:val="28"/>
-              </w:rPr>
-              <w:t>Padam</w:t>
-            </w:r>
-            <w:proofErr w:type="spellEnd"/>
+              <w:t>TS 6.2.10.5 - Padam</w:t>
+            </w:r>
           </w:p>
           <w:p>
             <w:pPr>
@@ -6438,27 +6632,15 @@
                 <w:szCs w:val="28"/>
               </w:rPr>
             </w:pPr>
-            <w:proofErr w:type="spellStart"/>
-            <w:r>
-              <w:rPr>
-                <w:rFonts w:cs="Arial"/>
-                <w:b/>
-                <w:bCs/>
-                <w:sz w:val="28"/>
-                <w:szCs w:val="28"/>
-              </w:rPr>
-              <w:t>Padam</w:t>
-            </w:r>
-            <w:proofErr w:type="spellEnd"/>
-            <w:r>
-              <w:rPr>
-                <w:rFonts w:cs="Arial"/>
-                <w:b/>
-                <w:bCs/>
-                <w:sz w:val="28"/>
-                <w:szCs w:val="28"/>
-              </w:rPr>
-              <w:t xml:space="preserve"> No. - 9</w:t>
+            <w:r>
+              <w:rPr>
+                <w:rFonts w:cs="Arial"/>
+                <w:b/>
+                <w:bCs/>
+                <w:sz w:val="28"/>
+                <w:szCs w:val="28"/>
+              </w:rPr>
+              <w:t>Padam No. - 9</w:t>
             </w:r>
           </w:p>
           <w:p>
@@ -6475,27 +6657,15 @@
                 <w:szCs w:val="28"/>
               </w:rPr>
             </w:pPr>
-            <w:proofErr w:type="spellStart"/>
-            <w:r>
-              <w:rPr>
-                <w:rFonts w:cs="Arial"/>
-                <w:b/>
-                <w:bCs/>
-                <w:sz w:val="28"/>
-                <w:szCs w:val="28"/>
-              </w:rPr>
-              <w:t>Panchaati</w:t>
-            </w:r>
-            <w:proofErr w:type="spellEnd"/>
-            <w:r>
-              <w:rPr>
-                <w:rFonts w:cs="Arial"/>
-                <w:b/>
-                <w:bCs/>
-                <w:sz w:val="28"/>
-                <w:szCs w:val="28"/>
-              </w:rPr>
-              <w:t xml:space="preserve"> No. 53</w:t>
+            <w:r>
+              <w:rPr>
+                <w:rFonts w:cs="Arial"/>
+                <w:b/>
+                <w:bCs/>
+                <w:sz w:val="28"/>
+                <w:szCs w:val="28"/>
+              </w:rPr>
+              <w:t>Panchaati No. 53</w:t>
             </w:r>
           </w:p>
         </w:tc>
@@ -7173,19 +7343,9 @@
                 <w:sz w:val="28"/>
                 <w:szCs w:val="28"/>
               </w:rPr>
-              <w:t xml:space="preserve">TS 6.2.10.5 - </w:t>
-            </w:r>
-            <w:proofErr w:type="spellStart"/>
-            <w:r>
-              <w:rPr>
-                <w:rFonts w:cs="Arial"/>
-                <w:b/>
-                <w:sz w:val="28"/>
-                <w:szCs w:val="28"/>
-              </w:rPr>
-              <w:t>Padam</w:t>
-            </w:r>
-            <w:proofErr w:type="spellEnd"/>
+              <w:lastRenderedPageBreak/>
+              <w:t>TS 6.2.10.5 - Padam</w:t>
+            </w:r>
           </w:p>
           <w:p>
             <w:pPr>
@@ -7201,25 +7361,14 @@
                 <w:szCs w:val="28"/>
               </w:rPr>
             </w:pPr>
-            <w:proofErr w:type="spellStart"/>
-            <w:r>
-              <w:rPr>
-                <w:rFonts w:cs="Arial"/>
-                <w:b/>
-                <w:sz w:val="28"/>
-                <w:szCs w:val="28"/>
-              </w:rPr>
-              <w:t>Padam</w:t>
-            </w:r>
-            <w:proofErr w:type="spellEnd"/>
-            <w:r>
-              <w:rPr>
-                <w:rFonts w:cs="Arial"/>
-                <w:b/>
-                <w:sz w:val="28"/>
-                <w:szCs w:val="28"/>
-              </w:rPr>
-              <w:t xml:space="preserve"> No. 23</w:t>
+            <w:r>
+              <w:rPr>
+                <w:rFonts w:cs="Arial"/>
+                <w:b/>
+                <w:sz w:val="28"/>
+                <w:szCs w:val="28"/>
+              </w:rPr>
+              <w:t>Padam No. 23</w:t>
             </w:r>
           </w:p>
           <w:p>
@@ -7236,25 +7385,14 @@
                 <w:szCs w:val="28"/>
               </w:rPr>
             </w:pPr>
-            <w:proofErr w:type="spellStart"/>
-            <w:r>
-              <w:rPr>
-                <w:rFonts w:cs="Arial"/>
-                <w:b/>
-                <w:sz w:val="28"/>
-                <w:szCs w:val="28"/>
-              </w:rPr>
-              <w:t>Panchaati</w:t>
-            </w:r>
-            <w:proofErr w:type="spellEnd"/>
-            <w:r>
-              <w:rPr>
-                <w:rFonts w:cs="Arial"/>
-                <w:b/>
-                <w:sz w:val="28"/>
-                <w:szCs w:val="28"/>
-              </w:rPr>
-              <w:t xml:space="preserve"> No. 53</w:t>
+            <w:r>
+              <w:rPr>
+                <w:rFonts w:cs="Arial"/>
+                <w:b/>
+                <w:sz w:val="28"/>
+                <w:szCs w:val="28"/>
+              </w:rPr>
+              <w:t>Panchaati No. 53</w:t>
             </w:r>
           </w:p>
         </w:tc>
@@ -7813,7 +7951,6 @@
                 <w:sz w:val="28"/>
                 <w:szCs w:val="28"/>
               </w:rPr>
-              <w:lastRenderedPageBreak/>
               <w:t>TS 6.2.10.</w:t>
             </w:r>
             <w:r>
@@ -7834,20 +7971,8 @@
                 <w:sz w:val="28"/>
                 <w:szCs w:val="28"/>
               </w:rPr>
-              <w:t xml:space="preserve"> - </w:t>
-            </w:r>
-            <w:proofErr w:type="spellStart"/>
-            <w:r>
-              <w:rPr>
-                <w:rFonts w:cs="Arial"/>
-                <w:b/>
-                <w:bCs/>
-                <w:sz w:val="28"/>
-                <w:szCs w:val="28"/>
-              </w:rPr>
-              <w:t>Padam</w:t>
-            </w:r>
-            <w:proofErr w:type="spellEnd"/>
+              <w:t xml:space="preserve"> - Padam</w:t>
+            </w:r>
           </w:p>
           <w:p>
             <w:pPr>
@@ -7863,27 +7988,15 @@
                 <w:szCs w:val="28"/>
               </w:rPr>
             </w:pPr>
-            <w:proofErr w:type="spellStart"/>
-            <w:r>
-              <w:rPr>
-                <w:rFonts w:cs="Arial"/>
-                <w:b/>
-                <w:bCs/>
-                <w:sz w:val="28"/>
-                <w:szCs w:val="28"/>
-              </w:rPr>
-              <w:t>Padam</w:t>
-            </w:r>
-            <w:proofErr w:type="spellEnd"/>
-            <w:r>
-              <w:rPr>
-                <w:rFonts w:cs="Arial"/>
-                <w:b/>
-                <w:bCs/>
-                <w:sz w:val="28"/>
-                <w:szCs w:val="28"/>
-              </w:rPr>
-              <w:t xml:space="preserve"> No. </w:t>
+            <w:r>
+              <w:rPr>
+                <w:rFonts w:cs="Arial"/>
+                <w:b/>
+                <w:bCs/>
+                <w:sz w:val="28"/>
+                <w:szCs w:val="28"/>
+              </w:rPr>
+              <w:t xml:space="preserve">Padam No. </w:t>
             </w:r>
             <w:r>
               <w:rPr>
@@ -7910,27 +8023,15 @@
                 <w:szCs w:val="28"/>
               </w:rPr>
             </w:pPr>
-            <w:proofErr w:type="spellStart"/>
-            <w:r>
-              <w:rPr>
-                <w:rFonts w:cs="Arial"/>
-                <w:b/>
-                <w:bCs/>
-                <w:sz w:val="28"/>
-                <w:szCs w:val="28"/>
-              </w:rPr>
-              <w:t>Panchaati</w:t>
-            </w:r>
-            <w:proofErr w:type="spellEnd"/>
-            <w:r>
-              <w:rPr>
-                <w:rFonts w:cs="Arial"/>
-                <w:b/>
-                <w:bCs/>
-                <w:sz w:val="28"/>
-                <w:szCs w:val="28"/>
-              </w:rPr>
-              <w:t xml:space="preserve"> No. 5</w:t>
+            <w:r>
+              <w:rPr>
+                <w:rFonts w:cs="Arial"/>
+                <w:b/>
+                <w:bCs/>
+                <w:sz w:val="28"/>
+                <w:szCs w:val="28"/>
+              </w:rPr>
+              <w:t>Panchaati No. 5</w:t>
             </w:r>
             <w:r>
               <w:rPr>
@@ -8413,29 +8514,7 @@
                 <w:sz w:val="28"/>
                 <w:szCs w:val="28"/>
               </w:rPr>
-              <w:t xml:space="preserve">(no </w:t>
-            </w:r>
-            <w:proofErr w:type="spellStart"/>
-            <w:r>
-              <w:rPr>
-                <w:rFonts w:cs="Arial"/>
-                <w:b/>
-                <w:bCs/>
-                <w:sz w:val="28"/>
-                <w:szCs w:val="28"/>
-              </w:rPr>
-              <w:t>halant</w:t>
-            </w:r>
-            <w:proofErr w:type="spellEnd"/>
-            <w:r>
-              <w:rPr>
-                <w:rFonts w:cs="Arial"/>
-                <w:b/>
-                <w:bCs/>
-                <w:sz w:val="28"/>
-                <w:szCs w:val="28"/>
-              </w:rPr>
-              <w:t>)</w:t>
+              <w:t>(no halant)</w:t>
             </w:r>
           </w:p>
         </w:tc>
@@ -8516,20 +8595,8 @@
                 <w:sz w:val="28"/>
                 <w:szCs w:val="28"/>
               </w:rPr>
-              <w:t xml:space="preserve"> - </w:t>
-            </w:r>
-            <w:proofErr w:type="spellStart"/>
-            <w:r>
-              <w:rPr>
-                <w:rFonts w:cs="Arial"/>
-                <w:b/>
-                <w:bCs/>
-                <w:sz w:val="28"/>
-                <w:szCs w:val="28"/>
-              </w:rPr>
-              <w:t>Padam</w:t>
-            </w:r>
-            <w:proofErr w:type="spellEnd"/>
+              <w:t xml:space="preserve"> - Padam</w:t>
+            </w:r>
           </w:p>
           <w:p>
             <w:pPr>
@@ -8545,27 +8612,15 @@
                 <w:szCs w:val="28"/>
               </w:rPr>
             </w:pPr>
-            <w:proofErr w:type="spellStart"/>
-            <w:r>
-              <w:rPr>
-                <w:rFonts w:cs="Arial"/>
-                <w:b/>
-                <w:bCs/>
-                <w:sz w:val="28"/>
-                <w:szCs w:val="28"/>
-              </w:rPr>
-              <w:t>Padam</w:t>
-            </w:r>
-            <w:proofErr w:type="spellEnd"/>
-            <w:r>
-              <w:rPr>
-                <w:rFonts w:cs="Arial"/>
-                <w:b/>
-                <w:bCs/>
-                <w:sz w:val="28"/>
-                <w:szCs w:val="28"/>
-              </w:rPr>
-              <w:t xml:space="preserve"> No. </w:t>
+            <w:r>
+              <w:rPr>
+                <w:rFonts w:cs="Arial"/>
+                <w:b/>
+                <w:bCs/>
+                <w:sz w:val="28"/>
+                <w:szCs w:val="28"/>
+              </w:rPr>
+              <w:t xml:space="preserve">Padam No. </w:t>
             </w:r>
             <w:r>
               <w:rPr>
@@ -8592,27 +8647,15 @@
                 <w:szCs w:val="28"/>
               </w:rPr>
             </w:pPr>
-            <w:proofErr w:type="spellStart"/>
-            <w:r>
-              <w:rPr>
-                <w:rFonts w:cs="Arial"/>
-                <w:b/>
-                <w:bCs/>
-                <w:sz w:val="28"/>
-                <w:szCs w:val="28"/>
-              </w:rPr>
-              <w:t>Panchaati</w:t>
-            </w:r>
-            <w:proofErr w:type="spellEnd"/>
-            <w:r>
-              <w:rPr>
-                <w:rFonts w:cs="Arial"/>
-                <w:b/>
-                <w:bCs/>
-                <w:sz w:val="28"/>
-                <w:szCs w:val="28"/>
-              </w:rPr>
-              <w:t xml:space="preserve"> No. 5</w:t>
+            <w:r>
+              <w:rPr>
+                <w:rFonts w:cs="Arial"/>
+                <w:b/>
+                <w:bCs/>
+                <w:sz w:val="28"/>
+                <w:szCs w:val="28"/>
+              </w:rPr>
+              <w:t>Panchaati No. 5</w:t>
             </w:r>
             <w:r>
               <w:rPr>
@@ -9250,51 +9293,7 @@
           <w:u w:val="single"/>
         </w:rPr>
         <w:lastRenderedPageBreak/>
-        <w:t xml:space="preserve">TS </w:t>
-      </w:r>
-      <w:proofErr w:type="spellStart"/>
-      <w:r>
-        <w:rPr>
-          <w:b/>
-          <w:bCs/>
-          <w:sz w:val="32"/>
-          <w:szCs w:val="32"/>
-          <w:u w:val="single"/>
-        </w:rPr>
-        <w:t>Pada</w:t>
-      </w:r>
-      <w:proofErr w:type="spellEnd"/>
-      <w:r>
-        <w:rPr>
-          <w:b/>
-          <w:bCs/>
-          <w:sz w:val="32"/>
-          <w:szCs w:val="32"/>
-          <w:u w:val="single"/>
-        </w:rPr>
-        <w:t xml:space="preserve"> </w:t>
-      </w:r>
-      <w:proofErr w:type="spellStart"/>
-      <w:r>
-        <w:rPr>
-          <w:b/>
-          <w:bCs/>
-          <w:sz w:val="32"/>
-          <w:szCs w:val="32"/>
-          <w:u w:val="single"/>
-        </w:rPr>
-        <w:t>Paatam</w:t>
-      </w:r>
-      <w:proofErr w:type="spellEnd"/>
-      <w:r>
-        <w:rPr>
-          <w:b/>
-          <w:bCs/>
-          <w:sz w:val="32"/>
-          <w:szCs w:val="32"/>
-          <w:u w:val="single"/>
-        </w:rPr>
-        <w:t xml:space="preserve"> – TS 6.2 </w:t>
+        <w:t xml:space="preserve">TS Pada Paatam – TS 6.2 </w:t>
       </w:r>
       <w:r>
         <w:rPr>
@@ -9523,19 +9522,8 @@
                 <w:sz w:val="28"/>
                 <w:szCs w:val="28"/>
               </w:rPr>
-              <w:t xml:space="preserve">TS 6.2.6.1 – </w:t>
-            </w:r>
-            <w:proofErr w:type="spellStart"/>
-            <w:r>
-              <w:rPr>
-                <w:rFonts w:cs="Arial"/>
-                <w:b/>
-                <w:sz w:val="28"/>
-                <w:szCs w:val="28"/>
-              </w:rPr>
-              <w:t>Padam</w:t>
-            </w:r>
-            <w:proofErr w:type="spellEnd"/>
+              <w:t>TS 6.2.6.1 – Padam</w:t>
+            </w:r>
           </w:p>
           <w:p>
             <w:pPr>
@@ -9558,19 +9546,8 @@
                 <w:sz w:val="28"/>
                 <w:szCs w:val="28"/>
               </w:rPr>
-              <w:t xml:space="preserve">30th </w:t>
-            </w:r>
-            <w:proofErr w:type="spellStart"/>
-            <w:r>
-              <w:rPr>
-                <w:rFonts w:cs="Arial"/>
-                <w:b/>
-                <w:sz w:val="28"/>
-                <w:szCs w:val="28"/>
-              </w:rPr>
-              <w:t>Panchaati</w:t>
-            </w:r>
-            <w:proofErr w:type="spellEnd"/>
+              <w:t>30th Panchaati</w:t>
+            </w:r>
           </w:p>
         </w:tc>
         <w:tc>
@@ -9967,19 +9944,8 @@
                 <w:sz w:val="28"/>
                 <w:szCs w:val="28"/>
               </w:rPr>
-              <w:t xml:space="preserve">TS 6.2.7.4 – </w:t>
-            </w:r>
-            <w:proofErr w:type="spellStart"/>
-            <w:r>
-              <w:rPr>
-                <w:rFonts w:cs="Arial"/>
-                <w:b/>
-                <w:sz w:val="28"/>
-                <w:szCs w:val="28"/>
-              </w:rPr>
-              <w:t>Padam</w:t>
-            </w:r>
-            <w:proofErr w:type="spellEnd"/>
+              <w:t>TS 6.2.7.4 – Padam</w:t>
+            </w:r>
           </w:p>
           <w:p>
             <w:pPr>
@@ -10002,19 +9968,8 @@
                 <w:sz w:val="28"/>
                 <w:szCs w:val="28"/>
               </w:rPr>
-              <w:t xml:space="preserve">37th </w:t>
-            </w:r>
-            <w:proofErr w:type="spellStart"/>
-            <w:r>
-              <w:rPr>
-                <w:rFonts w:cs="Arial"/>
-                <w:b/>
-                <w:sz w:val="28"/>
-                <w:szCs w:val="28"/>
-              </w:rPr>
-              <w:t>Panchaati</w:t>
-            </w:r>
-            <w:proofErr w:type="spellEnd"/>
+              <w:t>37th Panchaati</w:t>
+            </w:r>
           </w:p>
           <w:p>
             <w:pPr>
@@ -10760,19 +10715,8 @@
                 <w:sz w:val="28"/>
                 <w:szCs w:val="28"/>
               </w:rPr>
-              <w:t xml:space="preserve">TS 6.2.8.4 – </w:t>
-            </w:r>
-            <w:proofErr w:type="spellStart"/>
-            <w:r>
-              <w:rPr>
-                <w:rFonts w:cs="Arial"/>
-                <w:b/>
-                <w:sz w:val="28"/>
-                <w:szCs w:val="28"/>
-              </w:rPr>
-              <w:t>Vaakyam</w:t>
-            </w:r>
-            <w:proofErr w:type="spellEnd"/>
+              <w:t>TS 6.2.8.4 – Vaakyam</w:t>
+            </w:r>
           </w:p>
           <w:p>
             <w:pPr>
@@ -10795,19 +10739,8 @@
                 <w:sz w:val="28"/>
                 <w:szCs w:val="28"/>
               </w:rPr>
-              <w:t xml:space="preserve">42nd </w:t>
-            </w:r>
-            <w:proofErr w:type="spellStart"/>
-            <w:r>
-              <w:rPr>
-                <w:rFonts w:cs="Arial"/>
-                <w:b/>
-                <w:sz w:val="28"/>
-                <w:szCs w:val="28"/>
-              </w:rPr>
-              <w:t>Panchaati</w:t>
-            </w:r>
-            <w:proofErr w:type="spellEnd"/>
+              <w:t>42nd Panchaati</w:t>
+            </w:r>
           </w:p>
           <w:p>
             <w:pPr>
@@ -11189,19 +11122,8 @@
                 <w:sz w:val="28"/>
                 <w:szCs w:val="28"/>
               </w:rPr>
-              <w:t xml:space="preserve">TS 6.2.8.5 – </w:t>
-            </w:r>
-            <w:proofErr w:type="spellStart"/>
-            <w:r>
-              <w:rPr>
-                <w:rFonts w:cs="Arial"/>
-                <w:b/>
-                <w:sz w:val="28"/>
-                <w:szCs w:val="28"/>
-              </w:rPr>
-              <w:t>Padam</w:t>
-            </w:r>
-            <w:proofErr w:type="spellEnd"/>
+              <w:t>TS 6.2.8.5 – Padam</w:t>
+            </w:r>
           </w:p>
           <w:p>
             <w:pPr>
@@ -11224,19 +11146,8 @@
                 <w:sz w:val="28"/>
                 <w:szCs w:val="28"/>
               </w:rPr>
-              <w:t xml:space="preserve">43rd </w:t>
-            </w:r>
-            <w:proofErr w:type="spellStart"/>
-            <w:r>
-              <w:rPr>
-                <w:rFonts w:cs="Arial"/>
-                <w:b/>
-                <w:sz w:val="28"/>
-                <w:szCs w:val="28"/>
-              </w:rPr>
-              <w:t>Panchaati</w:t>
-            </w:r>
-            <w:proofErr w:type="spellEnd"/>
+              <w:t>43rd Panchaati</w:t>
+            </w:r>
           </w:p>
         </w:tc>
         <w:tc>
@@ -11685,23 +11596,7 @@
                 <w:sz w:val="32"/>
                 <w:szCs w:val="32"/>
               </w:rPr>
-              <w:t xml:space="preserve">(it is </w:t>
-            </w:r>
-            <w:proofErr w:type="spellStart"/>
-            <w:r>
-              <w:rPr>
-                <w:sz w:val="32"/>
-                <w:szCs w:val="32"/>
-              </w:rPr>
-              <w:t>hraswam</w:t>
-            </w:r>
-            <w:proofErr w:type="spellEnd"/>
-            <w:r>
-              <w:rPr>
-                <w:sz w:val="32"/>
-                <w:szCs w:val="32"/>
-              </w:rPr>
-              <w:t>)</w:t>
+              <w:t>(it is hraswam)</w:t>
             </w:r>
           </w:p>
         </w:tc>
@@ -11741,19 +11636,8 @@
                 <w:sz w:val="28"/>
                 <w:szCs w:val="28"/>
               </w:rPr>
-              <w:t xml:space="preserve">TS 6.2.8.5 – </w:t>
-            </w:r>
-            <w:proofErr w:type="spellStart"/>
-            <w:r>
-              <w:rPr>
-                <w:rFonts w:cs="Arial"/>
-                <w:b/>
-                <w:sz w:val="28"/>
-                <w:szCs w:val="28"/>
-              </w:rPr>
-              <w:t>Padam</w:t>
-            </w:r>
-            <w:proofErr w:type="spellEnd"/>
+              <w:t>TS 6.2.8.5 – Padam</w:t>
+            </w:r>
           </w:p>
           <w:p>
             <w:pPr>
@@ -11776,19 +11660,8 @@
                 <w:sz w:val="28"/>
                 <w:szCs w:val="28"/>
               </w:rPr>
-              <w:t xml:space="preserve">43rd </w:t>
-            </w:r>
-            <w:proofErr w:type="spellStart"/>
-            <w:r>
-              <w:rPr>
-                <w:rFonts w:cs="Arial"/>
-                <w:b/>
-                <w:sz w:val="28"/>
-                <w:szCs w:val="28"/>
-              </w:rPr>
-              <w:t>Panchaati</w:t>
-            </w:r>
-            <w:proofErr w:type="spellEnd"/>
+              <w:t>43rd Panchaati</w:t>
+            </w:r>
           </w:p>
         </w:tc>
         <w:tc>
@@ -12247,19 +12120,8 @@
                 <w:szCs w:val="28"/>
               </w:rPr>
               <w:lastRenderedPageBreak/>
-              <w:t xml:space="preserve">TS 6.2.10.5 – </w:t>
-            </w:r>
-            <w:proofErr w:type="spellStart"/>
-            <w:r>
-              <w:rPr>
-                <w:rFonts w:cs="Arial"/>
-                <w:b/>
-                <w:sz w:val="28"/>
-                <w:szCs w:val="28"/>
-              </w:rPr>
-              <w:t>Vaakyam</w:t>
-            </w:r>
-            <w:proofErr w:type="spellEnd"/>
+              <w:t>TS 6.2.10.5 – Vaakyam</w:t>
+            </w:r>
           </w:p>
           <w:p>
             <w:pPr>
@@ -12283,19 +12145,8 @@
                 <w:sz w:val="28"/>
                 <w:szCs w:val="28"/>
               </w:rPr>
-              <w:t xml:space="preserve">53rd </w:t>
-            </w:r>
-            <w:proofErr w:type="spellStart"/>
-            <w:r>
-              <w:rPr>
-                <w:rFonts w:cs="Arial"/>
-                <w:b/>
-                <w:sz w:val="28"/>
-                <w:szCs w:val="28"/>
-              </w:rPr>
-              <w:t>Panchaati</w:t>
-            </w:r>
-            <w:proofErr w:type="spellEnd"/>
+              <w:t>53rd Panchaati</w:t>
+            </w:r>
           </w:p>
         </w:tc>
         <w:tc>
@@ -12643,19 +12494,8 @@
                 <w:sz w:val="28"/>
                 <w:szCs w:val="28"/>
               </w:rPr>
-              <w:t xml:space="preserve">TS 6.2.10.6 – </w:t>
-            </w:r>
-            <w:proofErr w:type="spellStart"/>
-            <w:r>
-              <w:rPr>
-                <w:rFonts w:cs="Arial"/>
-                <w:b/>
-                <w:sz w:val="28"/>
-                <w:szCs w:val="28"/>
-              </w:rPr>
-              <w:t>Padam</w:t>
-            </w:r>
-            <w:proofErr w:type="spellEnd"/>
+              <w:t>TS 6.2.10.6 – Padam</w:t>
+            </w:r>
           </w:p>
           <w:p>
             <w:pPr>
@@ -12678,19 +12518,8 @@
                 <w:sz w:val="28"/>
                 <w:szCs w:val="28"/>
               </w:rPr>
-              <w:t xml:space="preserve">54th </w:t>
-            </w:r>
-            <w:proofErr w:type="spellStart"/>
-            <w:r>
-              <w:rPr>
-                <w:rFonts w:cs="Arial"/>
-                <w:b/>
-                <w:sz w:val="28"/>
-                <w:szCs w:val="28"/>
-              </w:rPr>
-              <w:t>Panchaati</w:t>
-            </w:r>
-            <w:proofErr w:type="spellEnd"/>
+              <w:t>54th Panchaati</w:t>
+            </w:r>
           </w:p>
         </w:tc>
         <w:tc>
@@ -13614,19 +13443,8 @@
                 <w:sz w:val="28"/>
                 <w:szCs w:val="28"/>
               </w:rPr>
-              <w:t xml:space="preserve">TS 6.2.10.7 – </w:t>
-            </w:r>
-            <w:proofErr w:type="spellStart"/>
-            <w:r>
-              <w:rPr>
-                <w:rFonts w:cs="Arial"/>
-                <w:b/>
-                <w:sz w:val="28"/>
-                <w:szCs w:val="28"/>
-              </w:rPr>
-              <w:t>Vaakyam</w:t>
-            </w:r>
-            <w:proofErr w:type="spellEnd"/>
+              <w:t>TS 6.2.10.7 – Vaakyam</w:t>
+            </w:r>
           </w:p>
           <w:p>
             <w:pPr>
@@ -13649,19 +13467,8 @@
                 <w:sz w:val="28"/>
                 <w:szCs w:val="28"/>
               </w:rPr>
-              <w:t xml:space="preserve">55th </w:t>
-            </w:r>
-            <w:proofErr w:type="spellStart"/>
-            <w:r>
-              <w:rPr>
-                <w:rFonts w:cs="Arial"/>
-                <w:b/>
-                <w:sz w:val="28"/>
-                <w:szCs w:val="28"/>
-              </w:rPr>
-              <w:t>Panchaati</w:t>
-            </w:r>
-            <w:proofErr w:type="spellEnd"/>
+              <w:t>55th Panchaati</w:t>
+            </w:r>
           </w:p>
           <w:p>
             <w:pPr>
@@ -14319,19 +14126,8 @@
                 <w:sz w:val="28"/>
                 <w:szCs w:val="28"/>
               </w:rPr>
-              <w:t xml:space="preserve">TS 6.2.10.7 – </w:t>
-            </w:r>
-            <w:proofErr w:type="spellStart"/>
-            <w:r>
-              <w:rPr>
-                <w:rFonts w:cs="Arial"/>
-                <w:b/>
-                <w:sz w:val="28"/>
-                <w:szCs w:val="28"/>
-              </w:rPr>
-              <w:t>Padam</w:t>
-            </w:r>
-            <w:proofErr w:type="spellEnd"/>
+              <w:t>TS 6.2.10.7 – Padam</w:t>
+            </w:r>
           </w:p>
           <w:p>
             <w:pPr>
@@ -14354,19 +14150,8 @@
                 <w:sz w:val="28"/>
                 <w:szCs w:val="28"/>
               </w:rPr>
-              <w:t xml:space="preserve">55th </w:t>
-            </w:r>
-            <w:proofErr w:type="spellStart"/>
-            <w:r>
-              <w:rPr>
-                <w:rFonts w:cs="Arial"/>
-                <w:b/>
-                <w:sz w:val="28"/>
-                <w:szCs w:val="28"/>
-              </w:rPr>
-              <w:t>Panchaati</w:t>
-            </w:r>
-            <w:proofErr w:type="spellEnd"/>
+              <w:t>55th Panchaati</w:t>
+            </w:r>
           </w:p>
         </w:tc>
         <w:tc>
@@ -15109,20 +14894,8 @@
                 <w:sz w:val="28"/>
                 <w:szCs w:val="28"/>
               </w:rPr>
-              <w:lastRenderedPageBreak/>
-              <w:t xml:space="preserve">TS 6.2.11.1 – </w:t>
-            </w:r>
-            <w:proofErr w:type="spellStart"/>
-            <w:r>
-              <w:rPr>
-                <w:rFonts w:cs="Arial"/>
-                <w:b/>
-                <w:sz w:val="28"/>
-                <w:szCs w:val="28"/>
-              </w:rPr>
-              <w:t>Vaakyam</w:t>
-            </w:r>
-            <w:proofErr w:type="spellEnd"/>
+              <w:t>TS 6.2.11.1 – Vaakyam</w:t>
+            </w:r>
           </w:p>
           <w:p>
             <w:pPr>
@@ -15146,19 +14919,8 @@
                 <w:sz w:val="28"/>
                 <w:szCs w:val="28"/>
               </w:rPr>
-              <w:t xml:space="preserve">56th </w:t>
-            </w:r>
-            <w:proofErr w:type="spellStart"/>
-            <w:r>
-              <w:rPr>
-                <w:rFonts w:cs="Arial"/>
-                <w:b/>
-                <w:sz w:val="28"/>
-                <w:szCs w:val="28"/>
-              </w:rPr>
-              <w:t>Panchaati</w:t>
-            </w:r>
-            <w:proofErr w:type="spellEnd"/>
+              <w:t>56th Panchaati</w:t>
+            </w:r>
           </w:p>
         </w:tc>
         <w:tc>
@@ -15520,19 +15282,9 @@
                 <w:sz w:val="28"/>
                 <w:szCs w:val="28"/>
               </w:rPr>
-              <w:t xml:space="preserve">TS 6.2.11.1 – </w:t>
-            </w:r>
-            <w:proofErr w:type="spellStart"/>
-            <w:r>
-              <w:rPr>
-                <w:rFonts w:cs="Arial"/>
-                <w:b/>
-                <w:sz w:val="28"/>
-                <w:szCs w:val="28"/>
-              </w:rPr>
-              <w:t>Padam</w:t>
-            </w:r>
-            <w:proofErr w:type="spellEnd"/>
+              <w:lastRenderedPageBreak/>
+              <w:t>TS 6.2.11.1 – Padam</w:t>
+            </w:r>
           </w:p>
           <w:p>
             <w:pPr>
@@ -15556,19 +15308,8 @@
                 <w:sz w:val="28"/>
                 <w:szCs w:val="28"/>
               </w:rPr>
-              <w:t xml:space="preserve">56th </w:t>
-            </w:r>
-            <w:proofErr w:type="spellStart"/>
-            <w:r>
-              <w:rPr>
-                <w:rFonts w:cs="Arial"/>
-                <w:b/>
-                <w:sz w:val="28"/>
-                <w:szCs w:val="28"/>
-              </w:rPr>
-              <w:t>Panchaati</w:t>
-            </w:r>
-            <w:proofErr w:type="spellEnd"/>
+              <w:t>56th Panchaati</w:t>
+            </w:r>
           </w:p>
         </w:tc>
         <w:tc>
@@ -16290,23 +16031,7 @@
                 <w:sz w:val="32"/>
                 <w:szCs w:val="32"/>
               </w:rPr>
-              <w:t xml:space="preserve">(it is </w:t>
-            </w:r>
-            <w:proofErr w:type="spellStart"/>
-            <w:r>
-              <w:rPr>
-                <w:sz w:val="32"/>
-                <w:szCs w:val="32"/>
-              </w:rPr>
-              <w:t>hraswam</w:t>
-            </w:r>
-            <w:proofErr w:type="spellEnd"/>
-            <w:r>
-              <w:rPr>
-                <w:sz w:val="32"/>
-                <w:szCs w:val="32"/>
-              </w:rPr>
-              <w:t>)</w:t>
+              <w:t>(it is hraswam)</w:t>
             </w:r>
           </w:p>
         </w:tc>
@@ -16352,42 +16077,8 @@
           <w:szCs w:val="32"/>
           <w:u w:val="single"/>
         </w:rPr>
-        <w:t xml:space="preserve"> </w:t>
+        <w:t xml:space="preserve"> Pada Paatam</w:t>
       </w:r>
-      <w:proofErr w:type="spellStart"/>
-      <w:r>
-        <w:rPr>
-          <w:b/>
-          <w:bCs/>
-          <w:sz w:val="32"/>
-          <w:szCs w:val="32"/>
-          <w:u w:val="single"/>
-        </w:rPr>
-        <w:t>Pada</w:t>
-      </w:r>
-      <w:proofErr w:type="spellEnd"/>
-      <w:r>
-        <w:rPr>
-          <w:b/>
-          <w:bCs/>
-          <w:sz w:val="32"/>
-          <w:szCs w:val="32"/>
-          <w:u w:val="single"/>
-        </w:rPr>
-        <w:t xml:space="preserve"> </w:t>
-      </w:r>
-      <w:proofErr w:type="spellStart"/>
-      <w:r>
-        <w:rPr>
-          <w:b/>
-          <w:bCs/>
-          <w:sz w:val="32"/>
-          <w:szCs w:val="32"/>
-          <w:u w:val="single"/>
-        </w:rPr>
-        <w:t>Paatam</w:t>
-      </w:r>
-      <w:proofErr w:type="spellEnd"/>
       <w:r>
         <w:rPr>
           <w:b/>
@@ -16673,21 +16364,8 @@
                 <w:szCs w:val="28"/>
                 <w:lang w:bidi="ta-IN"/>
               </w:rPr>
-              <w:t xml:space="preserve">6.2.10.3 </w:t>
-            </w:r>
-            <w:proofErr w:type="spellStart"/>
-            <w:r>
-              <w:rPr>
-                <w:rFonts w:cs="Latha"/>
-                <w:b/>
-                <w:bCs/>
-                <w:sz w:val="28"/>
-                <w:szCs w:val="28"/>
-                <w:lang w:bidi="ta-IN"/>
-              </w:rPr>
-              <w:t>Padam</w:t>
-            </w:r>
-            <w:proofErr w:type="spellEnd"/>
+              <w:t>6.2.10.3 Padam</w:t>
+            </w:r>
           </w:p>
         </w:tc>
         <w:tc>
@@ -17036,7 +16714,7 @@
 </file>
 
 <file path=word/endnotes.xml><?xml version="1.0" encoding="utf-8"?>
-<w:endnotes xmlns:wpc="http://schemas.microsoft.com/office/word/2010/wordprocessingCanvas" xmlns:cx="http://schemas.microsoft.com/office/drawing/2014/chartex" xmlns:cx1="http://schemas.microsoft.com/office/drawing/2015/9/8/chartex" xmlns:mc="http://schemas.openxmlformats.org/markup-compatibility/2006" xmlns:o="urn:schemas-microsoft-com:office:office" xmlns:r="http://schemas.openxmlformats.org/officeDocument/2006/relationships" xmlns:m="http://schemas.openxmlformats.org/officeDocument/2006/math" xmlns:v="urn:schemas-microsoft-com:vml" xmlns:wp14="http://schemas.microsoft.com/office/word/2010/wordprocessingDrawing" xmlns:wp="http://schemas.openxmlformats.org/drawingml/2006/wordprocessingDrawing" xmlns:w10="urn:schemas-microsoft-com:office:word" xmlns:w="http://schemas.openxmlformats.org/wordprocessingml/2006/main" xmlns:w14="http://schemas.microsoft.com/office/word/2010/wordml" xmlns:w15="http://schemas.microsoft.com/office/word/2012/wordml" xmlns:w16se="http://schemas.microsoft.com/office/word/2015/wordml/symex" xmlns:wpg="http://schemas.microsoft.com/office/word/2010/wordprocessingGroup" xmlns:wpi="http://schemas.microsoft.com/office/word/2010/wordprocessingInk" xmlns:wne="http://schemas.microsoft.com/office/word/2006/wordml" xmlns:wps="http://schemas.microsoft.com/office/word/2010/wordprocessingShape" mc:Ignorable="w14 w15 w16se wp14">
+<w:endnotes xmlns:wpc="http://schemas.microsoft.com/office/word/2010/wordprocessingCanvas" xmlns:cx="http://schemas.microsoft.com/office/drawing/2014/chartex" xmlns:cx1="http://schemas.microsoft.com/office/drawing/2015/9/8/chartex" xmlns:cx2="http://schemas.microsoft.com/office/drawing/2015/10/21/chartex" xmlns:cx3="http://schemas.microsoft.com/office/drawing/2016/5/9/chartex" xmlns:cx4="http://schemas.microsoft.com/office/drawing/2016/5/10/chartex" xmlns:cx5="http://schemas.microsoft.com/office/drawing/2016/5/11/chartex" xmlns:cx6="http://schemas.microsoft.com/office/drawing/2016/5/12/chartex" xmlns:cx7="http://schemas.microsoft.com/office/drawing/2016/5/13/chartex" xmlns:cx8="http://schemas.microsoft.com/office/drawing/2016/5/14/chartex" xmlns:mc="http://schemas.openxmlformats.org/markup-compatibility/2006" xmlns:aink="http://schemas.microsoft.com/office/drawing/2016/ink" xmlns:am3d="http://schemas.microsoft.com/office/drawing/2017/model3d" xmlns:o="urn:schemas-microsoft-com:office:office" xmlns:oel="http://schemas.microsoft.com/office/2019/extlst" xmlns:r="http://schemas.openxmlformats.org/officeDocument/2006/relationships" xmlns:m="http://schemas.openxmlformats.org/officeDocument/2006/math" xmlns:v="urn:schemas-microsoft-com:vml" xmlns:wp14="http://schemas.microsoft.com/office/word/2010/wordprocessingDrawing" xmlns:wp="http://schemas.openxmlformats.org/drawingml/2006/wordprocessingDrawing" xmlns:w10="urn:schemas-microsoft-com:office:word" xmlns:w="http://schemas.openxmlformats.org/wordprocessingml/2006/main" xmlns:w14="http://schemas.microsoft.com/office/word/2010/wordml" xmlns:w15="http://schemas.microsoft.com/office/word/2012/wordml" xmlns:w16cex="http://schemas.microsoft.com/office/word/2018/wordml/cex" xmlns:w16cid="http://schemas.microsoft.com/office/word/2016/wordml/cid" xmlns:w16="http://schemas.microsoft.com/office/word/2018/wordml" xmlns:w16sdtdh="http://schemas.microsoft.com/office/word/2020/wordml/sdtdatahash" xmlns:w16se="http://schemas.microsoft.com/office/word/2015/wordml/symex" xmlns:wpg="http://schemas.microsoft.com/office/word/2010/wordprocessingGroup" xmlns:wpi="http://schemas.microsoft.com/office/word/2010/wordprocessingInk" xmlns:wne="http://schemas.microsoft.com/office/word/2006/wordml" xmlns:wps="http://schemas.microsoft.com/office/word/2010/wordprocessingShape" mc:Ignorable="w14 w15 w16se w16cid w16 w16cex w16sdtdh wp14">
   <w:endnote w:type="separator" w:id="-1">
     <w:p>
       <w:pPr>
@@ -17061,7 +16739,7 @@
 </file>
 
 <file path=word/footer1.xml><?xml version="1.0" encoding="utf-8"?>
-<w:ftr xmlns:wpc="http://schemas.microsoft.com/office/word/2010/wordprocessingCanvas" xmlns:cx="http://schemas.microsoft.com/office/drawing/2014/chartex" xmlns:cx1="http://schemas.microsoft.com/office/drawing/2015/9/8/chartex" xmlns:mc="http://schemas.openxmlformats.org/markup-compatibility/2006" xmlns:o="urn:schemas-microsoft-com:office:office" xmlns:r="http://schemas.openxmlformats.org/officeDocument/2006/relationships" xmlns:m="http://schemas.openxmlformats.org/officeDocument/2006/math" xmlns:v="urn:schemas-microsoft-com:vml" xmlns:wp14="http://schemas.microsoft.com/office/word/2010/wordprocessingDrawing" xmlns:wp="http://schemas.openxmlformats.org/drawingml/2006/wordprocessingDrawing" xmlns:w10="urn:schemas-microsoft-com:office:word" xmlns:w="http://schemas.openxmlformats.org/wordprocessingml/2006/main" xmlns:w14="http://schemas.microsoft.com/office/word/2010/wordml" xmlns:w15="http://schemas.microsoft.com/office/word/2012/wordml" xmlns:w16se="http://schemas.microsoft.com/office/word/2015/wordml/symex" xmlns:wpg="http://schemas.microsoft.com/office/word/2010/wordprocessingGroup" xmlns:wpi="http://schemas.microsoft.com/office/word/2010/wordprocessingInk" xmlns:wne="http://schemas.microsoft.com/office/word/2006/wordml" xmlns:wps="http://schemas.microsoft.com/office/word/2010/wordprocessingShape" mc:Ignorable="w14 w15 w16se wp14">
+<w:ftr xmlns:wpc="http://schemas.microsoft.com/office/word/2010/wordprocessingCanvas" xmlns:cx="http://schemas.microsoft.com/office/drawing/2014/chartex" xmlns:cx1="http://schemas.microsoft.com/office/drawing/2015/9/8/chartex" xmlns:cx2="http://schemas.microsoft.com/office/drawing/2015/10/21/chartex" xmlns:cx3="http://schemas.microsoft.com/office/drawing/2016/5/9/chartex" xmlns:cx4="http://schemas.microsoft.com/office/drawing/2016/5/10/chartex" xmlns:cx5="http://schemas.microsoft.com/office/drawing/2016/5/11/chartex" xmlns:cx6="http://schemas.microsoft.com/office/drawing/2016/5/12/chartex" xmlns:cx7="http://schemas.microsoft.com/office/drawing/2016/5/13/chartex" xmlns:cx8="http://schemas.microsoft.com/office/drawing/2016/5/14/chartex" xmlns:mc="http://schemas.openxmlformats.org/markup-compatibility/2006" xmlns:aink="http://schemas.microsoft.com/office/drawing/2016/ink" xmlns:am3d="http://schemas.microsoft.com/office/drawing/2017/model3d" xmlns:o="urn:schemas-microsoft-com:office:office" xmlns:oel="http://schemas.microsoft.com/office/2019/extlst" xmlns:r="http://schemas.openxmlformats.org/officeDocument/2006/relationships" xmlns:m="http://schemas.openxmlformats.org/officeDocument/2006/math" xmlns:v="urn:schemas-microsoft-com:vml" xmlns:wp14="http://schemas.microsoft.com/office/word/2010/wordprocessingDrawing" xmlns:wp="http://schemas.openxmlformats.org/drawingml/2006/wordprocessingDrawing" xmlns:w10="urn:schemas-microsoft-com:office:word" xmlns:w="http://schemas.openxmlformats.org/wordprocessingml/2006/main" xmlns:w14="http://schemas.microsoft.com/office/word/2010/wordml" xmlns:w15="http://schemas.microsoft.com/office/word/2012/wordml" xmlns:w16cex="http://schemas.microsoft.com/office/word/2018/wordml/cex" xmlns:w16cid="http://schemas.microsoft.com/office/word/2016/wordml/cid" xmlns:w16="http://schemas.microsoft.com/office/word/2018/wordml" xmlns:w16sdtdh="http://schemas.microsoft.com/office/word/2020/wordml/sdtdatahash" xmlns:w16se="http://schemas.microsoft.com/office/word/2015/wordml/symex" xmlns:wpg="http://schemas.microsoft.com/office/word/2010/wordprocessingGroup" xmlns:wpi="http://schemas.microsoft.com/office/word/2010/wordprocessingInk" xmlns:wne="http://schemas.microsoft.com/office/word/2006/wordml" xmlns:wps="http://schemas.microsoft.com/office/word/2010/wordprocessingShape" mc:Ignorable="w14 w15 w16se w16cid w16 w16cex w16sdtdh wp14">
   <w:p>
     <w:pPr>
       <w:pStyle w:val="Footer"/>
@@ -17218,7 +16896,7 @@
 </file>
 
 <file path=word/footer2.xml><?xml version="1.0" encoding="utf-8"?>
-<w:ftr xmlns:wpc="http://schemas.microsoft.com/office/word/2010/wordprocessingCanvas" xmlns:cx="http://schemas.microsoft.com/office/drawing/2014/chartex" xmlns:cx1="http://schemas.microsoft.com/office/drawing/2015/9/8/chartex" xmlns:mc="http://schemas.openxmlformats.org/markup-compatibility/2006" xmlns:o="urn:schemas-microsoft-com:office:office" xmlns:r="http://schemas.openxmlformats.org/officeDocument/2006/relationships" xmlns:m="http://schemas.openxmlformats.org/officeDocument/2006/math" xmlns:v="urn:schemas-microsoft-com:vml" xmlns:wp14="http://schemas.microsoft.com/office/word/2010/wordprocessingDrawing" xmlns:wp="http://schemas.openxmlformats.org/drawingml/2006/wordprocessingDrawing" xmlns:w10="urn:schemas-microsoft-com:office:word" xmlns:w="http://schemas.openxmlformats.org/wordprocessingml/2006/main" xmlns:w14="http://schemas.microsoft.com/office/word/2010/wordml" xmlns:w15="http://schemas.microsoft.com/office/word/2012/wordml" xmlns:w16se="http://schemas.microsoft.com/office/word/2015/wordml/symex" xmlns:wpg="http://schemas.microsoft.com/office/word/2010/wordprocessingGroup" xmlns:wpi="http://schemas.microsoft.com/office/word/2010/wordprocessingInk" xmlns:wne="http://schemas.microsoft.com/office/word/2006/wordml" xmlns:wps="http://schemas.microsoft.com/office/word/2010/wordprocessingShape" mc:Ignorable="w14 w15 w16se wp14">
+<w:ftr xmlns:wpc="http://schemas.microsoft.com/office/word/2010/wordprocessingCanvas" xmlns:cx="http://schemas.microsoft.com/office/drawing/2014/chartex" xmlns:cx1="http://schemas.microsoft.com/office/drawing/2015/9/8/chartex" xmlns:cx2="http://schemas.microsoft.com/office/drawing/2015/10/21/chartex" xmlns:cx3="http://schemas.microsoft.com/office/drawing/2016/5/9/chartex" xmlns:cx4="http://schemas.microsoft.com/office/drawing/2016/5/10/chartex" xmlns:cx5="http://schemas.microsoft.com/office/drawing/2016/5/11/chartex" xmlns:cx6="http://schemas.microsoft.com/office/drawing/2016/5/12/chartex" xmlns:cx7="http://schemas.microsoft.com/office/drawing/2016/5/13/chartex" xmlns:cx8="http://schemas.microsoft.com/office/drawing/2016/5/14/chartex" xmlns:mc="http://schemas.openxmlformats.org/markup-compatibility/2006" xmlns:aink="http://schemas.microsoft.com/office/drawing/2016/ink" xmlns:am3d="http://schemas.microsoft.com/office/drawing/2017/model3d" xmlns:o="urn:schemas-microsoft-com:office:office" xmlns:oel="http://schemas.microsoft.com/office/2019/extlst" xmlns:r="http://schemas.openxmlformats.org/officeDocument/2006/relationships" xmlns:m="http://schemas.openxmlformats.org/officeDocument/2006/math" xmlns:v="urn:schemas-microsoft-com:vml" xmlns:wp14="http://schemas.microsoft.com/office/word/2010/wordprocessingDrawing" xmlns:wp="http://schemas.openxmlformats.org/drawingml/2006/wordprocessingDrawing" xmlns:w10="urn:schemas-microsoft-com:office:word" xmlns:w="http://schemas.openxmlformats.org/wordprocessingml/2006/main" xmlns:w14="http://schemas.microsoft.com/office/word/2010/wordml" xmlns:w15="http://schemas.microsoft.com/office/word/2012/wordml" xmlns:w16cex="http://schemas.microsoft.com/office/word/2018/wordml/cex" xmlns:w16cid="http://schemas.microsoft.com/office/word/2016/wordml/cid" xmlns:w16="http://schemas.microsoft.com/office/word/2018/wordml" xmlns:w16sdtdh="http://schemas.microsoft.com/office/word/2020/wordml/sdtdatahash" xmlns:w16se="http://schemas.microsoft.com/office/word/2015/wordml/symex" xmlns:wpg="http://schemas.microsoft.com/office/word/2010/wordprocessingGroup" xmlns:wpi="http://schemas.microsoft.com/office/word/2010/wordprocessingInk" xmlns:wne="http://schemas.microsoft.com/office/word/2006/wordml" xmlns:wps="http://schemas.microsoft.com/office/word/2010/wordprocessingShape" mc:Ignorable="w14 w15 w16se w16cid w16 w16cex w16sdtdh wp14">
   <w:p>
     <w:pPr>
       <w:pBdr>
@@ -17424,7 +17102,7 @@
 </file>
 
 <file path=word/footnotes.xml><?xml version="1.0" encoding="utf-8"?>
-<w:footnotes xmlns:wpc="http://schemas.microsoft.com/office/word/2010/wordprocessingCanvas" xmlns:cx="http://schemas.microsoft.com/office/drawing/2014/chartex" xmlns:cx1="http://schemas.microsoft.com/office/drawing/2015/9/8/chartex" xmlns:mc="http://schemas.openxmlformats.org/markup-compatibility/2006" xmlns:o="urn:schemas-microsoft-com:office:office" xmlns:r="http://schemas.openxmlformats.org/officeDocument/2006/relationships" xmlns:m="http://schemas.openxmlformats.org/officeDocument/2006/math" xmlns:v="urn:schemas-microsoft-com:vml" xmlns:wp14="http://schemas.microsoft.com/office/word/2010/wordprocessingDrawing" xmlns:wp="http://schemas.openxmlformats.org/drawingml/2006/wordprocessingDrawing" xmlns:w10="urn:schemas-microsoft-com:office:word" xmlns:w="http://schemas.openxmlformats.org/wordprocessingml/2006/main" xmlns:w14="http://schemas.microsoft.com/office/word/2010/wordml" xmlns:w15="http://schemas.microsoft.com/office/word/2012/wordml" xmlns:w16se="http://schemas.microsoft.com/office/word/2015/wordml/symex" xmlns:wpg="http://schemas.microsoft.com/office/word/2010/wordprocessingGroup" xmlns:wpi="http://schemas.microsoft.com/office/word/2010/wordprocessingInk" xmlns:wne="http://schemas.microsoft.com/office/word/2006/wordml" xmlns:wps="http://schemas.microsoft.com/office/word/2010/wordprocessingShape" mc:Ignorable="w14 w15 w16se wp14">
+<w:footnotes xmlns:wpc="http://schemas.microsoft.com/office/word/2010/wordprocessingCanvas" xmlns:cx="http://schemas.microsoft.com/office/drawing/2014/chartex" xmlns:cx1="http://schemas.microsoft.com/office/drawing/2015/9/8/chartex" xmlns:cx2="http://schemas.microsoft.com/office/drawing/2015/10/21/chartex" xmlns:cx3="http://schemas.microsoft.com/office/drawing/2016/5/9/chartex" xmlns:cx4="http://schemas.microsoft.com/office/drawing/2016/5/10/chartex" xmlns:cx5="http://schemas.microsoft.com/office/drawing/2016/5/11/chartex" xmlns:cx6="http://schemas.microsoft.com/office/drawing/2016/5/12/chartex" xmlns:cx7="http://schemas.microsoft.com/office/drawing/2016/5/13/chartex" xmlns:cx8="http://schemas.microsoft.com/office/drawing/2016/5/14/chartex" xmlns:mc="http://schemas.openxmlformats.org/markup-compatibility/2006" xmlns:aink="http://schemas.microsoft.com/office/drawing/2016/ink" xmlns:am3d="http://schemas.microsoft.com/office/drawing/2017/model3d" xmlns:o="urn:schemas-microsoft-com:office:office" xmlns:oel="http://schemas.microsoft.com/office/2019/extlst" xmlns:r="http://schemas.openxmlformats.org/officeDocument/2006/relationships" xmlns:m="http://schemas.openxmlformats.org/officeDocument/2006/math" xmlns:v="urn:schemas-microsoft-com:vml" xmlns:wp14="http://schemas.microsoft.com/office/word/2010/wordprocessingDrawing" xmlns:wp="http://schemas.openxmlformats.org/drawingml/2006/wordprocessingDrawing" xmlns:w10="urn:schemas-microsoft-com:office:word" xmlns:w="http://schemas.openxmlformats.org/wordprocessingml/2006/main" xmlns:w14="http://schemas.microsoft.com/office/word/2010/wordml" xmlns:w15="http://schemas.microsoft.com/office/word/2012/wordml" xmlns:w16cex="http://schemas.microsoft.com/office/word/2018/wordml/cex" xmlns:w16cid="http://schemas.microsoft.com/office/word/2016/wordml/cid" xmlns:w16="http://schemas.microsoft.com/office/word/2018/wordml" xmlns:w16sdtdh="http://schemas.microsoft.com/office/word/2020/wordml/sdtdatahash" xmlns:w16se="http://schemas.microsoft.com/office/word/2015/wordml/symex" xmlns:wpg="http://schemas.microsoft.com/office/word/2010/wordprocessingGroup" xmlns:wpi="http://schemas.microsoft.com/office/word/2010/wordprocessingInk" xmlns:wne="http://schemas.microsoft.com/office/word/2006/wordml" xmlns:wps="http://schemas.microsoft.com/office/word/2010/wordprocessingShape" mc:Ignorable="w14 w15 w16se w16cid w16 w16cex w16sdtdh wp14">
   <w:footnote w:type="separator" w:id="-1">
     <w:p>
       <w:pPr>
@@ -17449,7 +17127,7 @@
 </file>
 
 <file path=word/header1.xml><?xml version="1.0" encoding="utf-8"?>
-<w:hdr xmlns:wpc="http://schemas.microsoft.com/office/word/2010/wordprocessingCanvas" xmlns:cx="http://schemas.microsoft.com/office/drawing/2014/chartex" xmlns:cx1="http://schemas.microsoft.com/office/drawing/2015/9/8/chartex" xmlns:mc="http://schemas.openxmlformats.org/markup-compatibility/2006" xmlns:o="urn:schemas-microsoft-com:office:office" xmlns:r="http://schemas.openxmlformats.org/officeDocument/2006/relationships" xmlns:m="http://schemas.openxmlformats.org/officeDocument/2006/math" xmlns:v="urn:schemas-microsoft-com:vml" xmlns:wp14="http://schemas.microsoft.com/office/word/2010/wordprocessingDrawing" xmlns:wp="http://schemas.openxmlformats.org/drawingml/2006/wordprocessingDrawing" xmlns:w10="urn:schemas-microsoft-com:office:word" xmlns:w="http://schemas.openxmlformats.org/wordprocessingml/2006/main" xmlns:w14="http://schemas.microsoft.com/office/word/2010/wordml" xmlns:w15="http://schemas.microsoft.com/office/word/2012/wordml" xmlns:w16se="http://schemas.microsoft.com/office/word/2015/wordml/symex" xmlns:wpg="http://schemas.microsoft.com/office/word/2010/wordprocessingGroup" xmlns:wpi="http://schemas.microsoft.com/office/word/2010/wordprocessingInk" xmlns:wne="http://schemas.microsoft.com/office/word/2006/wordml" xmlns:wps="http://schemas.microsoft.com/office/word/2010/wordprocessingShape" mc:Ignorable="w14 w15 w16se wp14">
+<w:hdr xmlns:wpc="http://schemas.microsoft.com/office/word/2010/wordprocessingCanvas" xmlns:cx="http://schemas.microsoft.com/office/drawing/2014/chartex" xmlns:cx1="http://schemas.microsoft.com/office/drawing/2015/9/8/chartex" xmlns:cx2="http://schemas.microsoft.com/office/drawing/2015/10/21/chartex" xmlns:cx3="http://schemas.microsoft.com/office/drawing/2016/5/9/chartex" xmlns:cx4="http://schemas.microsoft.com/office/drawing/2016/5/10/chartex" xmlns:cx5="http://schemas.microsoft.com/office/drawing/2016/5/11/chartex" xmlns:cx6="http://schemas.microsoft.com/office/drawing/2016/5/12/chartex" xmlns:cx7="http://schemas.microsoft.com/office/drawing/2016/5/13/chartex" xmlns:cx8="http://schemas.microsoft.com/office/drawing/2016/5/14/chartex" xmlns:mc="http://schemas.openxmlformats.org/markup-compatibility/2006" xmlns:aink="http://schemas.microsoft.com/office/drawing/2016/ink" xmlns:am3d="http://schemas.microsoft.com/office/drawing/2017/model3d" xmlns:o="urn:schemas-microsoft-com:office:office" xmlns:oel="http://schemas.microsoft.com/office/2019/extlst" xmlns:r="http://schemas.openxmlformats.org/officeDocument/2006/relationships" xmlns:m="http://schemas.openxmlformats.org/officeDocument/2006/math" xmlns:v="urn:schemas-microsoft-com:vml" xmlns:wp14="http://schemas.microsoft.com/office/word/2010/wordprocessingDrawing" xmlns:wp="http://schemas.openxmlformats.org/drawingml/2006/wordprocessingDrawing" xmlns:w10="urn:schemas-microsoft-com:office:word" xmlns:w="http://schemas.openxmlformats.org/wordprocessingml/2006/main" xmlns:w14="http://schemas.microsoft.com/office/word/2010/wordml" xmlns:w15="http://schemas.microsoft.com/office/word/2012/wordml" xmlns:w16cex="http://schemas.microsoft.com/office/word/2018/wordml/cex" xmlns:w16cid="http://schemas.microsoft.com/office/word/2016/wordml/cid" xmlns:w16="http://schemas.microsoft.com/office/word/2018/wordml" xmlns:w16sdtdh="http://schemas.microsoft.com/office/word/2020/wordml/sdtdatahash" xmlns:w16se="http://schemas.microsoft.com/office/word/2015/wordml/symex" xmlns:wpg="http://schemas.microsoft.com/office/word/2010/wordprocessingGroup" xmlns:wpi="http://schemas.microsoft.com/office/word/2010/wordprocessingInk" xmlns:wne="http://schemas.microsoft.com/office/word/2006/wordml" xmlns:wps="http://schemas.microsoft.com/office/word/2010/wordprocessingShape" mc:Ignorable="w14 w15 w16se w16cid w16 w16cex w16sdtdh wp14">
   <w:p>
     <w:pPr>
       <w:pStyle w:val="Header"/>
@@ -17462,7 +17140,7 @@
 </file>
 
 <file path=word/header2.xml><?xml version="1.0" encoding="utf-8"?>
-<w:hdr xmlns:wpc="http://schemas.microsoft.com/office/word/2010/wordprocessingCanvas" xmlns:cx="http://schemas.microsoft.com/office/drawing/2014/chartex" xmlns:cx1="http://schemas.microsoft.com/office/drawing/2015/9/8/chartex" xmlns:mc="http://schemas.openxmlformats.org/markup-compatibility/2006" xmlns:o="urn:schemas-microsoft-com:office:office" xmlns:r="http://schemas.openxmlformats.org/officeDocument/2006/relationships" xmlns:m="http://schemas.openxmlformats.org/officeDocument/2006/math" xmlns:v="urn:schemas-microsoft-com:vml" xmlns:wp14="http://schemas.microsoft.com/office/word/2010/wordprocessingDrawing" xmlns:wp="http://schemas.openxmlformats.org/drawingml/2006/wordprocessingDrawing" xmlns:w10="urn:schemas-microsoft-com:office:word" xmlns:w="http://schemas.openxmlformats.org/wordprocessingml/2006/main" xmlns:w14="http://schemas.microsoft.com/office/word/2010/wordml" xmlns:w15="http://schemas.microsoft.com/office/word/2012/wordml" xmlns:w16se="http://schemas.microsoft.com/office/word/2015/wordml/symex" xmlns:wpg="http://schemas.microsoft.com/office/word/2010/wordprocessingGroup" xmlns:wpi="http://schemas.microsoft.com/office/word/2010/wordprocessingInk" xmlns:wne="http://schemas.microsoft.com/office/word/2006/wordml" xmlns:wps="http://schemas.microsoft.com/office/word/2010/wordprocessingShape" mc:Ignorable="w14 w15 w16se wp14">
+<w:hdr xmlns:wpc="http://schemas.microsoft.com/office/word/2010/wordprocessingCanvas" xmlns:cx="http://schemas.microsoft.com/office/drawing/2014/chartex" xmlns:cx1="http://schemas.microsoft.com/office/drawing/2015/9/8/chartex" xmlns:cx2="http://schemas.microsoft.com/office/drawing/2015/10/21/chartex" xmlns:cx3="http://schemas.microsoft.com/office/drawing/2016/5/9/chartex" xmlns:cx4="http://schemas.microsoft.com/office/drawing/2016/5/10/chartex" xmlns:cx5="http://schemas.microsoft.com/office/drawing/2016/5/11/chartex" xmlns:cx6="http://schemas.microsoft.com/office/drawing/2016/5/12/chartex" xmlns:cx7="http://schemas.microsoft.com/office/drawing/2016/5/13/chartex" xmlns:cx8="http://schemas.microsoft.com/office/drawing/2016/5/14/chartex" xmlns:mc="http://schemas.openxmlformats.org/markup-compatibility/2006" xmlns:aink="http://schemas.microsoft.com/office/drawing/2016/ink" xmlns:am3d="http://schemas.microsoft.com/office/drawing/2017/model3d" xmlns:o="urn:schemas-microsoft-com:office:office" xmlns:oel="http://schemas.microsoft.com/office/2019/extlst" xmlns:r="http://schemas.openxmlformats.org/officeDocument/2006/relationships" xmlns:m="http://schemas.openxmlformats.org/officeDocument/2006/math" xmlns:v="urn:schemas-microsoft-com:vml" xmlns:wp14="http://schemas.microsoft.com/office/word/2010/wordprocessingDrawing" xmlns:wp="http://schemas.openxmlformats.org/drawingml/2006/wordprocessingDrawing" xmlns:w10="urn:schemas-microsoft-com:office:word" xmlns:w="http://schemas.openxmlformats.org/wordprocessingml/2006/main" xmlns:w14="http://schemas.microsoft.com/office/word/2010/wordml" xmlns:w15="http://schemas.microsoft.com/office/word/2012/wordml" xmlns:w16cex="http://schemas.microsoft.com/office/word/2018/wordml/cex" xmlns:w16cid="http://schemas.microsoft.com/office/word/2016/wordml/cid" xmlns:w16="http://schemas.microsoft.com/office/word/2018/wordml" xmlns:w16sdtdh="http://schemas.microsoft.com/office/word/2020/wordml/sdtdatahash" xmlns:w16se="http://schemas.microsoft.com/office/word/2015/wordml/symex" xmlns:wpg="http://schemas.microsoft.com/office/word/2010/wordprocessingGroup" xmlns:wpi="http://schemas.microsoft.com/office/word/2010/wordprocessingInk" xmlns:wne="http://schemas.microsoft.com/office/word/2006/wordml" xmlns:wps="http://schemas.microsoft.com/office/word/2010/wordprocessingShape" mc:Ignorable="w14 w15 w16se w16cid w16 w16cex w16sdtdh wp14">
   <w:p>
     <w:pPr>
       <w:pStyle w:val="Header"/>
@@ -17475,7 +17153,7 @@
 </file>
 
 <file path=word/styles.xml><?xml version="1.0" encoding="utf-8"?>
-<w:styles xmlns:mc="http://schemas.openxmlformats.org/markup-compatibility/2006" xmlns:r="http://schemas.openxmlformats.org/officeDocument/2006/relationships" xmlns:w="http://schemas.openxmlformats.org/wordprocessingml/2006/main" xmlns:w14="http://schemas.microsoft.com/office/word/2010/wordml" xmlns:w15="http://schemas.microsoft.com/office/word/2012/wordml" xmlns:w16se="http://schemas.microsoft.com/office/word/2015/wordml/symex" mc:Ignorable="w14 w15 w16se">
+<w:styles xmlns:mc="http://schemas.openxmlformats.org/markup-compatibility/2006" xmlns:r="http://schemas.openxmlformats.org/officeDocument/2006/relationships" xmlns:w="http://schemas.openxmlformats.org/wordprocessingml/2006/main" xmlns:w14="http://schemas.microsoft.com/office/word/2010/wordml" xmlns:w15="http://schemas.microsoft.com/office/word/2012/wordml" xmlns:w16cex="http://schemas.microsoft.com/office/word/2018/wordml/cex" xmlns:w16cid="http://schemas.microsoft.com/office/word/2016/wordml/cid" xmlns:w16="http://schemas.microsoft.com/office/word/2018/wordml" xmlns:w16sdtdh="http://schemas.microsoft.com/office/word/2020/wordml/sdtdatahash" xmlns:w16se="http://schemas.microsoft.com/office/word/2015/wordml/symex" mc:Ignorable="w14 w15 w16se w16cid w16 w16cex w16sdtdh">
   <w:docDefaults>
     <w:rPrDefault>
       <w:rPr>
@@ -17485,7 +17163,7 @@
     </w:rPrDefault>
     <w:pPrDefault/>
   </w:docDefaults>
-  <w:latentStyles w:defLockedState="0" w:defUIPriority="99" w:defSemiHidden="0" w:defUnhideWhenUsed="0" w:defQFormat="0" w:count="371">
+  <w:latentStyles w:defLockedState="0" w:defUIPriority="99" w:defSemiHidden="0" w:defUnhideWhenUsed="0" w:defQFormat="0" w:count="376">
     <w:lsdException w:name="Normal" w:uiPriority="0" w:qFormat="1"/>
     <w:lsdException w:name="heading 1" w:uiPriority="9" w:qFormat="1"/>
     <w:lsdException w:name="heading 2" w:semiHidden="1" w:uiPriority="9" w:unhideWhenUsed="1" w:qFormat="1"/>
@@ -17857,6 +17535,11 @@
     <w:lsdException w:name="List Table 5 Dark Accent 6" w:uiPriority="50"/>
     <w:lsdException w:name="List Table 6 Colorful Accent 6" w:uiPriority="51"/>
     <w:lsdException w:name="List Table 7 Colorful Accent 6" w:uiPriority="52"/>
+    <w:lsdException w:name="Mention" w:semiHidden="1" w:unhideWhenUsed="1"/>
+    <w:lsdException w:name="Smart Hyperlink" w:semiHidden="1" w:unhideWhenUsed="1"/>
+    <w:lsdException w:name="Hashtag" w:semiHidden="1" w:unhideWhenUsed="1"/>
+    <w:lsdException w:name="Unresolved Mention" w:semiHidden="1" w:unhideWhenUsed="1"/>
+    <w:lsdException w:name="Smart Link" w:semiHidden="1" w:unhideWhenUsed="1"/>
   </w:latentStyles>
   <w:style w:type="paragraph" w:default="1" w:styleId="Normal">
     <w:name w:val="Normal"/>

</xml_diff>